<commit_message>
[DOC] Almost finish SOFTWARE_DOCS
</commit_message>
<xml_diff>
--- a/DOCUMENTATION/SOFTWARE_DOCS.docx
+++ b/DOCUMENTATION/SOFTWARE_DOCS.docx
@@ -384,7 +384,7 @@
           <w:b/>
           <w:bCs/>
         </w:rPr>
-        <w:t>3</w:t>
+        <w:t>4</w:t>
       </w:r>
     </w:p>
     <w:p>
@@ -418,7 +418,7 @@
           <w:b/>
           <w:bCs/>
         </w:rPr>
-        <w:t>x</w:t>
+        <w:t>5</w:t>
       </w:r>
     </w:p>
     <w:p>
@@ -444,15 +444,27 @@
         <w:rPr>
           <w:rFonts w:ascii="LM Roman 12" w:hAnsi="LM Roman 12"/>
         </w:rPr>
-        <w:t xml:space="preserve">…………………………………………………………………………………… </w:t>
+        <w:t>…………………………………………………………………………………</w:t>
       </w:r>
       <w:r>
         <w:rPr>
           <w:rFonts w:ascii="LM Roman 12" w:hAnsi="LM Roman 12"/>
+        </w:rPr>
+        <w:t>.</w:t>
+      </w:r>
+      <w:r>
+        <w:rPr>
+          <w:rFonts w:ascii="LM Roman 12" w:hAnsi="LM Roman 12"/>
+        </w:rPr>
+        <w:t xml:space="preserve"> </w:t>
+      </w:r>
+      <w:r>
+        <w:rPr>
+          <w:rFonts w:ascii="LM Roman 12" w:hAnsi="LM Roman 12"/>
           <w:b/>
           <w:bCs/>
         </w:rPr>
-        <w:t>x</w:t>
+        <w:t>12</w:t>
       </w:r>
     </w:p>
     <w:p>
@@ -478,15 +490,27 @@
         <w:rPr>
           <w:rFonts w:ascii="LM Roman 12" w:hAnsi="LM Roman 12"/>
         </w:rPr>
-        <w:t xml:space="preserve">………………………………………………………………………………………………. </w:t>
+        <w:t>……………………………………………………………………………………………</w:t>
       </w:r>
       <w:r>
         <w:rPr>
           <w:rFonts w:ascii="LM Roman 12" w:hAnsi="LM Roman 12"/>
+        </w:rPr>
+        <w:t>.</w:t>
+      </w:r>
+      <w:r>
+        <w:rPr>
+          <w:rFonts w:ascii="LM Roman 12" w:hAnsi="LM Roman 12"/>
+        </w:rPr>
+        <w:t xml:space="preserve"> </w:t>
+      </w:r>
+      <w:r>
+        <w:rPr>
+          <w:rFonts w:ascii="LM Roman 12" w:hAnsi="LM Roman 12"/>
           <w:b/>
           <w:bCs/>
         </w:rPr>
-        <w:t>x</w:t>
+        <w:t>13</w:t>
       </w:r>
     </w:p>
     <w:p>
@@ -512,7 +536,7 @@
         <w:rPr>
           <w:rFonts w:ascii="LM Roman 12" w:hAnsi="LM Roman 12"/>
         </w:rPr>
-        <w:t xml:space="preserve">……………………………………………………………………………… </w:t>
+        <w:t xml:space="preserve">…………………………………………………………………………… </w:t>
       </w:r>
       <w:r>
         <w:rPr>
@@ -520,7 +544,7 @@
           <w:b/>
           <w:bCs/>
         </w:rPr>
-        <w:t>x</w:t>
+        <w:t>13</w:t>
       </w:r>
     </w:p>
     <w:p>
@@ -546,7 +570,7 @@
         <w:rPr>
           <w:rFonts w:ascii="LM Roman 12" w:hAnsi="LM Roman 12"/>
         </w:rPr>
-        <w:t xml:space="preserve">………………………………………………………………… </w:t>
+        <w:t xml:space="preserve">……………………………………………………………… </w:t>
       </w:r>
       <w:r>
         <w:rPr>
@@ -554,47 +578,21 @@
           <w:b/>
           <w:bCs/>
         </w:rPr>
-        <w:t>x</w:t>
-      </w:r>
-    </w:p>
-    <w:p>
-      <w:pPr>
-        <w:spacing w:line="360" w:lineRule="auto"/>
-        <w:ind w:left="1440" w:right="1440"/>
-        <w:jc w:val="both"/>
-        <w:rPr>
-          <w:rFonts w:ascii="LM Roman 12" w:hAnsi="LM Roman 12"/>
-          <w:b/>
-          <w:bCs/>
-        </w:rPr>
-      </w:pPr>
-      <w:r>
-        <w:rPr>
-          <w:rFonts w:ascii="LM Roman 12" w:hAnsi="LM Roman 12"/>
-          <w:b/>
-          <w:bCs/>
-        </w:rPr>
-        <w:t xml:space="preserve">Extras </w:t>
-      </w:r>
-      <w:r>
-        <w:rPr>
-          <w:rFonts w:ascii="LM Roman 12" w:hAnsi="LM Roman 12"/>
-        </w:rPr>
-        <w:t xml:space="preserve">…………………………………………………………………………………………………….. </w:t>
-      </w:r>
-      <w:r>
-        <w:rPr>
-          <w:rFonts w:ascii="LM Roman 12" w:hAnsi="LM Roman 12"/>
-          <w:b/>
-          <w:bCs/>
-        </w:rPr>
-        <w:t>x</w:t>
+        <w:t>14</w:t>
       </w:r>
     </w:p>
     <w:p>
       <w:pPr>
         <w:spacing w:line="360" w:lineRule="auto"/>
         <w:ind w:left="1440" w:right="720"/>
+        <w:rPr>
+          <w:rFonts w:ascii="LM Roman 12" w:hAnsi="LM Roman 12"/>
+        </w:rPr>
+      </w:pPr>
+    </w:p>
+    <w:p>
+      <w:pPr>
+        <w:spacing w:line="360" w:lineRule="auto"/>
         <w:rPr>
           <w:rFonts w:ascii="LM Roman 12" w:hAnsi="LM Roman 12"/>
         </w:rPr>
@@ -1187,22 +1185,389 @@
     </w:p>
     <w:p>
       <w:pPr>
-        <w:rPr>
-          <w:rFonts w:ascii="LM Roman 12" w:hAnsi="LM Roman 12"/>
+        <w:jc w:val="both"/>
+        <w:rPr>
+          <w:rFonts w:ascii="LM Roman 12" w:hAnsi="LM Roman 12"/>
+        </w:rPr>
+      </w:pPr>
+      <w:r>
+        <w:rPr>
+          <w:rFonts w:ascii="LM Roman 12" w:hAnsi="LM Roman 12"/>
+        </w:rPr>
+        <w:lastRenderedPageBreak/>
+        <w:t>The design choice of our database was inspired by both the APIs we used (“Zomato”, “</w:t>
+      </w:r>
+      <w:proofErr w:type="spellStart"/>
+      <w:r>
+        <w:rPr>
+          <w:rFonts w:ascii="LM Roman 12" w:hAnsi="LM Roman 12"/>
+        </w:rPr>
+        <w:t>Yummly</w:t>
+      </w:r>
+      <w:proofErr w:type="spellEnd"/>
+      <w:r>
+        <w:rPr>
+          <w:rFonts w:ascii="LM Roman 12" w:hAnsi="LM Roman 12"/>
+        </w:rPr>
+        <w:t xml:space="preserve">”) and our website design and purpose. As seen in the above image (of the DB scheme), we can split our tables to two parts, one for each API. The two parts are connected through the </w:t>
+      </w:r>
+      <w:r>
+        <w:rPr>
+          <w:rFonts w:ascii="Courier New" w:hAnsi="Courier New" w:cs="Courier New"/>
           <w:b/>
           <w:bCs/>
-          <w:color w:val="FF0000"/>
+          <w:sz w:val="20"/>
+          <w:szCs w:val="20"/>
+        </w:rPr>
+        <w:t>Cuisines</w:t>
+      </w:r>
+      <w:r>
+        <w:rPr>
+          <w:rFonts w:ascii="LM Roman 12" w:hAnsi="LM Roman 12"/>
+        </w:rPr>
+        <w:t xml:space="preserve"> table. To make sure that the table values (which are populated from the “Zomato” API) match, during our database population we have created a translation map to translate values of cuisine names between “Zomato” and “</w:t>
+      </w:r>
+      <w:proofErr w:type="spellStart"/>
+      <w:r>
+        <w:rPr>
+          <w:rFonts w:ascii="LM Roman 12" w:hAnsi="LM Roman 12"/>
+        </w:rPr>
+        <w:t>Yummly</w:t>
+      </w:r>
+      <w:proofErr w:type="spellEnd"/>
+      <w:r>
+        <w:rPr>
+          <w:rFonts w:ascii="LM Roman 12" w:hAnsi="LM Roman 12"/>
+        </w:rPr>
+        <w:t>. We will shortly describe each table design choices:</w:t>
+      </w:r>
+    </w:p>
+    <w:p>
+      <w:pPr>
+        <w:jc w:val="both"/>
+        <w:rPr>
+          <w:rFonts w:ascii="LM Roman 12" w:hAnsi="LM Roman 12"/>
         </w:rPr>
       </w:pPr>
       <w:r>
         <w:rPr>
-          <w:rFonts w:ascii="LM Roman 12" w:hAnsi="LM Roman 12"/>
+          <w:rFonts w:ascii="Courier New" w:hAnsi="Courier New" w:cs="Courier New"/>
           <w:b/>
           <w:bCs/>
-          <w:color w:val="FF0000"/>
-        </w:rPr>
-        <w:lastRenderedPageBreak/>
-        <w:t>TODO: ADD DB CHOICES</w:t>
+          <w:sz w:val="20"/>
+          <w:szCs w:val="20"/>
+        </w:rPr>
+        <w:t>Restaurants</w:t>
+      </w:r>
+      <w:r>
+        <w:rPr>
+          <w:rFonts w:ascii="LM Roman 12" w:hAnsi="LM Roman 12"/>
+          <w:b/>
+          <w:bCs/>
+        </w:rPr>
+        <w:t xml:space="preserve">: </w:t>
+      </w:r>
+      <w:r>
+        <w:rPr>
+          <w:rFonts w:ascii="LM Roman 12" w:hAnsi="LM Roman 12"/>
+        </w:rPr>
+        <w:t xml:space="preserve">Each row in this table is a projection of values in the “Zomato” API restaurants tables. Only relevant columns for our website were stored in our database. We used “Zomato’s” </w:t>
+      </w:r>
+      <w:proofErr w:type="spellStart"/>
+      <w:r>
+        <w:rPr>
+          <w:rFonts w:ascii="LM Roman 12" w:hAnsi="LM Roman 12"/>
+        </w:rPr>
+        <w:t>restaurant_id</w:t>
+      </w:r>
+      <w:proofErr w:type="spellEnd"/>
+      <w:r>
+        <w:rPr>
+          <w:rFonts w:ascii="LM Roman 12" w:hAnsi="LM Roman 12"/>
+        </w:rPr>
+        <w:t xml:space="preserve"> as our key. This enables us to find the restaurant easily (if needed in the future) in the “Zomato” API, without storing another column. The featured photo URL is bound by size to the maximum size of URLs in Microsoft’s Internet Explorer. </w:t>
+      </w:r>
+    </w:p>
+    <w:p>
+      <w:pPr>
+        <w:jc w:val="both"/>
+        <w:rPr>
+          <w:rFonts w:ascii="LM Roman 12" w:hAnsi="LM Roman 12"/>
+        </w:rPr>
+      </w:pPr>
+      <w:r>
+        <w:rPr>
+          <w:rFonts w:ascii="Courier New" w:hAnsi="Courier New" w:cs="Courier New"/>
+          <w:b/>
+          <w:bCs/>
+          <w:sz w:val="20"/>
+          <w:szCs w:val="20"/>
+        </w:rPr>
+        <w:t>Establishments</w:t>
+      </w:r>
+      <w:r>
+        <w:rPr>
+          <w:rFonts w:ascii="LM Roman 12" w:hAnsi="LM Roman 12"/>
+          <w:b/>
+          <w:bCs/>
+        </w:rPr>
+        <w:t>:</w:t>
+      </w:r>
+      <w:r>
+        <w:rPr>
+          <w:rFonts w:ascii="LM Roman 12" w:hAnsi="LM Roman 12"/>
+        </w:rPr>
+        <w:t xml:space="preserve"> The table is identical to the establishments table in “Zomato” API. Each restaurant</w:t>
+      </w:r>
+      <w:r>
+        <w:rPr>
+          <w:rFonts w:ascii="LM Roman 12" w:hAnsi="LM Roman 12"/>
+        </w:rPr>
+        <w:t xml:space="preserve"> has an </w:t>
+      </w:r>
+      <w:proofErr w:type="spellStart"/>
+      <w:r>
+        <w:rPr>
+          <w:rFonts w:ascii="LM Roman 12" w:hAnsi="LM Roman 12"/>
+        </w:rPr>
+        <w:t>establishment_id</w:t>
+      </w:r>
+      <w:proofErr w:type="spellEnd"/>
+      <w:r>
+        <w:rPr>
+          <w:rFonts w:ascii="LM Roman 12" w:hAnsi="LM Roman 12"/>
+        </w:rPr>
+        <w:t xml:space="preserve"> associated with it.</w:t>
+      </w:r>
+    </w:p>
+    <w:p>
+      <w:pPr>
+        <w:jc w:val="both"/>
+        <w:rPr>
+          <w:rFonts w:ascii="LM Roman 12" w:hAnsi="LM Roman 12"/>
+        </w:rPr>
+      </w:pPr>
+      <w:r>
+        <w:rPr>
+          <w:rFonts w:ascii="Courier New" w:hAnsi="Courier New" w:cs="Courier New"/>
+          <w:b/>
+          <w:bCs/>
+          <w:sz w:val="20"/>
+          <w:szCs w:val="20"/>
+        </w:rPr>
+        <w:t>Cuisines</w:t>
+      </w:r>
+      <w:r>
+        <w:rPr>
+          <w:rFonts w:ascii="LM Roman 12" w:hAnsi="LM Roman 12"/>
+          <w:b/>
+          <w:bCs/>
+        </w:rPr>
+        <w:t xml:space="preserve">: </w:t>
+      </w:r>
+      <w:r>
+        <w:rPr>
+          <w:rFonts w:ascii="LM Roman 12" w:hAnsi="LM Roman 12"/>
+        </w:rPr>
+        <w:t>The table is identical to the cuisines table in the “Zomato” API. Each restaurant can have multiple cuisine types, and therefore we use the following table to capture that relation.</w:t>
+      </w:r>
+    </w:p>
+    <w:p>
+      <w:pPr>
+        <w:jc w:val="both"/>
+        <w:rPr>
+          <w:rFonts w:ascii="LM Roman 12" w:hAnsi="LM Roman 12"/>
+        </w:rPr>
+      </w:pPr>
+      <w:proofErr w:type="spellStart"/>
+      <w:r>
+        <w:rPr>
+          <w:rFonts w:ascii="Courier New" w:hAnsi="Courier New" w:cs="Courier New"/>
+          <w:b/>
+          <w:bCs/>
+          <w:sz w:val="20"/>
+          <w:szCs w:val="20"/>
+        </w:rPr>
+        <w:t>RestaurantsCuisines</w:t>
+      </w:r>
+      <w:proofErr w:type="spellEnd"/>
+      <w:r>
+        <w:rPr>
+          <w:rFonts w:ascii="LM Roman 12" w:hAnsi="LM Roman 12"/>
+        </w:rPr>
+        <w:t>: Used to connect between restaurants and their corresponding cuisines.</w:t>
+      </w:r>
+    </w:p>
+    <w:p>
+      <w:pPr>
+        <w:jc w:val="both"/>
+        <w:rPr>
+          <w:rFonts w:ascii="LM Roman 12" w:hAnsi="LM Roman 12"/>
+        </w:rPr>
+      </w:pPr>
+      <w:r>
+        <w:rPr>
+          <w:rFonts w:ascii="Courier New" w:hAnsi="Courier New" w:cs="Courier New"/>
+          <w:b/>
+          <w:bCs/>
+          <w:sz w:val="20"/>
+          <w:szCs w:val="20"/>
+        </w:rPr>
+        <w:t>Recipes</w:t>
+      </w:r>
+      <w:r>
+        <w:rPr>
+          <w:rFonts w:ascii="LM Roman 12" w:hAnsi="LM Roman 12"/>
+          <w:b/>
+          <w:bCs/>
+        </w:rPr>
+        <w:t>:</w:t>
+      </w:r>
+      <w:r>
+        <w:rPr>
+          <w:rFonts w:ascii="LM Roman 12" w:hAnsi="LM Roman 12"/>
+        </w:rPr>
+        <w:t xml:space="preserve"> Each row here is a projection of values in the “</w:t>
+      </w:r>
+      <w:proofErr w:type="spellStart"/>
+      <w:r>
+        <w:rPr>
+          <w:rFonts w:ascii="LM Roman 12" w:hAnsi="LM Roman 12"/>
+        </w:rPr>
+        <w:t>Yummly</w:t>
+      </w:r>
+      <w:proofErr w:type="spellEnd"/>
+      <w:r>
+        <w:rPr>
+          <w:rFonts w:ascii="LM Roman 12" w:hAnsi="LM Roman 12"/>
+        </w:rPr>
+        <w:t>” API recipes tables. Since “</w:t>
+      </w:r>
+      <w:proofErr w:type="spellStart"/>
+      <w:r>
+        <w:rPr>
+          <w:rFonts w:ascii="LM Roman 12" w:hAnsi="LM Roman 12"/>
+        </w:rPr>
+        <w:t>Yummly</w:t>
+      </w:r>
+      <w:proofErr w:type="spellEnd"/>
+      <w:r>
+        <w:rPr>
+          <w:rFonts w:ascii="LM Roman 12" w:hAnsi="LM Roman 12"/>
+        </w:rPr>
+        <w:t>” use an identifier which is a string (the recipe name), which might be long, we have added an AUTO INCREMENT id column as a primary key for each recipe. This is the primary key that is also linked in the following table. This allows us for faster search (small int value instead of long strings) and saves storage space.</w:t>
+      </w:r>
+    </w:p>
+    <w:p>
+      <w:pPr>
+        <w:jc w:val="both"/>
+        <w:rPr>
+          <w:rFonts w:ascii="LM Roman 12" w:hAnsi="LM Roman 12"/>
+        </w:rPr>
+      </w:pPr>
+      <w:proofErr w:type="spellStart"/>
+      <w:r>
+        <w:rPr>
+          <w:rFonts w:ascii="Courier New" w:hAnsi="Courier New" w:cs="Courier New"/>
+          <w:b/>
+          <w:bCs/>
+          <w:sz w:val="20"/>
+          <w:szCs w:val="20"/>
+        </w:rPr>
+        <w:t>IngredientsRecipes</w:t>
+      </w:r>
+      <w:proofErr w:type="spellEnd"/>
+      <w:r>
+        <w:rPr>
+          <w:rFonts w:ascii="LM Roman 12" w:hAnsi="LM Roman 12"/>
+          <w:b/>
+          <w:bCs/>
+        </w:rPr>
+        <w:t>:</w:t>
+      </w:r>
+      <w:r>
+        <w:rPr>
+          <w:rFonts w:ascii="LM Roman 12" w:hAnsi="LM Roman 12"/>
+        </w:rPr>
+        <w:t xml:space="preserve"> From each “</w:t>
+      </w:r>
+      <w:proofErr w:type="spellStart"/>
+      <w:r>
+        <w:rPr>
+          <w:rFonts w:ascii="LM Roman 12" w:hAnsi="LM Roman 12"/>
+        </w:rPr>
+        <w:t>Yummly</w:t>
+      </w:r>
+      <w:proofErr w:type="spellEnd"/>
+      <w:r>
+        <w:rPr>
+          <w:rFonts w:ascii="LM Roman 12" w:hAnsi="LM Roman 12"/>
+        </w:rPr>
+        <w:t>” recipe, we extract its ingredients and save them up in this table. Since ingredients can appear multiple times in the table, as well as each recipe, the primary key is a tuple of both.</w:t>
+      </w:r>
+    </w:p>
+    <w:p>
+      <w:pPr>
+        <w:jc w:val="both"/>
+        <w:rPr>
+          <w:rFonts w:ascii="LM Roman 12" w:hAnsi="LM Roman 12"/>
+        </w:rPr>
+      </w:pPr>
+      <w:proofErr w:type="spellStart"/>
+      <w:r>
+        <w:rPr>
+          <w:rFonts w:ascii="Courier New" w:hAnsi="Courier New" w:cs="Courier New"/>
+          <w:b/>
+          <w:bCs/>
+          <w:sz w:val="20"/>
+          <w:szCs w:val="20"/>
+        </w:rPr>
+        <w:t>RecipesCuisines</w:t>
+      </w:r>
+      <w:proofErr w:type="spellEnd"/>
+      <w:r>
+        <w:rPr>
+          <w:rFonts w:ascii="LM Roman 12" w:hAnsi="LM Roman 12"/>
+          <w:b/>
+          <w:bCs/>
+        </w:rPr>
+        <w:t xml:space="preserve">: </w:t>
+      </w:r>
+      <w:r>
+        <w:rPr>
+          <w:rFonts w:ascii="LM Roman 12" w:hAnsi="LM Roman 12"/>
+        </w:rPr>
+        <w:t>Used to connect between recipes and their cuisines. The cuisine data is stored in each recipe in the “</w:t>
+      </w:r>
+      <w:proofErr w:type="spellStart"/>
+      <w:r>
+        <w:rPr>
+          <w:rFonts w:ascii="LM Roman 12" w:hAnsi="LM Roman 12"/>
+        </w:rPr>
+        <w:t>Yummly</w:t>
+      </w:r>
+      <w:proofErr w:type="spellEnd"/>
+      <w:r>
+        <w:rPr>
+          <w:rFonts w:ascii="LM Roman 12" w:hAnsi="LM Roman 12"/>
+        </w:rPr>
+        <w:t xml:space="preserve">” API, and we use the translation map mentioned above to match it to the relevant row in the </w:t>
+      </w:r>
+      <w:r>
+        <w:rPr>
+          <w:rFonts w:ascii="Courier New" w:hAnsi="Courier New" w:cs="Courier New"/>
+          <w:b/>
+          <w:bCs/>
+          <w:sz w:val="20"/>
+          <w:szCs w:val="20"/>
+        </w:rPr>
+        <w:t>Cuisines</w:t>
+      </w:r>
+      <w:r>
+        <w:rPr>
+          <w:rFonts w:ascii="LM Roman 12" w:hAnsi="LM Roman 12"/>
+        </w:rPr>
+        <w:t xml:space="preserve"> table.</w:t>
       </w:r>
     </w:p>
     <w:p>
@@ -1234,12 +1599,43 @@
           <w:bCs/>
         </w:rPr>
       </w:pPr>
-      <w:r>
+    </w:p>
+    <w:p>
+      <w:pPr>
+        <w:jc w:val="center"/>
         <w:rPr>
           <w:rFonts w:ascii="LM Roman 12" w:hAnsi="LM Roman 12"/>
           <w:b/>
           <w:bCs/>
         </w:rPr>
+      </w:pPr>
+    </w:p>
+    <w:p>
+      <w:pPr>
+        <w:jc w:val="center"/>
+        <w:rPr>
+          <w:rFonts w:ascii="LM Roman 12" w:hAnsi="LM Roman 12"/>
+          <w:b/>
+          <w:bCs/>
+        </w:rPr>
+      </w:pPr>
+    </w:p>
+    <w:p>
+      <w:pPr>
+        <w:jc w:val="center"/>
+        <w:rPr>
+          <w:rFonts w:ascii="LM Roman 12" w:hAnsi="LM Roman 12"/>
+          <w:b/>
+          <w:bCs/>
+        </w:rPr>
+      </w:pPr>
+      <w:r>
+        <w:rPr>
+          <w:rFonts w:ascii="LM Roman 12" w:hAnsi="LM Roman 12"/>
+          <w:b/>
+          <w:bCs/>
+        </w:rPr>
+        <w:lastRenderedPageBreak/>
         <w:t xml:space="preserve">DB </w:t>
       </w:r>
       <w:r>
@@ -1753,14 +2149,7 @@
         <w:rPr>
           <w:rFonts w:ascii="LM Roman 12" w:hAnsi="LM Roman 12"/>
         </w:rPr>
-        <w:t xml:space="preserve"> table, in order to optimize queries that look up for a specific ingredient value. However, considering the existing BTREE index over this column, the size of the table and the time the queries take </w:t>
-      </w:r>
-      <w:r>
-        <w:rPr>
-          <w:rFonts w:ascii="LM Roman 12" w:hAnsi="LM Roman 12"/>
-        </w:rPr>
-        <w:lastRenderedPageBreak/>
-        <w:t>without adding the index, we have decided that the index does not justify the added memory usage of it.</w:t>
+        <w:t xml:space="preserve"> table, in order to optimize queries that look up for a specific ingredient value. However, considering the existing BTREE index over this column, the size of the table and the time the queries take without adding the index, we have decided that the index does not justify the added memory usage of it.</w:t>
       </w:r>
     </w:p>
     <w:p>
@@ -1773,6 +2162,14 @@
     </w:p>
     <w:p>
       <w:pPr>
+        <w:jc w:val="both"/>
+        <w:rPr>
+          <w:rFonts w:ascii="LM Roman 12" w:hAnsi="LM Roman 12"/>
+        </w:rPr>
+      </w:pPr>
+    </w:p>
+    <w:p>
+      <w:pPr>
         <w:jc w:val="center"/>
         <w:rPr>
           <w:rFonts w:ascii="LM Roman 12" w:hAnsi="LM Roman 12"/>
@@ -1786,6 +2183,7 @@
           <w:b/>
           <w:bCs/>
         </w:rPr>
+        <w:lastRenderedPageBreak/>
         <w:t>Queries</w:t>
       </w:r>
     </w:p>
@@ -3442,19 +3840,7 @@
               <w:rPr>
                 <w:rFonts w:ascii="LM Roman 12" w:hAnsi="LM Roman 12"/>
               </w:rPr>
-              <w:t xml:space="preserve"> table</w:t>
-            </w:r>
-            <w:r>
-              <w:rPr>
-                <w:rFonts w:ascii="LM Roman 12" w:hAnsi="LM Roman 12"/>
-              </w:rPr>
-              <w:t>. The modularity is added through the</w:t>
-            </w:r>
-            <w:r>
-              <w:rPr>
-                <w:rFonts w:ascii="LM Roman 12" w:hAnsi="LM Roman 12"/>
-              </w:rPr>
-              <w:t xml:space="preserve"> </w:t>
+              <w:t xml:space="preserve"> table. The modularity is added through the </w:t>
             </w:r>
             <w:proofErr w:type="spellStart"/>
             <w:r>
@@ -3648,6 +4034,40 @@
           </w:p>
         </w:tc>
       </w:tr>
+    </w:tbl>
+    <w:p>
+      <w:pPr>
+        <w:jc w:val="both"/>
+        <w:rPr>
+          <w:rFonts w:ascii="LM Roman 12" w:hAnsi="LM Roman 12"/>
+        </w:rPr>
+      </w:pPr>
+    </w:p>
+    <w:p>
+      <w:pPr>
+        <w:jc w:val="both"/>
+        <w:rPr>
+          <w:rFonts w:ascii="LM Roman 12" w:hAnsi="LM Roman 12"/>
+        </w:rPr>
+      </w:pPr>
+    </w:p>
+    <w:p>
+      <w:pPr>
+        <w:jc w:val="both"/>
+        <w:rPr>
+          <w:rFonts w:ascii="LM Roman 12" w:hAnsi="LM Roman 12"/>
+        </w:rPr>
+      </w:pPr>
+    </w:p>
+    <w:tbl>
+      <w:tblPr>
+        <w:tblStyle w:val="TableGrid"/>
+        <w:tblW w:w="0" w:type="auto"/>
+        <w:tblLook w:val="04A0" w:firstRow="1" w:lastRow="0" w:firstColumn="1" w:lastColumn="0" w:noHBand="0" w:noVBand="1"/>
+      </w:tblPr>
+      <w:tblGrid>
+        <w:gridCol w:w="9350"/>
+      </w:tblGrid>
       <w:tr>
         <w:tc>
           <w:tcPr>
@@ -6412,19 +6832,7 @@
               <w:rPr>
                 <w:rFonts w:ascii="LM Roman 12" w:hAnsi="LM Roman 12"/>
               </w:rPr>
-              <w:t>.</w:t>
-            </w:r>
-            <w:r>
-              <w:rPr>
-                <w:rFonts w:ascii="LM Roman 12" w:hAnsi="LM Roman 12"/>
-              </w:rPr>
-              <w:t xml:space="preserve"> </w:t>
-            </w:r>
-            <w:r>
-              <w:rPr>
-                <w:rFonts w:ascii="LM Roman 12" w:hAnsi="LM Roman 12"/>
-              </w:rPr>
-              <w:t>The results of the query are cached in a cache mechanism we implemented in the backend (see last section “Extras” for more details).</w:t>
+              <w:t>. The results of the query are cached in a cache mechanism we implemented in the backend (see last section “Extras” for more details).</w:t>
             </w:r>
           </w:p>
           <w:p>
@@ -6461,19 +6869,7 @@
               <w:rPr>
                 <w:rFonts w:ascii="LM Roman 12" w:hAnsi="LM Roman 12"/>
               </w:rPr>
-              <w:t>Example result</w:t>
-            </w:r>
-            <w:r>
-              <w:rPr>
-                <w:rFonts w:ascii="LM Roman 12" w:hAnsi="LM Roman 12"/>
-              </w:rPr>
-              <w:t xml:space="preserve">, given input cuisine </w:t>
-            </w:r>
-            <w:r>
-              <w:rPr>
-                <w:rFonts w:ascii="LM Roman 12" w:hAnsi="LM Roman 12"/>
-              </w:rPr>
-              <w:t>“Greek” (</w:t>
+              <w:t>Example result, given input cuisine “Greek” (</w:t>
             </w:r>
             <w:proofErr w:type="spellStart"/>
             <w:r>
@@ -6501,13 +6897,7 @@
               <w:rPr>
                 <w:rFonts w:ascii="LM Roman 12" w:hAnsi="LM Roman 12"/>
               </w:rPr>
-              <w:t>)</w:t>
-            </w:r>
-            <w:r>
-              <w:rPr>
-                <w:rFonts w:ascii="LM Roman 12" w:hAnsi="LM Roman 12"/>
-              </w:rPr>
-              <w:t>:</w:t>
+              <w:t>):</w:t>
             </w:r>
           </w:p>
           <w:p>
@@ -8919,15 +9309,7 @@
                 <w:b/>
                 <w:bCs/>
               </w:rPr>
-              <w:t xml:space="preserve">Query restaurants by </w:t>
-            </w:r>
-            <w:r>
-              <w:rPr>
-                <w:rFonts w:ascii="LM Roman 12" w:hAnsi="LM Roman 12"/>
-                <w:b/>
-                <w:bCs/>
-              </w:rPr>
-              <w:t>taste</w:t>
+              <w:t>Query restaurants by taste</w:t>
             </w:r>
           </w:p>
         </w:tc>
@@ -9900,7 +10282,6 @@
               </w:rPr>
               <w:t> </w:t>
             </w:r>
-            <w:proofErr w:type="spellStart"/>
             <w:r>
               <w:rPr>
                 <w:rFonts w:ascii="Courier New" w:hAnsi="Courier New" w:cs="Courier New"/>
@@ -9928,7 +10309,6 @@
               </w:rPr>
               <w:t>cuisine_id</w:t>
             </w:r>
-            <w:proofErr w:type="spellEnd"/>
             <w:r>
               <w:rPr>
                 <w:rFonts w:ascii="Courier New" w:hAnsi="Courier New" w:cs="Courier New"/>
@@ -9971,7 +10351,6 @@
               </w:rPr>
               <w:t> </w:t>
             </w:r>
-            <w:proofErr w:type="spellStart"/>
             <w:r>
               <w:rPr>
                 <w:rFonts w:ascii="Courier New" w:hAnsi="Courier New" w:cs="Courier New"/>
@@ -9981,7 +10360,6 @@
               </w:rPr>
               <w:t>numrecipespercuisine</w:t>
             </w:r>
-            <w:proofErr w:type="spellEnd"/>
             <w:r>
               <w:rPr>
                 <w:rFonts w:ascii="Courier New" w:hAnsi="Courier New" w:cs="Courier New"/>
@@ -10095,16 +10473,7 @@
                 <w:sz w:val="12"/>
                 <w:szCs w:val="12"/>
               </w:rPr>
-              <w:t xml:space="preserve">                              </w:t>
-            </w:r>
-            <w:r>
-              <w:rPr>
-                <w:rFonts w:ascii="Courier New" w:hAnsi="Courier New" w:cs="Courier New"/>
-                <w:color w:val="0000FF"/>
-                <w:sz w:val="12"/>
-                <w:szCs w:val="12"/>
-              </w:rPr>
-              <w:t>AND</w:t>
+              <w:t xml:space="preserve">                              AND</w:t>
             </w:r>
             <w:r>
               <w:rPr>
@@ -10193,16 +10562,7 @@
                 <w:sz w:val="12"/>
                 <w:szCs w:val="12"/>
               </w:rPr>
-              <w:t xml:space="preserve">                              </w:t>
-            </w:r>
-            <w:r>
-              <w:rPr>
-                <w:rFonts w:ascii="Courier New" w:hAnsi="Courier New" w:cs="Courier New"/>
-                <w:color w:val="0000FF"/>
-                <w:sz w:val="12"/>
-                <w:szCs w:val="12"/>
-              </w:rPr>
-              <w:t>AND</w:t>
+              <w:t xml:space="preserve">                              AND</w:t>
             </w:r>
             <w:r>
               <w:rPr>
@@ -10291,16 +10651,7 @@
                 <w:sz w:val="12"/>
                 <w:szCs w:val="12"/>
               </w:rPr>
-              <w:t xml:space="preserve">                              </w:t>
-            </w:r>
-            <w:r>
-              <w:rPr>
-                <w:rFonts w:ascii="Courier New" w:hAnsi="Courier New" w:cs="Courier New"/>
-                <w:color w:val="0000FF"/>
-                <w:sz w:val="12"/>
-                <w:szCs w:val="12"/>
-              </w:rPr>
-              <w:t>AND</w:t>
+              <w:t xml:space="preserve">                              AND</w:t>
             </w:r>
             <w:r>
               <w:rPr>
@@ -10389,16 +10740,7 @@
                 <w:sz w:val="12"/>
                 <w:szCs w:val="12"/>
               </w:rPr>
-              <w:t xml:space="preserve">                              </w:t>
-            </w:r>
-            <w:r>
-              <w:rPr>
-                <w:rFonts w:ascii="Courier New" w:hAnsi="Courier New" w:cs="Courier New"/>
-                <w:color w:val="0000FF"/>
-                <w:sz w:val="12"/>
-                <w:szCs w:val="12"/>
-              </w:rPr>
-              <w:t>AND</w:t>
+              <w:t xml:space="preserve">                              AND</w:t>
             </w:r>
             <w:r>
               <w:rPr>
@@ -11834,16 +12176,7 @@
                 <w:sz w:val="12"/>
                 <w:szCs w:val="12"/>
               </w:rPr>
-              <w:t xml:space="preserve">                                            </w:t>
-            </w:r>
-            <w:r>
-              <w:rPr>
-                <w:rFonts w:ascii="Courier New" w:hAnsi="Courier New" w:cs="Courier New"/>
-                <w:color w:val="0000FF"/>
-                <w:sz w:val="12"/>
-                <w:szCs w:val="12"/>
-              </w:rPr>
-              <w:t>AND</w:t>
+              <w:t xml:space="preserve">                                            AND</w:t>
             </w:r>
             <w:r>
               <w:rPr>
@@ -11932,16 +12265,7 @@
                 <w:sz w:val="12"/>
                 <w:szCs w:val="12"/>
               </w:rPr>
-              <w:t xml:space="preserve">                                            </w:t>
-            </w:r>
-            <w:r>
-              <w:rPr>
-                <w:rFonts w:ascii="Courier New" w:hAnsi="Courier New" w:cs="Courier New"/>
-                <w:color w:val="0000FF"/>
-                <w:sz w:val="12"/>
-                <w:szCs w:val="12"/>
-              </w:rPr>
-              <w:t>AND</w:t>
+              <w:t xml:space="preserve">                                            AND</w:t>
             </w:r>
             <w:r>
               <w:rPr>
@@ -12030,16 +12354,7 @@
                 <w:sz w:val="12"/>
                 <w:szCs w:val="12"/>
               </w:rPr>
-              <w:t xml:space="preserve">                                            </w:t>
-            </w:r>
-            <w:r>
-              <w:rPr>
-                <w:rFonts w:ascii="Courier New" w:hAnsi="Courier New" w:cs="Courier New"/>
-                <w:color w:val="0000FF"/>
-                <w:sz w:val="12"/>
-                <w:szCs w:val="12"/>
-              </w:rPr>
-              <w:t>AND</w:t>
+              <w:t xml:space="preserve">                                            AND</w:t>
             </w:r>
             <w:r>
               <w:rPr>
@@ -12128,16 +12443,7 @@
                 <w:sz w:val="12"/>
                 <w:szCs w:val="12"/>
               </w:rPr>
-              <w:t xml:space="preserve">                                            </w:t>
-            </w:r>
-            <w:r>
-              <w:rPr>
-                <w:rFonts w:ascii="Courier New" w:hAnsi="Courier New" w:cs="Courier New"/>
-                <w:color w:val="0000FF"/>
-                <w:sz w:val="12"/>
-                <w:szCs w:val="12"/>
-              </w:rPr>
-              <w:t>AND</w:t>
+              <w:t xml:space="preserve">                                            AND</w:t>
             </w:r>
             <w:r>
               <w:rPr>
@@ -13105,13 +13411,7 @@
               <w:rPr>
                 <w:rFonts w:ascii="LM Roman 12" w:hAnsi="LM Roman 12"/>
               </w:rPr>
-              <w:t xml:space="preserve">Example result, given input </w:t>
-            </w:r>
-            <w:r>
-              <w:rPr>
-                <w:rFonts w:ascii="LM Roman 12" w:hAnsi="LM Roman 12"/>
-              </w:rPr>
-              <w:t>(</w:t>
+              <w:t>Example result, given input (</w:t>
             </w:r>
             <w:r>
               <w:rPr>
@@ -15517,7 +15817,15 @@
                 <w:b/>
                 <w:bCs/>
               </w:rPr>
-              <w:t>Which franchise should I open query?</w:t>
+              <w:t>Which franchise should I open</w:t>
+            </w:r>
+            <w:r>
+              <w:rPr>
+                <w:rFonts w:ascii="LM Roman 12" w:hAnsi="LM Roman 12"/>
+                <w:b/>
+                <w:bCs/>
+              </w:rPr>
+              <w:t>?</w:t>
             </w:r>
           </w:p>
         </w:tc>
@@ -18709,7 +19017,2097 @@
           </w:p>
         </w:tc>
       </w:tr>
+      <w:tr>
+        <w:tc>
+          <w:tcPr>
+            <w:tcW w:w="9350" w:type="dxa"/>
+            <w:shd w:val="clear" w:color="auto" w:fill="D9E2F3" w:themeFill="accent1" w:themeFillTint="33"/>
+          </w:tcPr>
+          <w:p>
+            <w:pPr>
+              <w:jc w:val="both"/>
+              <w:rPr>
+                <w:rFonts w:ascii="LM Roman 12" w:hAnsi="LM Roman 12"/>
+                <w:b/>
+                <w:bCs/>
+              </w:rPr>
+            </w:pPr>
+            <w:r>
+              <w:rPr>
+                <w:rFonts w:ascii="LM Roman 12" w:hAnsi="LM Roman 12"/>
+                <w:b/>
+                <w:bCs/>
+              </w:rPr>
+              <w:lastRenderedPageBreak/>
+              <w:t>7</w:t>
+            </w:r>
+            <w:r>
+              <w:rPr>
+                <w:rFonts w:ascii="LM Roman 12" w:hAnsi="LM Roman 12"/>
+                <w:b/>
+                <w:bCs/>
+              </w:rPr>
+              <w:t xml:space="preserve">: </w:t>
+            </w:r>
+            <w:r>
+              <w:rPr>
+                <w:rFonts w:ascii="LM Roman 12" w:hAnsi="LM Roman 12"/>
+                <w:b/>
+                <w:bCs/>
+              </w:rPr>
+              <w:t xml:space="preserve">Find </w:t>
+            </w:r>
+            <w:r>
+              <w:rPr>
+                <w:rFonts w:ascii="LM Roman 12" w:hAnsi="LM Roman 12"/>
+                <w:b/>
+                <w:bCs/>
+              </w:rPr>
+              <w:t>common ingredients with a given ingredient</w:t>
+            </w:r>
+          </w:p>
+        </w:tc>
+      </w:tr>
+      <w:tr>
+        <w:tc>
+          <w:tcPr>
+            <w:tcW w:w="9350" w:type="dxa"/>
+          </w:tcPr>
+          <w:p>
+            <w:pPr>
+              <w:autoSpaceDE w:val="0"/>
+              <w:autoSpaceDN w:val="0"/>
+              <w:adjustRightInd w:val="0"/>
+              <w:rPr>
+                <w:rFonts w:ascii="Courier New" w:hAnsi="Courier New" w:cs="Courier New"/>
+                <w:color w:val="0000FF"/>
+                <w:sz w:val="12"/>
+                <w:szCs w:val="12"/>
+              </w:rPr>
+            </w:pPr>
+          </w:p>
+          <w:p>
+            <w:pPr>
+              <w:autoSpaceDE w:val="0"/>
+              <w:autoSpaceDN w:val="0"/>
+              <w:adjustRightInd w:val="0"/>
+              <w:rPr>
+                <w:rFonts w:ascii="Courier New" w:hAnsi="Courier New" w:cs="Courier New"/>
+                <w:color w:val="000000"/>
+                <w:sz w:val="20"/>
+                <w:szCs w:val="20"/>
+              </w:rPr>
+            </w:pPr>
+            <w:r>
+              <w:rPr>
+                <w:rFonts w:ascii="Courier New" w:hAnsi="Courier New" w:cs="Courier New"/>
+                <w:color w:val="0000FF"/>
+                <w:sz w:val="20"/>
+                <w:szCs w:val="20"/>
+              </w:rPr>
+              <w:t>SELECT</w:t>
+            </w:r>
+            <w:r>
+              <w:rPr>
+                <w:rFonts w:ascii="Courier New" w:hAnsi="Courier New" w:cs="Courier New"/>
+                <w:sz w:val="20"/>
+                <w:szCs w:val="20"/>
+              </w:rPr>
+              <w:t>   </w:t>
+            </w:r>
+            <w:r>
+              <w:rPr>
+                <w:rFonts w:ascii="Courier New" w:hAnsi="Courier New" w:cs="Courier New"/>
+                <w:color w:val="800000"/>
+                <w:sz w:val="20"/>
+                <w:szCs w:val="20"/>
+              </w:rPr>
+              <w:t>ingredient</w:t>
+            </w:r>
+            <w:r>
+              <w:rPr>
+                <w:rFonts w:ascii="Courier New" w:hAnsi="Courier New" w:cs="Courier New"/>
+                <w:color w:val="C0C0C0"/>
+                <w:sz w:val="20"/>
+                <w:szCs w:val="20"/>
+              </w:rPr>
+              <w:t>,</w:t>
+            </w:r>
+            <w:r>
+              <w:rPr>
+                <w:rFonts w:ascii="Courier New" w:hAnsi="Courier New" w:cs="Courier New"/>
+                <w:sz w:val="20"/>
+                <w:szCs w:val="20"/>
+              </w:rPr>
+              <w:t xml:space="preserve"> </w:t>
+            </w:r>
+            <w:r>
+              <w:rPr>
+                <w:rFonts w:ascii="Courier New" w:hAnsi="Courier New" w:cs="Courier New"/>
+                <w:sz w:val="20"/>
+                <w:szCs w:val="20"/>
+              </w:rPr>
+              <w:br/>
+              <w:t>         </w:t>
+            </w:r>
+            <w:r>
+              <w:rPr>
+                <w:rFonts w:ascii="Courier New" w:hAnsi="Courier New" w:cs="Courier New"/>
+                <w:i/>
+                <w:iCs/>
+                <w:color w:val="FF00FF"/>
+                <w:sz w:val="20"/>
+                <w:szCs w:val="20"/>
+              </w:rPr>
+              <w:t>Count</w:t>
+            </w:r>
+            <w:r>
+              <w:rPr>
+                <w:rFonts w:ascii="Courier New" w:hAnsi="Courier New" w:cs="Courier New"/>
+                <w:color w:val="800000"/>
+                <w:sz w:val="20"/>
+                <w:szCs w:val="20"/>
+              </w:rPr>
+              <w:t>(ingredient)</w:t>
+            </w:r>
+            <w:r>
+              <w:rPr>
+                <w:rFonts w:ascii="Courier New" w:hAnsi="Courier New" w:cs="Courier New"/>
+                <w:sz w:val="20"/>
+                <w:szCs w:val="20"/>
+              </w:rPr>
+              <w:t xml:space="preserve"> </w:t>
+            </w:r>
+            <w:r>
+              <w:rPr>
+                <w:rFonts w:ascii="Courier New" w:hAnsi="Courier New" w:cs="Courier New"/>
+                <w:sz w:val="20"/>
+                <w:szCs w:val="20"/>
+              </w:rPr>
+              <w:br/>
+            </w:r>
+            <w:r>
+              <w:rPr>
+                <w:rFonts w:ascii="Courier New" w:hAnsi="Courier New" w:cs="Courier New"/>
+                <w:color w:val="0000FF"/>
+                <w:sz w:val="20"/>
+                <w:szCs w:val="20"/>
+              </w:rPr>
+              <w:t>FROM</w:t>
+            </w:r>
+            <w:r>
+              <w:rPr>
+                <w:rFonts w:ascii="Courier New" w:hAnsi="Courier New" w:cs="Courier New"/>
+                <w:sz w:val="20"/>
+                <w:szCs w:val="20"/>
+              </w:rPr>
+              <w:t>     </w:t>
+            </w:r>
+            <w:r>
+              <w:rPr>
+                <w:rFonts w:ascii="Courier New" w:hAnsi="Courier New" w:cs="Courier New"/>
+                <w:color w:val="800000"/>
+                <w:sz w:val="20"/>
+                <w:szCs w:val="20"/>
+              </w:rPr>
+              <w:t>recipes</w:t>
+            </w:r>
+            <w:r>
+              <w:rPr>
+                <w:rFonts w:ascii="Courier New" w:hAnsi="Courier New" w:cs="Courier New"/>
+                <w:color w:val="C0C0C0"/>
+                <w:sz w:val="20"/>
+                <w:szCs w:val="20"/>
+              </w:rPr>
+              <w:t>,</w:t>
+            </w:r>
+            <w:r>
+              <w:rPr>
+                <w:rFonts w:ascii="Courier New" w:hAnsi="Courier New" w:cs="Courier New"/>
+                <w:sz w:val="20"/>
+                <w:szCs w:val="20"/>
+              </w:rPr>
+              <w:t xml:space="preserve"> </w:t>
+            </w:r>
+            <w:r>
+              <w:rPr>
+                <w:rFonts w:ascii="Courier New" w:hAnsi="Courier New" w:cs="Courier New"/>
+                <w:sz w:val="20"/>
+                <w:szCs w:val="20"/>
+              </w:rPr>
+              <w:br/>
+              <w:t>         </w:t>
+            </w:r>
+            <w:proofErr w:type="spellStart"/>
+            <w:r>
+              <w:rPr>
+                <w:rFonts w:ascii="Courier New" w:hAnsi="Courier New" w:cs="Courier New"/>
+                <w:color w:val="800000"/>
+                <w:sz w:val="20"/>
+                <w:szCs w:val="20"/>
+              </w:rPr>
+              <w:t>ingredientsrecipes</w:t>
+            </w:r>
+            <w:proofErr w:type="spellEnd"/>
+            <w:r>
+              <w:rPr>
+                <w:rFonts w:ascii="Courier New" w:hAnsi="Courier New" w:cs="Courier New"/>
+                <w:sz w:val="20"/>
+                <w:szCs w:val="20"/>
+              </w:rPr>
+              <w:t xml:space="preserve"> </w:t>
+            </w:r>
+            <w:r>
+              <w:rPr>
+                <w:rFonts w:ascii="Courier New" w:hAnsi="Courier New" w:cs="Courier New"/>
+                <w:sz w:val="20"/>
+                <w:szCs w:val="20"/>
+              </w:rPr>
+              <w:br/>
+            </w:r>
+            <w:r>
+              <w:rPr>
+                <w:rFonts w:ascii="Courier New" w:hAnsi="Courier New" w:cs="Courier New"/>
+                <w:color w:val="0000FF"/>
+                <w:sz w:val="20"/>
+                <w:szCs w:val="20"/>
+              </w:rPr>
+              <w:t>WHERE</w:t>
+            </w:r>
+            <w:r>
+              <w:rPr>
+                <w:rFonts w:ascii="Courier New" w:hAnsi="Courier New" w:cs="Courier New"/>
+                <w:sz w:val="20"/>
+                <w:szCs w:val="20"/>
+              </w:rPr>
+              <w:t>    </w:t>
+            </w:r>
+            <w:proofErr w:type="spellStart"/>
+            <w:r>
+              <w:rPr>
+                <w:rFonts w:ascii="Courier New" w:hAnsi="Courier New" w:cs="Courier New"/>
+                <w:color w:val="800000"/>
+                <w:sz w:val="20"/>
+                <w:szCs w:val="20"/>
+              </w:rPr>
+              <w:t>recipes</w:t>
+            </w:r>
+            <w:r>
+              <w:rPr>
+                <w:rFonts w:ascii="Courier New" w:hAnsi="Courier New" w:cs="Courier New"/>
+                <w:color w:val="C0C0C0"/>
+                <w:sz w:val="20"/>
+                <w:szCs w:val="20"/>
+              </w:rPr>
+              <w:t>.</w:t>
+            </w:r>
+            <w:r>
+              <w:rPr>
+                <w:rFonts w:ascii="Courier New" w:hAnsi="Courier New" w:cs="Courier New"/>
+                <w:color w:val="800000"/>
+                <w:sz w:val="20"/>
+                <w:szCs w:val="20"/>
+              </w:rPr>
+              <w:t>recipe_id</w:t>
+            </w:r>
+            <w:proofErr w:type="spellEnd"/>
+            <w:r>
+              <w:rPr>
+                <w:rFonts w:ascii="Courier New" w:hAnsi="Courier New" w:cs="Courier New"/>
+                <w:sz w:val="20"/>
+                <w:szCs w:val="20"/>
+              </w:rPr>
+              <w:t> </w:t>
+            </w:r>
+            <w:r>
+              <w:rPr>
+                <w:rFonts w:ascii="Courier New" w:hAnsi="Courier New" w:cs="Courier New"/>
+                <w:color w:val="C0C0C0"/>
+                <w:sz w:val="20"/>
+                <w:szCs w:val="20"/>
+              </w:rPr>
+              <w:t>=</w:t>
+            </w:r>
+            <w:r>
+              <w:rPr>
+                <w:rFonts w:ascii="Courier New" w:hAnsi="Courier New" w:cs="Courier New"/>
+                <w:sz w:val="20"/>
+                <w:szCs w:val="20"/>
+              </w:rPr>
+              <w:t> </w:t>
+            </w:r>
+            <w:proofErr w:type="spellStart"/>
+            <w:r>
+              <w:rPr>
+                <w:rFonts w:ascii="Courier New" w:hAnsi="Courier New" w:cs="Courier New"/>
+                <w:color w:val="800000"/>
+                <w:sz w:val="20"/>
+                <w:szCs w:val="20"/>
+              </w:rPr>
+              <w:t>ingredientsrecipes</w:t>
+            </w:r>
+            <w:r>
+              <w:rPr>
+                <w:rFonts w:ascii="Courier New" w:hAnsi="Courier New" w:cs="Courier New"/>
+                <w:color w:val="C0C0C0"/>
+                <w:sz w:val="20"/>
+                <w:szCs w:val="20"/>
+              </w:rPr>
+              <w:t>.</w:t>
+            </w:r>
+            <w:r>
+              <w:rPr>
+                <w:rFonts w:ascii="Courier New" w:hAnsi="Courier New" w:cs="Courier New"/>
+                <w:color w:val="800000"/>
+                <w:sz w:val="20"/>
+                <w:szCs w:val="20"/>
+              </w:rPr>
+              <w:t>recipe_id</w:t>
+            </w:r>
+            <w:proofErr w:type="spellEnd"/>
+            <w:r>
+              <w:rPr>
+                <w:rFonts w:ascii="Courier New" w:hAnsi="Courier New" w:cs="Courier New"/>
+                <w:sz w:val="20"/>
+                <w:szCs w:val="20"/>
+              </w:rPr>
+              <w:t xml:space="preserve"> </w:t>
+            </w:r>
+            <w:r>
+              <w:rPr>
+                <w:rFonts w:ascii="Courier New" w:hAnsi="Courier New" w:cs="Courier New"/>
+                <w:sz w:val="20"/>
+                <w:szCs w:val="20"/>
+              </w:rPr>
+              <w:br/>
+            </w:r>
+            <w:r>
+              <w:rPr>
+                <w:rFonts w:ascii="Courier New" w:hAnsi="Courier New" w:cs="Courier New"/>
+                <w:color w:val="0000FF"/>
+                <w:sz w:val="20"/>
+                <w:szCs w:val="20"/>
+              </w:rPr>
+              <w:t>AND</w:t>
+            </w:r>
+            <w:r>
+              <w:rPr>
+                <w:rFonts w:ascii="Courier New" w:hAnsi="Courier New" w:cs="Courier New"/>
+                <w:sz w:val="20"/>
+                <w:szCs w:val="20"/>
+              </w:rPr>
+              <w:t>      </w:t>
+            </w:r>
+            <w:r>
+              <w:rPr>
+                <w:rFonts w:ascii="Courier New" w:hAnsi="Courier New" w:cs="Courier New"/>
+                <w:color w:val="0000FF"/>
+                <w:sz w:val="20"/>
+                <w:szCs w:val="20"/>
+              </w:rPr>
+              <w:t>EXISTS</w:t>
+            </w:r>
+            <w:r>
+              <w:rPr>
+                <w:rFonts w:ascii="Courier New" w:hAnsi="Courier New" w:cs="Courier New"/>
+                <w:sz w:val="20"/>
+                <w:szCs w:val="20"/>
+              </w:rPr>
+              <w:t xml:space="preserve"> </w:t>
+            </w:r>
+            <w:r>
+              <w:rPr>
+                <w:rFonts w:ascii="Courier New" w:hAnsi="Courier New" w:cs="Courier New"/>
+                <w:sz w:val="20"/>
+                <w:szCs w:val="20"/>
+              </w:rPr>
+              <w:br/>
+              <w:t>         </w:t>
+            </w:r>
+            <w:r>
+              <w:rPr>
+                <w:rFonts w:ascii="Courier New" w:hAnsi="Courier New" w:cs="Courier New"/>
+                <w:color w:val="800000"/>
+                <w:sz w:val="20"/>
+                <w:szCs w:val="20"/>
+              </w:rPr>
+              <w:t>(</w:t>
+            </w:r>
+            <w:r>
+              <w:rPr>
+                <w:rFonts w:ascii="Courier New" w:hAnsi="Courier New" w:cs="Courier New"/>
+                <w:sz w:val="20"/>
+                <w:szCs w:val="20"/>
+              </w:rPr>
+              <w:t xml:space="preserve"> </w:t>
+            </w:r>
+            <w:r>
+              <w:rPr>
+                <w:rFonts w:ascii="Courier New" w:hAnsi="Courier New" w:cs="Courier New"/>
+                <w:sz w:val="20"/>
+                <w:szCs w:val="20"/>
+              </w:rPr>
+              <w:br/>
+              <w:t>                </w:t>
+            </w:r>
+            <w:r>
+              <w:rPr>
+                <w:rFonts w:ascii="Courier New" w:hAnsi="Courier New" w:cs="Courier New"/>
+                <w:color w:val="0000FF"/>
+                <w:sz w:val="20"/>
+                <w:szCs w:val="20"/>
+              </w:rPr>
+              <w:t>SELECT</w:t>
+            </w:r>
+            <w:r>
+              <w:rPr>
+                <w:rFonts w:ascii="Courier New" w:hAnsi="Courier New" w:cs="Courier New"/>
+                <w:sz w:val="20"/>
+                <w:szCs w:val="20"/>
+              </w:rPr>
+              <w:t> </w:t>
+            </w:r>
+            <w:proofErr w:type="spellStart"/>
+            <w:r>
+              <w:rPr>
+                <w:rFonts w:ascii="Courier New" w:hAnsi="Courier New" w:cs="Courier New"/>
+                <w:color w:val="800000"/>
+                <w:sz w:val="20"/>
+                <w:szCs w:val="20"/>
+              </w:rPr>
+              <w:t>re</w:t>
+            </w:r>
+            <w:r>
+              <w:rPr>
+                <w:rFonts w:ascii="Courier New" w:hAnsi="Courier New" w:cs="Courier New"/>
+                <w:color w:val="C0C0C0"/>
+                <w:sz w:val="20"/>
+                <w:szCs w:val="20"/>
+              </w:rPr>
+              <w:t>.</w:t>
+            </w:r>
+            <w:r>
+              <w:rPr>
+                <w:rFonts w:ascii="Courier New" w:hAnsi="Courier New" w:cs="Courier New"/>
+                <w:color w:val="800000"/>
+                <w:sz w:val="20"/>
+                <w:szCs w:val="20"/>
+              </w:rPr>
+              <w:t>recipe_id</w:t>
+            </w:r>
+            <w:proofErr w:type="spellEnd"/>
+            <w:r>
+              <w:rPr>
+                <w:rFonts w:ascii="Courier New" w:hAnsi="Courier New" w:cs="Courier New"/>
+                <w:sz w:val="20"/>
+                <w:szCs w:val="20"/>
+              </w:rPr>
+              <w:t xml:space="preserve"> </w:t>
+            </w:r>
+            <w:r>
+              <w:rPr>
+                <w:rFonts w:ascii="Courier New" w:hAnsi="Courier New" w:cs="Courier New"/>
+                <w:sz w:val="20"/>
+                <w:szCs w:val="20"/>
+              </w:rPr>
+              <w:br/>
+              <w:t>                </w:t>
+            </w:r>
+            <w:r>
+              <w:rPr>
+                <w:rFonts w:ascii="Courier New" w:hAnsi="Courier New" w:cs="Courier New"/>
+                <w:color w:val="0000FF"/>
+                <w:sz w:val="20"/>
+                <w:szCs w:val="20"/>
+              </w:rPr>
+              <w:t>FROM</w:t>
+            </w:r>
+            <w:r>
+              <w:rPr>
+                <w:rFonts w:ascii="Courier New" w:hAnsi="Courier New" w:cs="Courier New"/>
+                <w:sz w:val="20"/>
+                <w:szCs w:val="20"/>
+              </w:rPr>
+              <w:t>   </w:t>
+            </w:r>
+            <w:r>
+              <w:rPr>
+                <w:rFonts w:ascii="Courier New" w:hAnsi="Courier New" w:cs="Courier New"/>
+                <w:color w:val="800000"/>
+                <w:sz w:val="20"/>
+                <w:szCs w:val="20"/>
+              </w:rPr>
+              <w:t>recipes</w:t>
+            </w:r>
+            <w:r>
+              <w:rPr>
+                <w:rFonts w:ascii="Courier New" w:hAnsi="Courier New" w:cs="Courier New"/>
+                <w:sz w:val="20"/>
+                <w:szCs w:val="20"/>
+              </w:rPr>
+              <w:t>            </w:t>
+            </w:r>
+            <w:r>
+              <w:rPr>
+                <w:rFonts w:ascii="Courier New" w:hAnsi="Courier New" w:cs="Courier New"/>
+                <w:color w:val="0000FF"/>
+                <w:sz w:val="20"/>
+                <w:szCs w:val="20"/>
+              </w:rPr>
+              <w:t>AS</w:t>
+            </w:r>
+            <w:r>
+              <w:rPr>
+                <w:rFonts w:ascii="Courier New" w:hAnsi="Courier New" w:cs="Courier New"/>
+                <w:sz w:val="20"/>
+                <w:szCs w:val="20"/>
+              </w:rPr>
+              <w:t> </w:t>
+            </w:r>
+            <w:r>
+              <w:rPr>
+                <w:rFonts w:ascii="Courier New" w:hAnsi="Courier New" w:cs="Courier New"/>
+                <w:color w:val="800000"/>
+                <w:sz w:val="20"/>
+                <w:szCs w:val="20"/>
+              </w:rPr>
+              <w:t>re</w:t>
+            </w:r>
+            <w:r>
+              <w:rPr>
+                <w:rFonts w:ascii="Courier New" w:hAnsi="Courier New" w:cs="Courier New"/>
+                <w:color w:val="C0C0C0"/>
+                <w:sz w:val="20"/>
+                <w:szCs w:val="20"/>
+              </w:rPr>
+              <w:t>,</w:t>
+            </w:r>
+            <w:r>
+              <w:rPr>
+                <w:rFonts w:ascii="Courier New" w:hAnsi="Courier New" w:cs="Courier New"/>
+                <w:sz w:val="20"/>
+                <w:szCs w:val="20"/>
+              </w:rPr>
+              <w:t xml:space="preserve"> </w:t>
+            </w:r>
+            <w:r>
+              <w:rPr>
+                <w:rFonts w:ascii="Courier New" w:hAnsi="Courier New" w:cs="Courier New"/>
+                <w:sz w:val="20"/>
+                <w:szCs w:val="20"/>
+              </w:rPr>
+              <w:br/>
+              <w:t>                       </w:t>
+            </w:r>
+            <w:proofErr w:type="spellStart"/>
+            <w:r>
+              <w:rPr>
+                <w:rFonts w:ascii="Courier New" w:hAnsi="Courier New" w:cs="Courier New"/>
+                <w:color w:val="800000"/>
+                <w:sz w:val="20"/>
+                <w:szCs w:val="20"/>
+              </w:rPr>
+              <w:t>ingredientsrecipes</w:t>
+            </w:r>
+            <w:proofErr w:type="spellEnd"/>
+            <w:r>
+              <w:rPr>
+                <w:rFonts w:ascii="Courier New" w:hAnsi="Courier New" w:cs="Courier New"/>
+                <w:sz w:val="20"/>
+                <w:szCs w:val="20"/>
+              </w:rPr>
+              <w:t> </w:t>
+            </w:r>
+            <w:r>
+              <w:rPr>
+                <w:rFonts w:ascii="Courier New" w:hAnsi="Courier New" w:cs="Courier New"/>
+                <w:color w:val="0000FF"/>
+                <w:sz w:val="20"/>
+                <w:szCs w:val="20"/>
+              </w:rPr>
+              <w:t>AS</w:t>
+            </w:r>
+            <w:r>
+              <w:rPr>
+                <w:rFonts w:ascii="Courier New" w:hAnsi="Courier New" w:cs="Courier New"/>
+                <w:sz w:val="20"/>
+                <w:szCs w:val="20"/>
+              </w:rPr>
+              <w:t> </w:t>
+            </w:r>
+            <w:proofErr w:type="spellStart"/>
+            <w:r>
+              <w:rPr>
+                <w:rFonts w:ascii="Courier New" w:hAnsi="Courier New" w:cs="Courier New"/>
+                <w:color w:val="800000"/>
+                <w:sz w:val="20"/>
+                <w:szCs w:val="20"/>
+              </w:rPr>
+              <w:t>ir</w:t>
+            </w:r>
+            <w:proofErr w:type="spellEnd"/>
+            <w:r>
+              <w:rPr>
+                <w:rFonts w:ascii="Courier New" w:hAnsi="Courier New" w:cs="Courier New"/>
+                <w:sz w:val="20"/>
+                <w:szCs w:val="20"/>
+              </w:rPr>
+              <w:t xml:space="preserve"> </w:t>
+            </w:r>
+            <w:r>
+              <w:rPr>
+                <w:rFonts w:ascii="Courier New" w:hAnsi="Courier New" w:cs="Courier New"/>
+                <w:sz w:val="20"/>
+                <w:szCs w:val="20"/>
+              </w:rPr>
+              <w:br/>
+              <w:t>                </w:t>
+            </w:r>
+            <w:r>
+              <w:rPr>
+                <w:rFonts w:ascii="Courier New" w:hAnsi="Courier New" w:cs="Courier New"/>
+                <w:color w:val="0000FF"/>
+                <w:sz w:val="20"/>
+                <w:szCs w:val="20"/>
+              </w:rPr>
+              <w:t>WHERE</w:t>
+            </w:r>
+            <w:r>
+              <w:rPr>
+                <w:rFonts w:ascii="Courier New" w:hAnsi="Courier New" w:cs="Courier New"/>
+                <w:sz w:val="20"/>
+                <w:szCs w:val="20"/>
+              </w:rPr>
+              <w:t>  </w:t>
+            </w:r>
+            <w:proofErr w:type="spellStart"/>
+            <w:r>
+              <w:rPr>
+                <w:rFonts w:ascii="Courier New" w:hAnsi="Courier New" w:cs="Courier New"/>
+                <w:color w:val="800000"/>
+                <w:sz w:val="20"/>
+                <w:szCs w:val="20"/>
+              </w:rPr>
+              <w:t>ir</w:t>
+            </w:r>
+            <w:r>
+              <w:rPr>
+                <w:rFonts w:ascii="Courier New" w:hAnsi="Courier New" w:cs="Courier New"/>
+                <w:color w:val="C0C0C0"/>
+                <w:sz w:val="20"/>
+                <w:szCs w:val="20"/>
+              </w:rPr>
+              <w:t>.</w:t>
+            </w:r>
+            <w:r>
+              <w:rPr>
+                <w:rFonts w:ascii="Courier New" w:hAnsi="Courier New" w:cs="Courier New"/>
+                <w:color w:val="800000"/>
+                <w:sz w:val="20"/>
+                <w:szCs w:val="20"/>
+              </w:rPr>
+              <w:t>ingredient</w:t>
+            </w:r>
+            <w:proofErr w:type="spellEnd"/>
+            <w:r>
+              <w:rPr>
+                <w:rFonts w:ascii="Courier New" w:hAnsi="Courier New" w:cs="Courier New"/>
+                <w:sz w:val="20"/>
+                <w:szCs w:val="20"/>
+              </w:rPr>
+              <w:t> </w:t>
+            </w:r>
+            <w:r>
+              <w:rPr>
+                <w:rFonts w:ascii="Courier New" w:hAnsi="Courier New" w:cs="Courier New"/>
+                <w:color w:val="C0C0C0"/>
+                <w:sz w:val="20"/>
+                <w:szCs w:val="20"/>
+              </w:rPr>
+              <w:t>=</w:t>
+            </w:r>
+            <w:r>
+              <w:rPr>
+                <w:rFonts w:ascii="Courier New" w:hAnsi="Courier New" w:cs="Courier New"/>
+                <w:sz w:val="20"/>
+                <w:szCs w:val="20"/>
+              </w:rPr>
+              <w:t> </w:t>
+            </w:r>
+            <w:r>
+              <w:rPr>
+                <w:rFonts w:ascii="Courier New" w:hAnsi="Courier New" w:cs="Courier New"/>
+                <w:color w:val="C0C0C0"/>
+                <w:sz w:val="20"/>
+                <w:szCs w:val="20"/>
+              </w:rPr>
+              <w:t>%</w:t>
+            </w:r>
+            <w:r>
+              <w:rPr>
+                <w:rFonts w:ascii="Courier New" w:hAnsi="Courier New" w:cs="Courier New"/>
+                <w:color w:val="800000"/>
+                <w:sz w:val="20"/>
+                <w:szCs w:val="20"/>
+              </w:rPr>
+              <w:t>s</w:t>
+            </w:r>
+            <w:r>
+              <w:rPr>
+                <w:rFonts w:ascii="Courier New" w:hAnsi="Courier New" w:cs="Courier New"/>
+                <w:sz w:val="20"/>
+                <w:szCs w:val="20"/>
+              </w:rPr>
+              <w:t xml:space="preserve"> </w:t>
+            </w:r>
+            <w:r>
+              <w:rPr>
+                <w:rFonts w:ascii="Courier New" w:hAnsi="Courier New" w:cs="Courier New"/>
+                <w:sz w:val="20"/>
+                <w:szCs w:val="20"/>
+              </w:rPr>
+              <w:br/>
+              <w:t>                </w:t>
+            </w:r>
+            <w:r>
+              <w:rPr>
+                <w:rFonts w:ascii="Courier New" w:hAnsi="Courier New" w:cs="Courier New"/>
+                <w:color w:val="0000FF"/>
+                <w:sz w:val="20"/>
+                <w:szCs w:val="20"/>
+              </w:rPr>
+              <w:t>AND</w:t>
+            </w:r>
+            <w:r>
+              <w:rPr>
+                <w:rFonts w:ascii="Courier New" w:hAnsi="Courier New" w:cs="Courier New"/>
+                <w:sz w:val="20"/>
+                <w:szCs w:val="20"/>
+              </w:rPr>
+              <w:t>    </w:t>
+            </w:r>
+            <w:proofErr w:type="spellStart"/>
+            <w:r>
+              <w:rPr>
+                <w:rFonts w:ascii="Courier New" w:hAnsi="Courier New" w:cs="Courier New"/>
+                <w:color w:val="800000"/>
+                <w:sz w:val="20"/>
+                <w:szCs w:val="20"/>
+              </w:rPr>
+              <w:t>re</w:t>
+            </w:r>
+            <w:r>
+              <w:rPr>
+                <w:rFonts w:ascii="Courier New" w:hAnsi="Courier New" w:cs="Courier New"/>
+                <w:color w:val="C0C0C0"/>
+                <w:sz w:val="20"/>
+                <w:szCs w:val="20"/>
+              </w:rPr>
+              <w:t>.</w:t>
+            </w:r>
+            <w:r>
+              <w:rPr>
+                <w:rFonts w:ascii="Courier New" w:hAnsi="Courier New" w:cs="Courier New"/>
+                <w:color w:val="800000"/>
+                <w:sz w:val="20"/>
+                <w:szCs w:val="20"/>
+              </w:rPr>
+              <w:t>recipe_id</w:t>
+            </w:r>
+            <w:proofErr w:type="spellEnd"/>
+            <w:r>
+              <w:rPr>
+                <w:rFonts w:ascii="Courier New" w:hAnsi="Courier New" w:cs="Courier New"/>
+                <w:sz w:val="20"/>
+                <w:szCs w:val="20"/>
+              </w:rPr>
+              <w:t> </w:t>
+            </w:r>
+            <w:r>
+              <w:rPr>
+                <w:rFonts w:ascii="Courier New" w:hAnsi="Courier New" w:cs="Courier New"/>
+                <w:color w:val="C0C0C0"/>
+                <w:sz w:val="20"/>
+                <w:szCs w:val="20"/>
+              </w:rPr>
+              <w:t>=</w:t>
+            </w:r>
+            <w:r>
+              <w:rPr>
+                <w:rFonts w:ascii="Courier New" w:hAnsi="Courier New" w:cs="Courier New"/>
+                <w:sz w:val="20"/>
+                <w:szCs w:val="20"/>
+              </w:rPr>
+              <w:t> </w:t>
+            </w:r>
+            <w:proofErr w:type="spellStart"/>
+            <w:r>
+              <w:rPr>
+                <w:rFonts w:ascii="Courier New" w:hAnsi="Courier New" w:cs="Courier New"/>
+                <w:color w:val="800000"/>
+                <w:sz w:val="20"/>
+                <w:szCs w:val="20"/>
+              </w:rPr>
+              <w:t>ir</w:t>
+            </w:r>
+            <w:r>
+              <w:rPr>
+                <w:rFonts w:ascii="Courier New" w:hAnsi="Courier New" w:cs="Courier New"/>
+                <w:color w:val="C0C0C0"/>
+                <w:sz w:val="20"/>
+                <w:szCs w:val="20"/>
+              </w:rPr>
+              <w:t>.</w:t>
+            </w:r>
+            <w:r>
+              <w:rPr>
+                <w:rFonts w:ascii="Courier New" w:hAnsi="Courier New" w:cs="Courier New"/>
+                <w:color w:val="800000"/>
+                <w:sz w:val="20"/>
+                <w:szCs w:val="20"/>
+              </w:rPr>
+              <w:t>recipe_id</w:t>
+            </w:r>
+            <w:proofErr w:type="spellEnd"/>
+            <w:r>
+              <w:rPr>
+                <w:rFonts w:ascii="Courier New" w:hAnsi="Courier New" w:cs="Courier New"/>
+                <w:sz w:val="20"/>
+                <w:szCs w:val="20"/>
+              </w:rPr>
+              <w:t xml:space="preserve"> </w:t>
+            </w:r>
+            <w:r>
+              <w:rPr>
+                <w:rFonts w:ascii="Courier New" w:hAnsi="Courier New" w:cs="Courier New"/>
+                <w:sz w:val="20"/>
+                <w:szCs w:val="20"/>
+              </w:rPr>
+              <w:br/>
+              <w:t>                </w:t>
+            </w:r>
+            <w:r>
+              <w:rPr>
+                <w:rFonts w:ascii="Courier New" w:hAnsi="Courier New" w:cs="Courier New"/>
+                <w:color w:val="0000FF"/>
+                <w:sz w:val="20"/>
+                <w:szCs w:val="20"/>
+              </w:rPr>
+              <w:t>AND</w:t>
+            </w:r>
+            <w:r>
+              <w:rPr>
+                <w:rFonts w:ascii="Courier New" w:hAnsi="Courier New" w:cs="Courier New"/>
+                <w:sz w:val="20"/>
+                <w:szCs w:val="20"/>
+              </w:rPr>
+              <w:t>    </w:t>
+            </w:r>
+            <w:proofErr w:type="spellStart"/>
+            <w:r>
+              <w:rPr>
+                <w:rFonts w:ascii="Courier New" w:hAnsi="Courier New" w:cs="Courier New"/>
+                <w:color w:val="800000"/>
+                <w:sz w:val="20"/>
+                <w:szCs w:val="20"/>
+              </w:rPr>
+              <w:t>recipes</w:t>
+            </w:r>
+            <w:r>
+              <w:rPr>
+                <w:rFonts w:ascii="Courier New" w:hAnsi="Courier New" w:cs="Courier New"/>
+                <w:color w:val="C0C0C0"/>
+                <w:sz w:val="20"/>
+                <w:szCs w:val="20"/>
+              </w:rPr>
+              <w:t>.</w:t>
+            </w:r>
+            <w:r>
+              <w:rPr>
+                <w:rFonts w:ascii="Courier New" w:hAnsi="Courier New" w:cs="Courier New"/>
+                <w:color w:val="800000"/>
+                <w:sz w:val="20"/>
+                <w:szCs w:val="20"/>
+              </w:rPr>
+              <w:t>recipe_id</w:t>
+            </w:r>
+            <w:proofErr w:type="spellEnd"/>
+            <w:r>
+              <w:rPr>
+                <w:rFonts w:ascii="Courier New" w:hAnsi="Courier New" w:cs="Courier New"/>
+                <w:sz w:val="20"/>
+                <w:szCs w:val="20"/>
+              </w:rPr>
+              <w:t> </w:t>
+            </w:r>
+            <w:r>
+              <w:rPr>
+                <w:rFonts w:ascii="Courier New" w:hAnsi="Courier New" w:cs="Courier New"/>
+                <w:color w:val="C0C0C0"/>
+                <w:sz w:val="20"/>
+                <w:szCs w:val="20"/>
+              </w:rPr>
+              <w:t>=</w:t>
+            </w:r>
+            <w:r>
+              <w:rPr>
+                <w:rFonts w:ascii="Courier New" w:hAnsi="Courier New" w:cs="Courier New"/>
+                <w:sz w:val="20"/>
+                <w:szCs w:val="20"/>
+              </w:rPr>
+              <w:t> </w:t>
+            </w:r>
+            <w:proofErr w:type="spellStart"/>
+            <w:r>
+              <w:rPr>
+                <w:rFonts w:ascii="Courier New" w:hAnsi="Courier New" w:cs="Courier New"/>
+                <w:color w:val="800000"/>
+                <w:sz w:val="20"/>
+                <w:szCs w:val="20"/>
+              </w:rPr>
+              <w:t>re</w:t>
+            </w:r>
+            <w:r>
+              <w:rPr>
+                <w:rFonts w:ascii="Courier New" w:hAnsi="Courier New" w:cs="Courier New"/>
+                <w:color w:val="C0C0C0"/>
+                <w:sz w:val="20"/>
+                <w:szCs w:val="20"/>
+              </w:rPr>
+              <w:t>.</w:t>
+            </w:r>
+            <w:r>
+              <w:rPr>
+                <w:rFonts w:ascii="Courier New" w:hAnsi="Courier New" w:cs="Courier New"/>
+                <w:color w:val="800000"/>
+                <w:sz w:val="20"/>
+                <w:szCs w:val="20"/>
+              </w:rPr>
+              <w:t>recipe_id</w:t>
+            </w:r>
+            <w:proofErr w:type="spellEnd"/>
+            <w:r>
+              <w:rPr>
+                <w:rFonts w:ascii="Courier New" w:hAnsi="Courier New" w:cs="Courier New"/>
+                <w:color w:val="800000"/>
+                <w:sz w:val="20"/>
+                <w:szCs w:val="20"/>
+              </w:rPr>
+              <w:t>)</w:t>
+            </w:r>
+            <w:r>
+              <w:rPr>
+                <w:rFonts w:ascii="Courier New" w:hAnsi="Courier New" w:cs="Courier New"/>
+                <w:sz w:val="20"/>
+                <w:szCs w:val="20"/>
+              </w:rPr>
+              <w:t xml:space="preserve"> </w:t>
+            </w:r>
+            <w:r>
+              <w:rPr>
+                <w:rFonts w:ascii="Courier New" w:hAnsi="Courier New" w:cs="Courier New"/>
+                <w:sz w:val="20"/>
+                <w:szCs w:val="20"/>
+              </w:rPr>
+              <w:br/>
+            </w:r>
+            <w:r>
+              <w:rPr>
+                <w:rFonts w:ascii="Courier New" w:hAnsi="Courier New" w:cs="Courier New"/>
+                <w:color w:val="0000FF"/>
+                <w:sz w:val="20"/>
+                <w:szCs w:val="20"/>
+              </w:rPr>
+              <w:t>AND</w:t>
+            </w:r>
+            <w:r>
+              <w:rPr>
+                <w:rFonts w:ascii="Courier New" w:hAnsi="Courier New" w:cs="Courier New"/>
+                <w:sz w:val="20"/>
+                <w:szCs w:val="20"/>
+              </w:rPr>
+              <w:t>      </w:t>
+            </w:r>
+            <w:proofErr w:type="spellStart"/>
+            <w:r>
+              <w:rPr>
+                <w:rFonts w:ascii="Courier New" w:hAnsi="Courier New" w:cs="Courier New"/>
+                <w:color w:val="800000"/>
+                <w:sz w:val="20"/>
+                <w:szCs w:val="20"/>
+              </w:rPr>
+              <w:t>ingredientsrecipes</w:t>
+            </w:r>
+            <w:r>
+              <w:rPr>
+                <w:rFonts w:ascii="Courier New" w:hAnsi="Courier New" w:cs="Courier New"/>
+                <w:color w:val="C0C0C0"/>
+                <w:sz w:val="20"/>
+                <w:szCs w:val="20"/>
+              </w:rPr>
+              <w:t>.</w:t>
+            </w:r>
+            <w:r>
+              <w:rPr>
+                <w:rFonts w:ascii="Courier New" w:hAnsi="Courier New" w:cs="Courier New"/>
+                <w:color w:val="800000"/>
+                <w:sz w:val="20"/>
+                <w:szCs w:val="20"/>
+              </w:rPr>
+              <w:t>ingredient</w:t>
+            </w:r>
+            <w:proofErr w:type="spellEnd"/>
+            <w:r>
+              <w:rPr>
+                <w:rFonts w:ascii="Courier New" w:hAnsi="Courier New" w:cs="Courier New"/>
+                <w:sz w:val="20"/>
+                <w:szCs w:val="20"/>
+              </w:rPr>
+              <w:t> </w:t>
+            </w:r>
+            <w:r>
+              <w:rPr>
+                <w:rFonts w:ascii="Courier New" w:hAnsi="Courier New" w:cs="Courier New"/>
+                <w:color w:val="C0C0C0"/>
+                <w:sz w:val="20"/>
+                <w:szCs w:val="20"/>
+              </w:rPr>
+              <w:t>&lt;&gt;</w:t>
+            </w:r>
+            <w:r>
+              <w:rPr>
+                <w:rFonts w:ascii="Courier New" w:hAnsi="Courier New" w:cs="Courier New"/>
+                <w:sz w:val="20"/>
+                <w:szCs w:val="20"/>
+              </w:rPr>
+              <w:t> </w:t>
+            </w:r>
+            <w:r>
+              <w:rPr>
+                <w:rFonts w:ascii="Courier New" w:hAnsi="Courier New" w:cs="Courier New"/>
+                <w:color w:val="C0C0C0"/>
+                <w:sz w:val="20"/>
+                <w:szCs w:val="20"/>
+              </w:rPr>
+              <w:t>%</w:t>
+            </w:r>
+            <w:r>
+              <w:rPr>
+                <w:rFonts w:ascii="Courier New" w:hAnsi="Courier New" w:cs="Courier New"/>
+                <w:color w:val="800000"/>
+                <w:sz w:val="20"/>
+                <w:szCs w:val="20"/>
+              </w:rPr>
+              <w:t>s</w:t>
+            </w:r>
+            <w:r>
+              <w:rPr>
+                <w:rFonts w:ascii="Courier New" w:hAnsi="Courier New" w:cs="Courier New"/>
+                <w:sz w:val="20"/>
+                <w:szCs w:val="20"/>
+              </w:rPr>
+              <w:t xml:space="preserve"> </w:t>
+            </w:r>
+            <w:r>
+              <w:rPr>
+                <w:rFonts w:ascii="Courier New" w:hAnsi="Courier New" w:cs="Courier New"/>
+                <w:sz w:val="20"/>
+                <w:szCs w:val="20"/>
+              </w:rPr>
+              <w:br/>
+            </w:r>
+            <w:r>
+              <w:rPr>
+                <w:rFonts w:ascii="Courier New" w:hAnsi="Courier New" w:cs="Courier New"/>
+                <w:color w:val="0000FF"/>
+                <w:sz w:val="20"/>
+                <w:szCs w:val="20"/>
+              </w:rPr>
+              <w:t>GROUP</w:t>
+            </w:r>
+            <w:r>
+              <w:rPr>
+                <w:rFonts w:ascii="Courier New" w:hAnsi="Courier New" w:cs="Courier New"/>
+                <w:sz w:val="20"/>
+                <w:szCs w:val="20"/>
+              </w:rPr>
+              <w:t> </w:t>
+            </w:r>
+            <w:r>
+              <w:rPr>
+                <w:rFonts w:ascii="Courier New" w:hAnsi="Courier New" w:cs="Courier New"/>
+                <w:color w:val="0000FF"/>
+                <w:sz w:val="20"/>
+                <w:szCs w:val="20"/>
+              </w:rPr>
+              <w:t>BY</w:t>
+            </w:r>
+            <w:r>
+              <w:rPr>
+                <w:rFonts w:ascii="Courier New" w:hAnsi="Courier New" w:cs="Courier New"/>
+                <w:sz w:val="20"/>
+                <w:szCs w:val="20"/>
+              </w:rPr>
+              <w:t> </w:t>
+            </w:r>
+            <w:r>
+              <w:rPr>
+                <w:rFonts w:ascii="Courier New" w:hAnsi="Courier New" w:cs="Courier New"/>
+                <w:color w:val="800000"/>
+                <w:sz w:val="20"/>
+                <w:szCs w:val="20"/>
+              </w:rPr>
+              <w:t>ingredient</w:t>
+            </w:r>
+            <w:r>
+              <w:rPr>
+                <w:rFonts w:ascii="Courier New" w:hAnsi="Courier New" w:cs="Courier New"/>
+                <w:sz w:val="20"/>
+                <w:szCs w:val="20"/>
+              </w:rPr>
+              <w:t xml:space="preserve"> </w:t>
+            </w:r>
+            <w:r>
+              <w:rPr>
+                <w:rFonts w:ascii="Courier New" w:hAnsi="Courier New" w:cs="Courier New"/>
+                <w:sz w:val="20"/>
+                <w:szCs w:val="20"/>
+              </w:rPr>
+              <w:br/>
+            </w:r>
+            <w:r>
+              <w:rPr>
+                <w:rFonts w:ascii="Courier New" w:hAnsi="Courier New" w:cs="Courier New"/>
+                <w:color w:val="0000FF"/>
+                <w:sz w:val="20"/>
+                <w:szCs w:val="20"/>
+              </w:rPr>
+              <w:t>ORDER</w:t>
+            </w:r>
+            <w:r>
+              <w:rPr>
+                <w:rFonts w:ascii="Courier New" w:hAnsi="Courier New" w:cs="Courier New"/>
+                <w:sz w:val="20"/>
+                <w:szCs w:val="20"/>
+              </w:rPr>
+              <w:t> </w:t>
+            </w:r>
+            <w:r>
+              <w:rPr>
+                <w:rFonts w:ascii="Courier New" w:hAnsi="Courier New" w:cs="Courier New"/>
+                <w:color w:val="0000FF"/>
+                <w:sz w:val="20"/>
+                <w:szCs w:val="20"/>
+              </w:rPr>
+              <w:t>BY</w:t>
+            </w:r>
+            <w:r>
+              <w:rPr>
+                <w:rFonts w:ascii="Courier New" w:hAnsi="Courier New" w:cs="Courier New"/>
+                <w:sz w:val="20"/>
+                <w:szCs w:val="20"/>
+              </w:rPr>
+              <w:t> </w:t>
+            </w:r>
+            <w:r>
+              <w:rPr>
+                <w:rFonts w:ascii="Courier New" w:hAnsi="Courier New" w:cs="Courier New"/>
+                <w:color w:val="800000"/>
+                <w:sz w:val="20"/>
+                <w:szCs w:val="20"/>
+              </w:rPr>
+              <w:t>count(ingredient)</w:t>
+            </w:r>
+            <w:r>
+              <w:rPr>
+                <w:rFonts w:ascii="Courier New" w:hAnsi="Courier New" w:cs="Courier New"/>
+                <w:sz w:val="20"/>
+                <w:szCs w:val="20"/>
+              </w:rPr>
+              <w:t> </w:t>
+            </w:r>
+            <w:r>
+              <w:rPr>
+                <w:rFonts w:ascii="Courier New" w:hAnsi="Courier New" w:cs="Courier New"/>
+                <w:color w:val="0000FF"/>
+                <w:sz w:val="20"/>
+                <w:szCs w:val="20"/>
+              </w:rPr>
+              <w:t>DESC</w:t>
+            </w:r>
+            <w:r>
+              <w:rPr>
+                <w:rFonts w:ascii="Courier New" w:hAnsi="Courier New" w:cs="Courier New"/>
+                <w:sz w:val="20"/>
+                <w:szCs w:val="20"/>
+              </w:rPr>
+              <w:t> </w:t>
+            </w:r>
+            <w:r>
+              <w:rPr>
+                <w:rFonts w:ascii="Courier New" w:hAnsi="Courier New" w:cs="Courier New"/>
+                <w:color w:val="800000"/>
+                <w:sz w:val="20"/>
+                <w:szCs w:val="20"/>
+              </w:rPr>
+              <w:t>limit</w:t>
+            </w:r>
+            <w:r>
+              <w:rPr>
+                <w:rFonts w:ascii="Courier New" w:hAnsi="Courier New" w:cs="Courier New"/>
+                <w:sz w:val="20"/>
+                <w:szCs w:val="20"/>
+              </w:rPr>
+              <w:t> </w:t>
+            </w:r>
+            <w:r>
+              <w:rPr>
+                <w:rFonts w:ascii="Courier New" w:hAnsi="Courier New" w:cs="Courier New"/>
+                <w:color w:val="000000"/>
+                <w:sz w:val="20"/>
+                <w:szCs w:val="20"/>
+              </w:rPr>
+              <w:t>10</w:t>
+            </w:r>
+          </w:p>
+          <w:p>
+            <w:pPr>
+              <w:autoSpaceDE w:val="0"/>
+              <w:autoSpaceDN w:val="0"/>
+              <w:adjustRightInd w:val="0"/>
+              <w:rPr>
+                <w:rFonts w:ascii="Courier New" w:hAnsi="Courier New" w:cs="Courier New"/>
+                <w:color w:val="808000"/>
+                <w:sz w:val="12"/>
+                <w:szCs w:val="12"/>
+              </w:rPr>
+            </w:pPr>
+          </w:p>
+        </w:tc>
+      </w:tr>
+      <w:tr>
+        <w:tc>
+          <w:tcPr>
+            <w:tcW w:w="9350" w:type="dxa"/>
+          </w:tcPr>
+          <w:p>
+            <w:pPr>
+              <w:jc w:val="both"/>
+              <w:rPr>
+                <w:rFonts w:ascii="LM Roman 12" w:hAnsi="LM Roman 12"/>
+              </w:rPr>
+            </w:pPr>
+          </w:p>
+          <w:p>
+            <w:pPr>
+              <w:jc w:val="both"/>
+              <w:rPr>
+                <w:rFonts w:ascii="LM Roman 12" w:hAnsi="LM Roman 12"/>
+              </w:rPr>
+            </w:pPr>
+            <w:r>
+              <w:rPr>
+                <w:rFonts w:ascii="LM Roman 12" w:hAnsi="LM Roman 12"/>
+              </w:rPr>
+              <w:t>Given an input ingredient, this query finds the ingredients that appear the most in recipes where the input ingredient is used. The query returns the 10 most common ingredients.</w:t>
+            </w:r>
+            <w:r>
+              <w:rPr>
+                <w:rFonts w:ascii="LM Roman 12" w:hAnsi="LM Roman 12"/>
+              </w:rPr>
+              <w:t xml:space="preserve"> This allows users who want to make recipes with their favorite ingredient to know which ingredient usually appears with it, so they can stock them up in their homes.</w:t>
+            </w:r>
+          </w:p>
+          <w:p>
+            <w:pPr>
+              <w:jc w:val="both"/>
+              <w:rPr>
+                <w:rFonts w:ascii="LM Roman 12" w:hAnsi="LM Roman 12"/>
+              </w:rPr>
+            </w:pPr>
+          </w:p>
+        </w:tc>
+      </w:tr>
+      <w:tr>
+        <w:tc>
+          <w:tcPr>
+            <w:tcW w:w="9350" w:type="dxa"/>
+          </w:tcPr>
+          <w:p>
+            <w:pPr>
+              <w:jc w:val="both"/>
+              <w:rPr>
+                <w:rFonts w:ascii="LM Roman 12" w:hAnsi="LM Roman 12"/>
+              </w:rPr>
+            </w:pPr>
+          </w:p>
+          <w:p>
+            <w:pPr>
+              <w:jc w:val="both"/>
+              <w:rPr>
+                <w:rFonts w:ascii="LM Roman 12" w:hAnsi="LM Roman 12"/>
+              </w:rPr>
+            </w:pPr>
+            <w:r>
+              <w:rPr>
+                <w:rFonts w:ascii="LM Roman 12" w:hAnsi="LM Roman 12"/>
+              </w:rPr>
+              <w:t>Example result, given input “</w:t>
+            </w:r>
+            <w:r>
+              <w:rPr>
+                <w:rFonts w:ascii="LM Roman 12" w:hAnsi="LM Roman 12"/>
+              </w:rPr>
+              <w:t>tequila”:</w:t>
+            </w:r>
+          </w:p>
+          <w:p>
+            <w:pPr>
+              <w:jc w:val="both"/>
+              <w:rPr>
+                <w:rFonts w:ascii="LM Roman 12" w:hAnsi="LM Roman 12"/>
+              </w:rPr>
+            </w:pPr>
+          </w:p>
+          <w:tbl>
+            <w:tblPr>
+              <w:tblStyle w:val="TableGrid"/>
+              <w:tblW w:w="0" w:type="auto"/>
+              <w:jc w:val="center"/>
+              <w:tblLook w:val="04A0" w:firstRow="1" w:lastRow="0" w:firstColumn="1" w:lastColumn="0" w:noHBand="0" w:noVBand="1"/>
+            </w:tblPr>
+            <w:tblGrid>
+              <w:gridCol w:w="2616"/>
+              <w:gridCol w:w="2616"/>
+            </w:tblGrid>
+            <w:tr>
+              <w:trPr>
+                <w:trHeight w:val="254"/>
+                <w:jc w:val="center"/>
+              </w:trPr>
+              <w:tc>
+                <w:tcPr>
+                  <w:tcW w:w="2616" w:type="dxa"/>
+                </w:tcPr>
+                <w:p>
+                  <w:pPr>
+                    <w:jc w:val="both"/>
+                    <w:rPr>
+                      <w:rFonts w:ascii="Courier New" w:hAnsi="Courier New" w:cs="Courier New"/>
+                      <w:b/>
+                      <w:bCs/>
+                      <w:sz w:val="20"/>
+                      <w:szCs w:val="20"/>
+                    </w:rPr>
+                  </w:pPr>
+                  <w:r>
+                    <w:rPr>
+                      <w:rFonts w:ascii="Courier New" w:hAnsi="Courier New" w:cs="Courier New"/>
+                      <w:b/>
+                      <w:bCs/>
+                      <w:sz w:val="20"/>
+                      <w:szCs w:val="20"/>
+                    </w:rPr>
+                    <w:t>ingredient</w:t>
+                  </w:r>
+                </w:p>
+              </w:tc>
+              <w:tc>
+                <w:tcPr>
+                  <w:tcW w:w="2616" w:type="dxa"/>
+                </w:tcPr>
+                <w:p>
+                  <w:pPr>
+                    <w:jc w:val="both"/>
+                    <w:rPr>
+                      <w:rFonts w:ascii="Courier New" w:hAnsi="Courier New" w:cs="Courier New"/>
+                      <w:b/>
+                      <w:bCs/>
+                      <w:sz w:val="20"/>
+                      <w:szCs w:val="20"/>
+                    </w:rPr>
+                  </w:pPr>
+                  <w:r>
+                    <w:rPr>
+                      <w:rFonts w:ascii="Courier New" w:hAnsi="Courier New" w:cs="Courier New"/>
+                      <w:b/>
+                      <w:bCs/>
+                      <w:sz w:val="20"/>
+                      <w:szCs w:val="20"/>
+                    </w:rPr>
+                    <w:t>Count(ingredient)</w:t>
+                  </w:r>
+                </w:p>
+              </w:tc>
+            </w:tr>
+            <w:tr>
+              <w:trPr>
+                <w:trHeight w:val="254"/>
+                <w:jc w:val="center"/>
+              </w:trPr>
+              <w:tc>
+                <w:tcPr>
+                  <w:tcW w:w="2616" w:type="dxa"/>
+                </w:tcPr>
+                <w:p>
+                  <w:pPr>
+                    <w:jc w:val="both"/>
+                    <w:rPr>
+                      <w:rFonts w:ascii="Courier New" w:hAnsi="Courier New" w:cs="Courier New"/>
+                      <w:b/>
+                      <w:bCs/>
+                      <w:sz w:val="20"/>
+                      <w:szCs w:val="20"/>
+                    </w:rPr>
+                  </w:pPr>
+                  <w:r>
+                    <w:rPr>
+                      <w:rFonts w:ascii="Courier New" w:hAnsi="Courier New" w:cs="Courier New"/>
+                      <w:b/>
+                      <w:bCs/>
+                      <w:sz w:val="20"/>
+                      <w:szCs w:val="20"/>
+                    </w:rPr>
+                    <w:t>lime juice</w:t>
+                  </w:r>
+                </w:p>
+              </w:tc>
+              <w:tc>
+                <w:tcPr>
+                  <w:tcW w:w="2616" w:type="dxa"/>
+                </w:tcPr>
+                <w:p>
+                  <w:pPr>
+                    <w:jc w:val="both"/>
+                    <w:rPr>
+                      <w:rFonts w:ascii="Courier New" w:hAnsi="Courier New" w:cs="Courier New"/>
+                      <w:b/>
+                      <w:bCs/>
+                      <w:sz w:val="20"/>
+                      <w:szCs w:val="20"/>
+                    </w:rPr>
+                  </w:pPr>
+                  <w:r>
+                    <w:rPr>
+                      <w:rFonts w:ascii="Courier New" w:hAnsi="Courier New" w:cs="Courier New"/>
+                      <w:b/>
+                      <w:bCs/>
+                      <w:sz w:val="20"/>
+                      <w:szCs w:val="20"/>
+                    </w:rPr>
+                    <w:t>32</w:t>
+                  </w:r>
+                </w:p>
+              </w:tc>
+            </w:tr>
+            <w:tr>
+              <w:trPr>
+                <w:trHeight w:val="254"/>
+                <w:jc w:val="center"/>
+              </w:trPr>
+              <w:tc>
+                <w:tcPr>
+                  <w:tcW w:w="2616" w:type="dxa"/>
+                </w:tcPr>
+                <w:p>
+                  <w:pPr>
+                    <w:jc w:val="both"/>
+                    <w:rPr>
+                      <w:rFonts w:ascii="Courier New" w:hAnsi="Courier New" w:cs="Courier New"/>
+                      <w:b/>
+                      <w:bCs/>
+                      <w:sz w:val="20"/>
+                      <w:szCs w:val="20"/>
+                    </w:rPr>
+                  </w:pPr>
+                  <w:r>
+                    <w:rPr>
+                      <w:rFonts w:ascii="Courier New" w:hAnsi="Courier New" w:cs="Courier New"/>
+                      <w:b/>
+                      <w:bCs/>
+                      <w:sz w:val="20"/>
+                      <w:szCs w:val="20"/>
+                    </w:rPr>
+                    <w:t>salt</w:t>
+                  </w:r>
+                </w:p>
+              </w:tc>
+              <w:tc>
+                <w:tcPr>
+                  <w:tcW w:w="2616" w:type="dxa"/>
+                </w:tcPr>
+                <w:p>
+                  <w:pPr>
+                    <w:jc w:val="both"/>
+                    <w:rPr>
+                      <w:rFonts w:ascii="Courier New" w:hAnsi="Courier New" w:cs="Courier New"/>
+                      <w:b/>
+                      <w:bCs/>
+                      <w:sz w:val="20"/>
+                      <w:szCs w:val="20"/>
+                    </w:rPr>
+                  </w:pPr>
+                  <w:r>
+                    <w:rPr>
+                      <w:rFonts w:ascii="Courier New" w:hAnsi="Courier New" w:cs="Courier New"/>
+                      <w:b/>
+                      <w:bCs/>
+                      <w:sz w:val="20"/>
+                      <w:szCs w:val="20"/>
+                    </w:rPr>
+                    <w:t>31</w:t>
+                  </w:r>
+                </w:p>
+              </w:tc>
+            </w:tr>
+            <w:tr>
+              <w:trPr>
+                <w:trHeight w:val="245"/>
+                <w:jc w:val="center"/>
+              </w:trPr>
+              <w:tc>
+                <w:tcPr>
+                  <w:tcW w:w="2616" w:type="dxa"/>
+                </w:tcPr>
+                <w:p>
+                  <w:pPr>
+                    <w:jc w:val="both"/>
+                    <w:rPr>
+                      <w:rFonts w:ascii="Courier New" w:hAnsi="Courier New" w:cs="Courier New"/>
+                      <w:b/>
+                      <w:bCs/>
+                      <w:sz w:val="20"/>
+                      <w:szCs w:val="20"/>
+                    </w:rPr>
+                  </w:pPr>
+                  <w:r>
+                    <w:rPr>
+                      <w:rFonts w:ascii="Courier New" w:hAnsi="Courier New" w:cs="Courier New"/>
+                      <w:b/>
+                      <w:bCs/>
+                      <w:sz w:val="20"/>
+                      <w:szCs w:val="20"/>
+                    </w:rPr>
+                    <w:t>lime</w:t>
+                  </w:r>
+                </w:p>
+              </w:tc>
+              <w:tc>
+                <w:tcPr>
+                  <w:tcW w:w="2616" w:type="dxa"/>
+                </w:tcPr>
+                <w:p>
+                  <w:pPr>
+                    <w:jc w:val="both"/>
+                    <w:rPr>
+                      <w:rFonts w:ascii="Courier New" w:hAnsi="Courier New" w:cs="Courier New"/>
+                      <w:b/>
+                      <w:bCs/>
+                      <w:sz w:val="20"/>
+                      <w:szCs w:val="20"/>
+                    </w:rPr>
+                  </w:pPr>
+                  <w:r>
+                    <w:rPr>
+                      <w:rFonts w:ascii="Courier New" w:hAnsi="Courier New" w:cs="Courier New"/>
+                      <w:b/>
+                      <w:bCs/>
+                      <w:sz w:val="20"/>
+                      <w:szCs w:val="20"/>
+                    </w:rPr>
+                    <w:t>25</w:t>
+                  </w:r>
+                </w:p>
+              </w:tc>
+            </w:tr>
+            <w:tr>
+              <w:trPr>
+                <w:trHeight w:val="254"/>
+                <w:jc w:val="center"/>
+              </w:trPr>
+              <w:tc>
+                <w:tcPr>
+                  <w:tcW w:w="2616" w:type="dxa"/>
+                </w:tcPr>
+                <w:p>
+                  <w:pPr>
+                    <w:jc w:val="both"/>
+                    <w:rPr>
+                      <w:rFonts w:ascii="Courier New" w:hAnsi="Courier New" w:cs="Courier New"/>
+                      <w:b/>
+                      <w:bCs/>
+                      <w:sz w:val="20"/>
+                      <w:szCs w:val="20"/>
+                    </w:rPr>
+                  </w:pPr>
+                  <w:r>
+                    <w:rPr>
+                      <w:rFonts w:ascii="Courier New" w:hAnsi="Courier New" w:cs="Courier New"/>
+                      <w:b/>
+                      <w:bCs/>
+                      <w:sz w:val="20"/>
+                      <w:szCs w:val="20"/>
+                    </w:rPr>
+                    <w:t>triple sec</w:t>
+                  </w:r>
+                </w:p>
+              </w:tc>
+              <w:tc>
+                <w:tcPr>
+                  <w:tcW w:w="2616" w:type="dxa"/>
+                </w:tcPr>
+                <w:p>
+                  <w:pPr>
+                    <w:jc w:val="both"/>
+                    <w:rPr>
+                      <w:rFonts w:ascii="Courier New" w:hAnsi="Courier New" w:cs="Courier New"/>
+                      <w:b/>
+                      <w:bCs/>
+                      <w:sz w:val="20"/>
+                      <w:szCs w:val="20"/>
+                    </w:rPr>
+                  </w:pPr>
+                  <w:r>
+                    <w:rPr>
+                      <w:rFonts w:ascii="Courier New" w:hAnsi="Courier New" w:cs="Courier New"/>
+                      <w:b/>
+                      <w:bCs/>
+                      <w:sz w:val="20"/>
+                      <w:szCs w:val="20"/>
+                    </w:rPr>
+                    <w:t>21</w:t>
+                  </w:r>
+                </w:p>
+              </w:tc>
+            </w:tr>
+            <w:tr>
+              <w:trPr>
+                <w:trHeight w:val="254"/>
+                <w:jc w:val="center"/>
+              </w:trPr>
+              <w:tc>
+                <w:tcPr>
+                  <w:tcW w:w="2616" w:type="dxa"/>
+                </w:tcPr>
+                <w:p>
+                  <w:pPr>
+                    <w:jc w:val="both"/>
+                    <w:rPr>
+                      <w:rFonts w:ascii="Courier New" w:hAnsi="Courier New" w:cs="Courier New"/>
+                      <w:b/>
+                      <w:bCs/>
+                      <w:sz w:val="20"/>
+                      <w:szCs w:val="20"/>
+                    </w:rPr>
+                  </w:pPr>
+                  <w:r>
+                    <w:rPr>
+                      <w:rFonts w:ascii="Courier New" w:hAnsi="Courier New" w:cs="Courier New"/>
+                      <w:b/>
+                      <w:bCs/>
+                      <w:sz w:val="20"/>
+                      <w:szCs w:val="20"/>
+                    </w:rPr>
+                    <w:t>olive oil</w:t>
+                  </w:r>
+                </w:p>
+              </w:tc>
+              <w:tc>
+                <w:tcPr>
+                  <w:tcW w:w="2616" w:type="dxa"/>
+                </w:tcPr>
+                <w:p>
+                  <w:pPr>
+                    <w:jc w:val="both"/>
+                    <w:rPr>
+                      <w:rFonts w:ascii="Courier New" w:hAnsi="Courier New" w:cs="Courier New"/>
+                      <w:b/>
+                      <w:bCs/>
+                      <w:sz w:val="20"/>
+                      <w:szCs w:val="20"/>
+                    </w:rPr>
+                  </w:pPr>
+                  <w:r>
+                    <w:rPr>
+                      <w:rFonts w:ascii="Courier New" w:hAnsi="Courier New" w:cs="Courier New"/>
+                      <w:b/>
+                      <w:bCs/>
+                      <w:sz w:val="20"/>
+                      <w:szCs w:val="20"/>
+                    </w:rPr>
+                    <w:t>17</w:t>
+                  </w:r>
+                </w:p>
+              </w:tc>
+            </w:tr>
+            <w:tr>
+              <w:trPr>
+                <w:trHeight w:val="254"/>
+                <w:jc w:val="center"/>
+              </w:trPr>
+              <w:tc>
+                <w:tcPr>
+                  <w:tcW w:w="2616" w:type="dxa"/>
+                </w:tcPr>
+                <w:p>
+                  <w:pPr>
+                    <w:jc w:val="both"/>
+                    <w:rPr>
+                      <w:rFonts w:ascii="Courier New" w:hAnsi="Courier New" w:cs="Courier New"/>
+                      <w:b/>
+                      <w:bCs/>
+                      <w:sz w:val="20"/>
+                      <w:szCs w:val="20"/>
+                    </w:rPr>
+                  </w:pPr>
+                  <w:r>
+                    <w:rPr>
+                      <w:rFonts w:ascii="Courier New" w:hAnsi="Courier New" w:cs="Courier New"/>
+                      <w:b/>
+                      <w:bCs/>
+                      <w:sz w:val="20"/>
+                      <w:szCs w:val="20"/>
+                    </w:rPr>
+                    <w:t>fresh lime juice</w:t>
+                  </w:r>
+                </w:p>
+              </w:tc>
+              <w:tc>
+                <w:tcPr>
+                  <w:tcW w:w="2616" w:type="dxa"/>
+                </w:tcPr>
+                <w:p>
+                  <w:pPr>
+                    <w:jc w:val="both"/>
+                    <w:rPr>
+                      <w:rFonts w:ascii="Courier New" w:hAnsi="Courier New" w:cs="Courier New"/>
+                      <w:b/>
+                      <w:bCs/>
+                      <w:sz w:val="20"/>
+                      <w:szCs w:val="20"/>
+                    </w:rPr>
+                  </w:pPr>
+                  <w:r>
+                    <w:rPr>
+                      <w:rFonts w:ascii="Courier New" w:hAnsi="Courier New" w:cs="Courier New"/>
+                      <w:b/>
+                      <w:bCs/>
+                      <w:sz w:val="20"/>
+                      <w:szCs w:val="20"/>
+                    </w:rPr>
+                    <w:t>13</w:t>
+                  </w:r>
+                </w:p>
+              </w:tc>
+            </w:tr>
+            <w:tr>
+              <w:trPr>
+                <w:trHeight w:val="254"/>
+                <w:jc w:val="center"/>
+              </w:trPr>
+              <w:tc>
+                <w:tcPr>
+                  <w:tcW w:w="2616" w:type="dxa"/>
+                </w:tcPr>
+                <w:p>
+                  <w:pPr>
+                    <w:jc w:val="both"/>
+                    <w:rPr>
+                      <w:rFonts w:ascii="Courier New" w:hAnsi="Courier New" w:cs="Courier New"/>
+                      <w:b/>
+                      <w:bCs/>
+                      <w:sz w:val="20"/>
+                      <w:szCs w:val="20"/>
+                    </w:rPr>
+                  </w:pPr>
+                  <w:r>
+                    <w:rPr>
+                      <w:rFonts w:ascii="Courier New" w:hAnsi="Courier New" w:cs="Courier New"/>
+                      <w:b/>
+                      <w:bCs/>
+                      <w:sz w:val="20"/>
+                      <w:szCs w:val="20"/>
+                    </w:rPr>
+                    <w:t>jalapeno</w:t>
+                  </w:r>
+                </w:p>
+              </w:tc>
+              <w:tc>
+                <w:tcPr>
+                  <w:tcW w:w="2616" w:type="dxa"/>
+                </w:tcPr>
+                <w:p>
+                  <w:pPr>
+                    <w:jc w:val="both"/>
+                    <w:rPr>
+                      <w:rFonts w:ascii="Courier New" w:hAnsi="Courier New" w:cs="Courier New"/>
+                      <w:b/>
+                      <w:bCs/>
+                      <w:sz w:val="20"/>
+                      <w:szCs w:val="20"/>
+                    </w:rPr>
+                  </w:pPr>
+                  <w:r>
+                    <w:rPr>
+                      <w:rFonts w:ascii="Courier New" w:hAnsi="Courier New" w:cs="Courier New"/>
+                      <w:b/>
+                      <w:bCs/>
+                      <w:sz w:val="20"/>
+                      <w:szCs w:val="20"/>
+                    </w:rPr>
+                    <w:t>12</w:t>
+                  </w:r>
+                </w:p>
+              </w:tc>
+            </w:tr>
+            <w:tr>
+              <w:trPr>
+                <w:trHeight w:val="254"/>
+                <w:jc w:val="center"/>
+              </w:trPr>
+              <w:tc>
+                <w:tcPr>
+                  <w:tcW w:w="2616" w:type="dxa"/>
+                </w:tcPr>
+                <w:p>
+                  <w:pPr>
+                    <w:jc w:val="both"/>
+                    <w:rPr>
+                      <w:rFonts w:ascii="Courier New" w:hAnsi="Courier New" w:cs="Courier New"/>
+                      <w:b/>
+                      <w:bCs/>
+                      <w:sz w:val="20"/>
+                      <w:szCs w:val="20"/>
+                    </w:rPr>
+                  </w:pPr>
+                  <w:r>
+                    <w:rPr>
+                      <w:rFonts w:ascii="Courier New" w:hAnsi="Courier New" w:cs="Courier New"/>
+                      <w:b/>
+                      <w:bCs/>
+                      <w:sz w:val="20"/>
+                      <w:szCs w:val="20"/>
+                    </w:rPr>
+                    <w:t>agave nectar</w:t>
+                  </w:r>
+                </w:p>
+              </w:tc>
+              <w:tc>
+                <w:tcPr>
+                  <w:tcW w:w="2616" w:type="dxa"/>
+                </w:tcPr>
+                <w:p>
+                  <w:pPr>
+                    <w:jc w:val="both"/>
+                    <w:rPr>
+                      <w:rFonts w:ascii="Courier New" w:hAnsi="Courier New" w:cs="Courier New"/>
+                      <w:b/>
+                      <w:bCs/>
+                      <w:sz w:val="20"/>
+                      <w:szCs w:val="20"/>
+                    </w:rPr>
+                  </w:pPr>
+                  <w:r>
+                    <w:rPr>
+                      <w:rFonts w:ascii="Courier New" w:hAnsi="Courier New" w:cs="Courier New"/>
+                      <w:b/>
+                      <w:bCs/>
+                      <w:sz w:val="20"/>
+                      <w:szCs w:val="20"/>
+                    </w:rPr>
+                    <w:t>11</w:t>
+                  </w:r>
+                </w:p>
+              </w:tc>
+            </w:tr>
+            <w:tr>
+              <w:trPr>
+                <w:trHeight w:val="254"/>
+                <w:jc w:val="center"/>
+              </w:trPr>
+              <w:tc>
+                <w:tcPr>
+                  <w:tcW w:w="2616" w:type="dxa"/>
+                </w:tcPr>
+                <w:p>
+                  <w:pPr>
+                    <w:jc w:val="both"/>
+                    <w:rPr>
+                      <w:rFonts w:ascii="Courier New" w:hAnsi="Courier New" w:cs="Courier New"/>
+                      <w:b/>
+                      <w:bCs/>
+                      <w:sz w:val="20"/>
+                      <w:szCs w:val="20"/>
+                    </w:rPr>
+                  </w:pPr>
+                  <w:r>
+                    <w:rPr>
+                      <w:rFonts w:ascii="Courier New" w:hAnsi="Courier New" w:cs="Courier New"/>
+                      <w:b/>
+                      <w:bCs/>
+                      <w:sz w:val="20"/>
+                      <w:szCs w:val="20"/>
+                    </w:rPr>
+                    <w:t>limes</w:t>
+                  </w:r>
+                </w:p>
+              </w:tc>
+              <w:tc>
+                <w:tcPr>
+                  <w:tcW w:w="2616" w:type="dxa"/>
+                </w:tcPr>
+                <w:p>
+                  <w:pPr>
+                    <w:jc w:val="both"/>
+                    <w:rPr>
+                      <w:rFonts w:ascii="Courier New" w:hAnsi="Courier New" w:cs="Courier New"/>
+                      <w:b/>
+                      <w:bCs/>
+                      <w:sz w:val="20"/>
+                      <w:szCs w:val="20"/>
+                    </w:rPr>
+                  </w:pPr>
+                  <w:r>
+                    <w:rPr>
+                      <w:rFonts w:ascii="Courier New" w:hAnsi="Courier New" w:cs="Courier New"/>
+                      <w:b/>
+                      <w:bCs/>
+                      <w:sz w:val="20"/>
+                      <w:szCs w:val="20"/>
+                    </w:rPr>
+                    <w:t>11</w:t>
+                  </w:r>
+                </w:p>
+              </w:tc>
+            </w:tr>
+            <w:tr>
+              <w:trPr>
+                <w:trHeight w:val="254"/>
+                <w:jc w:val="center"/>
+              </w:trPr>
+              <w:tc>
+                <w:tcPr>
+                  <w:tcW w:w="2616" w:type="dxa"/>
+                </w:tcPr>
+                <w:p>
+                  <w:pPr>
+                    <w:jc w:val="both"/>
+                    <w:rPr>
+                      <w:rFonts w:ascii="Courier New" w:hAnsi="Courier New" w:cs="Courier New"/>
+                      <w:b/>
+                      <w:bCs/>
+                      <w:sz w:val="20"/>
+                      <w:szCs w:val="20"/>
+                    </w:rPr>
+                  </w:pPr>
+                  <w:r>
+                    <w:rPr>
+                      <w:rFonts w:ascii="Courier New" w:hAnsi="Courier New" w:cs="Courier New"/>
+                      <w:b/>
+                      <w:bCs/>
+                      <w:sz w:val="20"/>
+                      <w:szCs w:val="20"/>
+                    </w:rPr>
+                    <w:t>ice</w:t>
+                  </w:r>
+                </w:p>
+              </w:tc>
+              <w:tc>
+                <w:tcPr>
+                  <w:tcW w:w="2616" w:type="dxa"/>
+                </w:tcPr>
+                <w:p>
+                  <w:pPr>
+                    <w:jc w:val="both"/>
+                    <w:rPr>
+                      <w:rFonts w:ascii="Courier New" w:hAnsi="Courier New" w:cs="Courier New"/>
+                      <w:b/>
+                      <w:bCs/>
+                      <w:sz w:val="20"/>
+                      <w:szCs w:val="20"/>
+                    </w:rPr>
+                  </w:pPr>
+                  <w:r>
+                    <w:rPr>
+                      <w:rFonts w:ascii="Courier New" w:hAnsi="Courier New" w:cs="Courier New"/>
+                      <w:b/>
+                      <w:bCs/>
+                      <w:sz w:val="20"/>
+                      <w:szCs w:val="20"/>
+                    </w:rPr>
+                    <w:t>11</w:t>
+                  </w:r>
+                </w:p>
+              </w:tc>
+            </w:tr>
+          </w:tbl>
+          <w:p>
+            <w:pPr>
+              <w:jc w:val="both"/>
+              <w:rPr>
+                <w:rFonts w:ascii="LM Roman 12" w:hAnsi="LM Roman 12"/>
+              </w:rPr>
+            </w:pPr>
+            <w:r>
+              <w:rPr>
+                <w:rFonts w:ascii="LM Roman 12" w:hAnsi="LM Roman 12"/>
+              </w:rPr>
+              <w:t>.</w:t>
+            </w:r>
+          </w:p>
+        </w:tc>
+      </w:tr>
     </w:tbl>
+    <w:p>
+      <w:pPr>
+        <w:jc w:val="center"/>
+        <w:rPr>
+          <w:rFonts w:ascii="LM Roman 12" w:hAnsi="LM Roman 12"/>
+          <w:b/>
+          <w:bCs/>
+        </w:rPr>
+      </w:pPr>
+    </w:p>
+    <w:p>
+      <w:pPr>
+        <w:jc w:val="center"/>
+        <w:rPr>
+          <w:rFonts w:ascii="LM Roman 12" w:hAnsi="LM Roman 12"/>
+          <w:b/>
+          <w:bCs/>
+        </w:rPr>
+      </w:pPr>
+    </w:p>
+    <w:p>
+      <w:pPr>
+        <w:jc w:val="center"/>
+        <w:rPr>
+          <w:rFonts w:ascii="LM Roman 12" w:hAnsi="LM Roman 12"/>
+          <w:b/>
+          <w:bCs/>
+        </w:rPr>
+      </w:pPr>
+    </w:p>
+    <w:p>
+      <w:pPr>
+        <w:jc w:val="center"/>
+        <w:rPr>
+          <w:rFonts w:ascii="LM Roman 12" w:hAnsi="LM Roman 12"/>
+          <w:b/>
+          <w:bCs/>
+        </w:rPr>
+      </w:pPr>
+    </w:p>
+    <w:p>
+      <w:pPr>
+        <w:jc w:val="center"/>
+        <w:rPr>
+          <w:rFonts w:ascii="LM Roman 12" w:hAnsi="LM Roman 12"/>
+          <w:b/>
+          <w:bCs/>
+        </w:rPr>
+      </w:pPr>
+    </w:p>
     <w:p>
       <w:pPr>
         <w:jc w:val="center"/>
@@ -18731,15 +21129,968 @@
     </w:p>
     <w:p>
       <w:pPr>
-        <w:rPr>
-          <w:rFonts w:ascii="LM Roman 12" w:hAnsi="LM Roman 12"/>
+        <w:jc w:val="both"/>
+        <w:rPr>
+          <w:rFonts w:ascii="LM Roman 12" w:hAnsi="LM Roman 12"/>
+        </w:rPr>
+      </w:pPr>
+      <w:r>
+        <w:rPr>
+          <w:rFonts w:ascii="LM Roman 12" w:hAnsi="LM Roman 12"/>
+        </w:rPr>
+        <w:t>Our code is split in to three parts: DB Population scripts, Frontend and Backend. We will describe in short the structure of each part:</w:t>
+      </w:r>
+    </w:p>
+    <w:p>
+      <w:pPr>
+        <w:rPr>
+          <w:rFonts w:ascii="LM Roman 12" w:hAnsi="LM Roman 12"/>
+        </w:rPr>
+      </w:pPr>
+    </w:p>
+    <w:p>
+      <w:pPr>
+        <w:rPr>
+          <w:rFonts w:ascii="LM Roman 12" w:hAnsi="LM Roman 12"/>
+          <w:b/>
+          <w:bCs/>
+        </w:rPr>
+      </w:pPr>
+      <w:r>
+        <w:rPr>
+          <w:rFonts w:ascii="LM Roman 12" w:hAnsi="LM Roman 12"/>
+          <w:b/>
+          <w:bCs/>
+        </w:rPr>
+        <w:t>DB Population Scripts [Python</w:t>
+      </w:r>
+      <w:r>
+        <w:rPr>
+          <w:rFonts w:ascii="LM Roman 12" w:hAnsi="LM Roman 12"/>
+          <w:b/>
+          <w:bCs/>
+        </w:rPr>
+        <w:t>, MySQL</w:t>
+      </w:r>
+      <w:r>
+        <w:rPr>
+          <w:rFonts w:ascii="LM Roman 12" w:hAnsi="LM Roman 12"/>
+          <w:b/>
+          <w:bCs/>
+        </w:rPr>
+        <w:t>]:</w:t>
+      </w:r>
+    </w:p>
+    <w:p>
+      <w:pPr>
+        <w:jc w:val="both"/>
+        <w:rPr>
+          <w:rFonts w:ascii="LM Roman 12" w:hAnsi="LM Roman 12"/>
+        </w:rPr>
+      </w:pPr>
+      <w:r>
+        <w:rPr>
+          <w:rFonts w:ascii="LM Roman 12" w:hAnsi="LM Roman 12"/>
+        </w:rPr>
+        <w:t xml:space="preserve">DB Population scripts are simple standalone python scripts. There are two main scripts – one for the </w:t>
+      </w:r>
+      <w:r>
+        <w:rPr>
+          <w:rFonts w:ascii="LM Roman 12" w:hAnsi="LM Roman 12"/>
+        </w:rPr>
+        <w:t>“Zomato” API and one for the “</w:t>
+      </w:r>
+      <w:proofErr w:type="spellStart"/>
+      <w:r>
+        <w:rPr>
+          <w:rFonts w:ascii="LM Roman 12" w:hAnsi="LM Roman 12"/>
+        </w:rPr>
+        <w:t>Yummly</w:t>
+      </w:r>
+      <w:proofErr w:type="spellEnd"/>
+      <w:r>
+        <w:rPr>
+          <w:rFonts w:ascii="LM Roman 12" w:hAnsi="LM Roman 12"/>
+        </w:rPr>
+        <w:t xml:space="preserve">” API. </w:t>
+      </w:r>
+      <w:r>
+        <w:rPr>
+          <w:rFonts w:ascii="LM Roman 12" w:hAnsi="LM Roman 12"/>
+        </w:rPr>
+        <w:t>Each script was created to match the services given by the relevant API. The connection to the API is done using GET requests through the `</w:t>
+      </w:r>
+      <w:r>
+        <w:rPr>
+          <w:rFonts w:ascii="Courier New" w:hAnsi="Courier New" w:cs="Courier New"/>
+          <w:sz w:val="20"/>
+          <w:szCs w:val="20"/>
+        </w:rPr>
+        <w:t>requests</w:t>
+      </w:r>
+      <w:r>
+        <w:rPr>
+          <w:rFonts w:ascii="LM Roman 12" w:hAnsi="LM Roman 12"/>
+        </w:rPr>
+        <w:t xml:space="preserve">` python library. We use json and sometimes decoding to process the values we get from the API and then </w:t>
+      </w:r>
+      <w:proofErr w:type="spellStart"/>
+      <w:r>
+        <w:rPr>
+          <w:rFonts w:ascii="Courier New" w:hAnsi="Courier New" w:cs="Courier New"/>
+          <w:sz w:val="20"/>
+          <w:szCs w:val="20"/>
+        </w:rPr>
+        <w:t>MySQLdb</w:t>
+      </w:r>
+      <w:proofErr w:type="spellEnd"/>
+      <w:r>
+        <w:rPr>
+          <w:rFonts w:ascii="LM Roman 12" w:hAnsi="LM Roman 12"/>
+        </w:rPr>
+        <w:t xml:space="preserve"> to store the values in our databases.</w:t>
+      </w:r>
+    </w:p>
+    <w:p>
+      <w:pPr>
+        <w:jc w:val="both"/>
+        <w:rPr>
+          <w:rFonts w:ascii="LM Roman 12" w:hAnsi="LM Roman 12"/>
+        </w:rPr>
+      </w:pPr>
+    </w:p>
+    <w:p>
+      <w:pPr>
+        <w:jc w:val="both"/>
+        <w:rPr>
+          <w:rFonts w:ascii="LM Roman 12" w:hAnsi="LM Roman 12"/>
+          <w:b/>
+          <w:bCs/>
+        </w:rPr>
+      </w:pPr>
+      <w:r>
+        <w:rPr>
+          <w:rFonts w:ascii="LM Roman 12" w:hAnsi="LM Roman 12"/>
+          <w:b/>
+          <w:bCs/>
+        </w:rPr>
+        <w:t>Frontend [HTML, CSS, JS]:</w:t>
+      </w:r>
+    </w:p>
+    <w:p>
+      <w:pPr>
+        <w:jc w:val="center"/>
+        <w:rPr>
+          <w:rFonts w:ascii="LM Roman 12" w:hAnsi="LM Roman 12"/>
+          <w:b/>
+          <w:bCs/>
+          <w:color w:val="FF0000"/>
+          <w:sz w:val="32"/>
+          <w:szCs w:val="32"/>
+        </w:rPr>
+      </w:pPr>
+      <w:r>
+        <w:rPr>
+          <w:rFonts w:ascii="LM Roman 12" w:hAnsi="LM Roman 12"/>
+          <w:b/>
+          <w:bCs/>
+          <w:color w:val="FF0000"/>
+          <w:sz w:val="32"/>
+          <w:szCs w:val="32"/>
+        </w:rPr>
+        <w:t>TODO – WEB</w:t>
+      </w:r>
+    </w:p>
+    <w:p>
+      <w:pPr>
+        <w:jc w:val="both"/>
+        <w:rPr>
+          <w:rFonts w:ascii="LM Roman 12" w:hAnsi="LM Roman 12"/>
+          <w:b/>
+          <w:bCs/>
         </w:rPr>
       </w:pPr>
       <w:bookmarkStart w:id="0" w:name="_GoBack"/>
       <w:bookmarkEnd w:id="0"/>
     </w:p>
+    <w:p>
+      <w:pPr>
+        <w:jc w:val="both"/>
+        <w:rPr>
+          <w:rFonts w:ascii="LM Roman 12" w:hAnsi="LM Roman 12"/>
+          <w:b/>
+          <w:bCs/>
+        </w:rPr>
+      </w:pPr>
+      <w:r>
+        <w:rPr>
+          <w:rFonts w:ascii="LM Roman 12" w:hAnsi="LM Roman 12"/>
+          <w:b/>
+          <w:bCs/>
+        </w:rPr>
+        <w:t>Backend [Python, Flask, MySQL]:</w:t>
+      </w:r>
+    </w:p>
+    <w:p>
+      <w:pPr>
+        <w:jc w:val="both"/>
+        <w:rPr>
+          <w:rFonts w:ascii="LM Roman 12" w:hAnsi="LM Roman 12"/>
+        </w:rPr>
+      </w:pPr>
+      <w:r>
+        <w:rPr>
+          <w:rFonts w:ascii="LM Roman 12" w:hAnsi="LM Roman 12"/>
+        </w:rPr>
+        <w:t xml:space="preserve">The backend is comprised from two parts. The first one is our database – a MySQL database on the university servers. The second is comprised from the backend server. Our backend server is made up a few python scripts. The main one being the `server.py` script which has all the “server” functionality (all the Flask functionality). Each query against the database is done through the “db.py” file, which is managed by a class we have created so there is only one </w:t>
+      </w:r>
+      <w:r>
+        <w:rPr>
+          <w:rFonts w:ascii="LM Roman 12" w:hAnsi="LM Roman 12"/>
+        </w:rPr>
+        <w:t xml:space="preserve">cursor working with the server at any given time. All the queries that include user input are protected against invalid inputs, especially SQL injection – either by the cursor exposed functionality of the </w:t>
+      </w:r>
+      <w:proofErr w:type="spellStart"/>
+      <w:r>
+        <w:rPr>
+          <w:rFonts w:ascii="LM Roman 12" w:hAnsi="LM Roman 12"/>
+        </w:rPr>
+        <w:t>MySQLdb</w:t>
+      </w:r>
+      <w:proofErr w:type="spellEnd"/>
+      <w:r>
+        <w:rPr>
+          <w:rFonts w:ascii="LM Roman 12" w:hAnsi="LM Roman 12"/>
+        </w:rPr>
+        <w:t xml:space="preserve"> library, or by checks that we apply when the integration of the user input is done before the query. The SQL queries themselves are stored in another python script – ‘sql_queries.py’. We have introduced two special functionalities to the server as well:</w:t>
+      </w:r>
+    </w:p>
+    <w:p>
+      <w:pPr>
+        <w:pStyle w:val="ListParagraph"/>
+        <w:numPr>
+          <w:ilvl w:val="0"/>
+          <w:numId w:val="3"/>
+        </w:numPr>
+        <w:jc w:val="both"/>
+        <w:rPr>
+          <w:rFonts w:ascii="LM Roman 12" w:hAnsi="LM Roman 12"/>
+        </w:rPr>
+      </w:pPr>
+      <w:r>
+        <w:rPr>
+          <w:rFonts w:ascii="LM Roman 12" w:hAnsi="LM Roman 12"/>
+        </w:rPr>
+        <w:t>Caching – some queries are cached. This means that when the query first executes, we store the result in memory, and make it valid for 24 hours. Therefore, if at any time in these 24 hours the same query is requested, we get the value immediately from the memory instead of running it through the database. This allows for much faster execution time, and reduces load on our database. The queries which are cached are chosen carefully, and only queries which have high probability to reoccur are cached. This is done to prevent saving a lot of query results in memory, since this won’t be efficient.</w:t>
+      </w:r>
+    </w:p>
+    <w:p>
+      <w:pPr>
+        <w:pStyle w:val="ListParagraph"/>
+        <w:numPr>
+          <w:ilvl w:val="0"/>
+          <w:numId w:val="3"/>
+        </w:numPr>
+        <w:jc w:val="both"/>
+        <w:rPr>
+          <w:rFonts w:ascii="LM Roman 12" w:hAnsi="LM Roman 12"/>
+        </w:rPr>
+      </w:pPr>
+      <w:r>
+        <w:rPr>
+          <w:rFonts w:ascii="LM Roman 12" w:hAnsi="LM Roman 12"/>
+        </w:rPr>
+        <w:lastRenderedPageBreak/>
+        <w:t xml:space="preserve">Logging – we use a logging system to log every request by users and errors. Each exception that occurs during the server run is stored as an error with the exception value and the location where it happened. This is true also for faulty SQL queries. As stated, apart from the errors, we also store every user generated request to the server. This allows later to analyze usage and create statistics of </w:t>
+      </w:r>
+      <w:r>
+        <w:rPr>
+          <w:rFonts w:ascii="LM Roman 12" w:hAnsi="LM Roman 12"/>
+        </w:rPr>
+        <w:t>popular (and unpopular) functionalities and more, to improve the website in terms of usability, reach and performance.</w:t>
+      </w:r>
+    </w:p>
+    <w:p>
+      <w:pPr>
+        <w:jc w:val="both"/>
+        <w:rPr>
+          <w:rFonts w:ascii="LM Roman 12" w:hAnsi="LM Roman 12"/>
+        </w:rPr>
+      </w:pPr>
+    </w:p>
+    <w:p>
+      <w:pPr>
+        <w:jc w:val="center"/>
+        <w:rPr>
+          <w:rFonts w:ascii="LM Roman 12" w:hAnsi="LM Roman 12"/>
+          <w:b/>
+          <w:bCs/>
+        </w:rPr>
+      </w:pPr>
+      <w:r>
+        <w:rPr>
+          <w:rFonts w:ascii="LM Roman 12" w:hAnsi="LM Roman 12"/>
+          <w:b/>
+          <w:bCs/>
+        </w:rPr>
+        <w:t>API Used</w:t>
+      </w:r>
+    </w:p>
+    <w:p>
+      <w:pPr>
+        <w:rPr>
+          <w:rFonts w:ascii="LM Roman 12" w:hAnsi="LM Roman 12"/>
+        </w:rPr>
+      </w:pPr>
+      <w:r>
+        <w:rPr>
+          <w:rFonts w:ascii="LM Roman 12" w:hAnsi="LM Roman 12"/>
+        </w:rPr>
+        <w:t>We use two main APIs for our website:</w:t>
+      </w:r>
+    </w:p>
+    <w:p>
+      <w:pPr>
+        <w:pStyle w:val="ListParagraph"/>
+        <w:numPr>
+          <w:ilvl w:val="0"/>
+          <w:numId w:val="4"/>
+        </w:numPr>
+        <w:rPr>
+          <w:rFonts w:ascii="LM Roman 12" w:hAnsi="LM Roman 12"/>
+        </w:rPr>
+      </w:pPr>
+      <w:r>
+        <w:rPr>
+          <w:rFonts w:ascii="LM Roman 12" w:hAnsi="LM Roman 12"/>
+        </w:rPr>
+        <w:t>“</w:t>
+      </w:r>
+      <w:r>
+        <w:rPr>
+          <w:rFonts w:ascii="LM Roman 12" w:hAnsi="LM Roman 12"/>
+        </w:rPr>
+        <w:t>Zomato</w:t>
+      </w:r>
+      <w:r>
+        <w:rPr>
+          <w:rFonts w:ascii="LM Roman 12" w:hAnsi="LM Roman 12"/>
+        </w:rPr>
+        <w:t>”</w:t>
+      </w:r>
+      <w:r>
+        <w:rPr>
+          <w:rFonts w:ascii="LM Roman 12" w:hAnsi="LM Roman 12"/>
+        </w:rPr>
+        <w:t xml:space="preserve"> </w:t>
+      </w:r>
+      <w:hyperlink r:id="rId8" w:history="1">
+        <w:r>
+          <w:rPr>
+            <w:rStyle w:val="Hyperlink"/>
+            <w:rFonts w:ascii="LM Roman 12" w:hAnsi="LM Roman 12"/>
+          </w:rPr>
+          <w:t>https://developers.zomato.com/</w:t>
+        </w:r>
+      </w:hyperlink>
+      <w:r>
+        <w:rPr>
+          <w:rFonts w:ascii="LM Roman 12" w:hAnsi="LM Roman 12"/>
+        </w:rPr>
+        <w:t xml:space="preserve"> - for restaurant data.</w:t>
+      </w:r>
+    </w:p>
+    <w:p>
+      <w:pPr>
+        <w:pStyle w:val="ListParagraph"/>
+        <w:numPr>
+          <w:ilvl w:val="0"/>
+          <w:numId w:val="4"/>
+        </w:numPr>
+        <w:rPr>
+          <w:rFonts w:ascii="LM Roman 12" w:hAnsi="LM Roman 12"/>
+        </w:rPr>
+      </w:pPr>
+      <w:r>
+        <w:rPr>
+          <w:rFonts w:ascii="LM Roman 12" w:hAnsi="LM Roman 12"/>
+        </w:rPr>
+        <w:t>“</w:t>
+      </w:r>
+      <w:proofErr w:type="spellStart"/>
+      <w:r>
+        <w:rPr>
+          <w:rFonts w:ascii="LM Roman 12" w:hAnsi="LM Roman 12"/>
+        </w:rPr>
+        <w:t>Yummly</w:t>
+      </w:r>
+      <w:proofErr w:type="spellEnd"/>
+      <w:r>
+        <w:rPr>
+          <w:rFonts w:ascii="LM Roman 12" w:hAnsi="LM Roman 12"/>
+        </w:rPr>
+        <w:t>”</w:t>
+      </w:r>
+      <w:r>
+        <w:rPr>
+          <w:rFonts w:ascii="LM Roman 12" w:hAnsi="LM Roman 12"/>
+        </w:rPr>
+        <w:t xml:space="preserve"> </w:t>
+      </w:r>
+      <w:hyperlink r:id="rId9" w:history="1">
+        <w:r>
+          <w:rPr>
+            <w:rStyle w:val="Hyperlink"/>
+            <w:rFonts w:ascii="LM Roman 12" w:hAnsi="LM Roman 12"/>
+          </w:rPr>
+          <w:t>https://developer.yummly.com/</w:t>
+        </w:r>
+      </w:hyperlink>
+      <w:r>
+        <w:rPr>
+          <w:rFonts w:ascii="LM Roman 12" w:hAnsi="LM Roman 12"/>
+        </w:rPr>
+        <w:t xml:space="preserve"> - for recipe data.</w:t>
+      </w:r>
+    </w:p>
+    <w:p>
+      <w:pPr>
+        <w:rPr>
+          <w:rFonts w:ascii="LM Roman 12" w:hAnsi="LM Roman 12"/>
+        </w:rPr>
+      </w:pPr>
+      <w:r>
+        <w:rPr>
+          <w:rFonts w:ascii="LM Roman 12" w:hAnsi="LM Roman 12"/>
+        </w:rPr>
+        <w:t>Apart from these APIs, we also use:</w:t>
+      </w:r>
+    </w:p>
+    <w:p>
+      <w:pPr>
+        <w:pStyle w:val="ListParagraph"/>
+        <w:numPr>
+          <w:ilvl w:val="0"/>
+          <w:numId w:val="5"/>
+        </w:numPr>
+        <w:rPr>
+          <w:rFonts w:ascii="LM Roman 12" w:hAnsi="LM Roman 12"/>
+        </w:rPr>
+      </w:pPr>
+      <w:r>
+        <w:rPr>
+          <w:rFonts w:ascii="LM Roman 12" w:hAnsi="LM Roman 12"/>
+        </w:rPr>
+        <w:t>“</w:t>
+      </w:r>
+      <w:proofErr w:type="spellStart"/>
+      <w:r>
+        <w:rPr>
+          <w:rFonts w:ascii="LM Roman 12" w:hAnsi="LM Roman 12"/>
+        </w:rPr>
+        <w:t>MapBox</w:t>
+      </w:r>
+      <w:proofErr w:type="spellEnd"/>
+      <w:r>
+        <w:rPr>
+          <w:rFonts w:ascii="LM Roman 12" w:hAnsi="LM Roman 12"/>
+        </w:rPr>
+        <w:t>”</w:t>
+      </w:r>
+      <w:r>
+        <w:rPr>
+          <w:rFonts w:ascii="LM Roman 12" w:hAnsi="LM Roman 12"/>
+        </w:rPr>
+        <w:t xml:space="preserve"> </w:t>
+      </w:r>
+      <w:hyperlink r:id="rId10" w:history="1">
+        <w:r>
+          <w:rPr>
+            <w:rStyle w:val="Hyperlink"/>
+            <w:rFonts w:ascii="LM Roman 12" w:hAnsi="LM Roman 12"/>
+          </w:rPr>
+          <w:t>https://www.mapbox.com/</w:t>
+        </w:r>
+      </w:hyperlink>
+      <w:r>
+        <w:rPr>
+          <w:rFonts w:ascii="LM Roman 12" w:hAnsi="LM Roman 12"/>
+        </w:rPr>
+        <w:t xml:space="preserve"> - to display maps in the website.</w:t>
+      </w:r>
+    </w:p>
+    <w:p>
+      <w:pPr>
+        <w:rPr>
+          <w:rFonts w:ascii="LM Roman 12" w:hAnsi="LM Roman 12"/>
+        </w:rPr>
+      </w:pPr>
+    </w:p>
+    <w:p>
+      <w:pPr>
+        <w:jc w:val="center"/>
+        <w:rPr>
+          <w:rFonts w:ascii="LM Roman 12" w:hAnsi="LM Roman 12"/>
+          <w:b/>
+          <w:bCs/>
+        </w:rPr>
+      </w:pPr>
+      <w:r>
+        <w:rPr>
+          <w:rFonts w:ascii="LM Roman 12" w:hAnsi="LM Roman 12"/>
+          <w:b/>
+          <w:bCs/>
+        </w:rPr>
+        <w:t>External Packages</w:t>
+      </w:r>
+      <w:r>
+        <w:rPr>
+          <w:rFonts w:ascii="LM Roman 12" w:hAnsi="LM Roman 12"/>
+          <w:b/>
+          <w:bCs/>
+        </w:rPr>
+        <w:t>/Libraries</w:t>
+      </w:r>
+    </w:p>
+    <w:p>
+      <w:pPr>
+        <w:rPr>
+          <w:rFonts w:ascii="LM Roman 12" w:hAnsi="LM Roman 12"/>
+        </w:rPr>
+      </w:pPr>
+      <w:r>
+        <w:rPr>
+          <w:rFonts w:ascii="LM Roman 12" w:hAnsi="LM Roman 12"/>
+        </w:rPr>
+        <w:t>We use the following external packages:</w:t>
+      </w:r>
+    </w:p>
+    <w:p>
+      <w:pPr>
+        <w:rPr>
+          <w:rFonts w:ascii="LM Roman 12" w:hAnsi="LM Roman 12"/>
+          <w:b/>
+          <w:bCs/>
+        </w:rPr>
+      </w:pPr>
+      <w:r>
+        <w:rPr>
+          <w:rFonts w:ascii="LM Roman 12" w:hAnsi="LM Roman 12"/>
+          <w:b/>
+          <w:bCs/>
+        </w:rPr>
+        <w:t>DB Populations:</w:t>
+      </w:r>
+    </w:p>
+    <w:p>
+      <w:pPr>
+        <w:pStyle w:val="ListParagraph"/>
+        <w:numPr>
+          <w:ilvl w:val="0"/>
+          <w:numId w:val="7"/>
+        </w:numPr>
+        <w:rPr>
+          <w:rFonts w:ascii="LM Roman 12" w:hAnsi="LM Roman 12"/>
+        </w:rPr>
+      </w:pPr>
+      <w:r>
+        <w:rPr>
+          <w:rFonts w:ascii="LM Roman 12" w:hAnsi="LM Roman 12"/>
+        </w:rPr>
+        <w:t>Python:</w:t>
+      </w:r>
+    </w:p>
+    <w:p>
+      <w:pPr>
+        <w:pStyle w:val="ListParagraph"/>
+        <w:numPr>
+          <w:ilvl w:val="1"/>
+          <w:numId w:val="7"/>
+        </w:numPr>
+        <w:rPr>
+          <w:rFonts w:ascii="LM Roman 12" w:hAnsi="LM Roman 12"/>
+        </w:rPr>
+      </w:pPr>
+      <w:r>
+        <w:rPr>
+          <w:rFonts w:ascii="LM Roman 12" w:hAnsi="LM Roman 12"/>
+        </w:rPr>
+        <w:t>‘requests’ – to connect to the web APIs.</w:t>
+      </w:r>
+    </w:p>
+    <w:p>
+      <w:pPr>
+        <w:pStyle w:val="ListParagraph"/>
+        <w:numPr>
+          <w:ilvl w:val="1"/>
+          <w:numId w:val="7"/>
+        </w:numPr>
+        <w:rPr>
+          <w:rFonts w:ascii="LM Roman 12" w:hAnsi="LM Roman 12"/>
+        </w:rPr>
+      </w:pPr>
+      <w:r>
+        <w:rPr>
+          <w:rFonts w:ascii="LM Roman 12" w:hAnsi="LM Roman 12"/>
+        </w:rPr>
+        <w:t>‘</w:t>
+      </w:r>
+      <w:proofErr w:type="spellStart"/>
+      <w:r>
+        <w:rPr>
+          <w:rFonts w:ascii="LM Roman 12" w:hAnsi="LM Roman 12"/>
+        </w:rPr>
+        <w:t>MySQLdb</w:t>
+      </w:r>
+      <w:proofErr w:type="spellEnd"/>
+      <w:r>
+        <w:rPr>
+          <w:rFonts w:ascii="LM Roman 12" w:hAnsi="LM Roman 12"/>
+        </w:rPr>
+        <w:t>’ – to connect to the MySQL database.</w:t>
+      </w:r>
+    </w:p>
+    <w:p>
+      <w:pPr>
+        <w:rPr>
+          <w:rFonts w:ascii="LM Roman 12" w:hAnsi="LM Roman 12"/>
+          <w:b/>
+          <w:bCs/>
+        </w:rPr>
+      </w:pPr>
+      <w:r>
+        <w:rPr>
+          <w:rFonts w:ascii="LM Roman 12" w:hAnsi="LM Roman 12"/>
+          <w:b/>
+          <w:bCs/>
+        </w:rPr>
+        <w:t>Frontend:</w:t>
+      </w:r>
+    </w:p>
+    <w:p>
+      <w:pPr>
+        <w:jc w:val="center"/>
+        <w:rPr>
+          <w:rFonts w:ascii="LM Roman 12" w:hAnsi="LM Roman 12"/>
+          <w:b/>
+          <w:bCs/>
+          <w:color w:val="FF0000"/>
+          <w:sz w:val="32"/>
+          <w:szCs w:val="32"/>
+        </w:rPr>
+      </w:pPr>
+      <w:r>
+        <w:rPr>
+          <w:rFonts w:ascii="LM Roman 12" w:hAnsi="LM Roman 12"/>
+          <w:b/>
+          <w:bCs/>
+          <w:color w:val="FF0000"/>
+          <w:sz w:val="32"/>
+          <w:szCs w:val="32"/>
+        </w:rPr>
+        <w:t>TODO – WEB</w:t>
+      </w:r>
+    </w:p>
+    <w:p>
+      <w:pPr>
+        <w:rPr>
+          <w:rFonts w:ascii="LM Roman 12" w:hAnsi="LM Roman 12"/>
+          <w:b/>
+          <w:bCs/>
+        </w:rPr>
+      </w:pPr>
+    </w:p>
+    <w:p>
+      <w:pPr>
+        <w:rPr>
+          <w:rFonts w:ascii="LM Roman 12" w:hAnsi="LM Roman 12"/>
+          <w:b/>
+          <w:bCs/>
+        </w:rPr>
+      </w:pPr>
+      <w:r>
+        <w:rPr>
+          <w:rFonts w:ascii="LM Roman 12" w:hAnsi="LM Roman 12"/>
+          <w:b/>
+          <w:bCs/>
+        </w:rPr>
+        <w:t>Backend:</w:t>
+      </w:r>
+    </w:p>
+    <w:p>
+      <w:pPr>
+        <w:pStyle w:val="ListParagraph"/>
+        <w:numPr>
+          <w:ilvl w:val="0"/>
+          <w:numId w:val="8"/>
+        </w:numPr>
+        <w:rPr>
+          <w:rFonts w:ascii="LM Roman 12" w:hAnsi="LM Roman 12"/>
+        </w:rPr>
+      </w:pPr>
+      <w:r>
+        <w:rPr>
+          <w:rFonts w:ascii="LM Roman 12" w:hAnsi="LM Roman 12"/>
+        </w:rPr>
+        <w:t>Python:</w:t>
+      </w:r>
+    </w:p>
+    <w:p>
+      <w:pPr>
+        <w:pStyle w:val="ListParagraph"/>
+        <w:numPr>
+          <w:ilvl w:val="1"/>
+          <w:numId w:val="8"/>
+        </w:numPr>
+        <w:rPr>
+          <w:rFonts w:ascii="LM Roman 12" w:hAnsi="LM Roman 12"/>
+        </w:rPr>
+      </w:pPr>
+      <w:r>
+        <w:rPr>
+          <w:rFonts w:ascii="LM Roman 12" w:hAnsi="LM Roman 12"/>
+        </w:rPr>
+        <w:t>‘</w:t>
+      </w:r>
+      <w:proofErr w:type="spellStart"/>
+      <w:r>
+        <w:rPr>
+          <w:rFonts w:ascii="LM Roman 12" w:hAnsi="LM Roman 12"/>
+        </w:rPr>
+        <w:t>MySQLdb</w:t>
+      </w:r>
+      <w:proofErr w:type="spellEnd"/>
+      <w:r>
+        <w:rPr>
+          <w:rFonts w:ascii="LM Roman 12" w:hAnsi="LM Roman 12"/>
+        </w:rPr>
+        <w:t>’ – to connect to the MySQL database.</w:t>
+      </w:r>
+    </w:p>
+    <w:p>
+      <w:pPr>
+        <w:pStyle w:val="ListParagraph"/>
+        <w:numPr>
+          <w:ilvl w:val="1"/>
+          <w:numId w:val="8"/>
+        </w:numPr>
+        <w:rPr>
+          <w:rFonts w:ascii="LM Roman 12" w:hAnsi="LM Roman 12"/>
+        </w:rPr>
+      </w:pPr>
+      <w:r>
+        <w:rPr>
+          <w:rFonts w:ascii="LM Roman 12" w:hAnsi="LM Roman 12"/>
+        </w:rPr>
+        <w:t>‘</w:t>
+      </w:r>
+      <w:proofErr w:type="spellStart"/>
+      <w:r>
+        <w:rPr>
+          <w:rFonts w:ascii="LM Roman 12" w:hAnsi="LM Roman 12"/>
+        </w:rPr>
+        <w:t>simplejson</w:t>
+      </w:r>
+      <w:proofErr w:type="spellEnd"/>
+      <w:r>
+        <w:rPr>
+          <w:rFonts w:ascii="LM Roman 12" w:hAnsi="LM Roman 12"/>
+        </w:rPr>
+        <w:t xml:space="preserve">’ – to process </w:t>
+      </w:r>
+      <w:proofErr w:type="spellStart"/>
+      <w:r>
+        <w:rPr>
+          <w:rFonts w:ascii="LM Roman 12" w:hAnsi="LM Roman 12"/>
+        </w:rPr>
+        <w:t>jsons</w:t>
+      </w:r>
+      <w:proofErr w:type="spellEnd"/>
+      <w:r>
+        <w:rPr>
+          <w:rFonts w:ascii="LM Roman 12" w:hAnsi="LM Roman 12"/>
+        </w:rPr>
+        <w:t>.</w:t>
+      </w:r>
+    </w:p>
+    <w:p>
+      <w:pPr>
+        <w:pStyle w:val="ListParagraph"/>
+        <w:numPr>
+          <w:ilvl w:val="1"/>
+          <w:numId w:val="8"/>
+        </w:numPr>
+        <w:rPr>
+          <w:rFonts w:ascii="LM Roman 12" w:hAnsi="LM Roman 12"/>
+        </w:rPr>
+      </w:pPr>
+      <w:r>
+        <w:rPr>
+          <w:rFonts w:ascii="LM Roman 12" w:hAnsi="LM Roman 12"/>
+        </w:rPr>
+        <w:t>‘logging’ – to implement the logging feature mentioned above.</w:t>
+      </w:r>
+    </w:p>
+    <w:p>
+      <w:pPr>
+        <w:pStyle w:val="ListParagraph"/>
+        <w:numPr>
+          <w:ilvl w:val="1"/>
+          <w:numId w:val="8"/>
+        </w:numPr>
+        <w:rPr>
+          <w:rFonts w:ascii="LM Roman 12" w:hAnsi="LM Roman 12"/>
+        </w:rPr>
+      </w:pPr>
+      <w:r>
+        <w:rPr>
+          <w:rFonts w:ascii="LM Roman 12" w:hAnsi="LM Roman 12"/>
+        </w:rPr>
+        <w:t>‘flask’ – to create the backend server.</w:t>
+      </w:r>
+    </w:p>
+    <w:p>
+      <w:pPr>
+        <w:pStyle w:val="ListParagraph"/>
+        <w:numPr>
+          <w:ilvl w:val="1"/>
+          <w:numId w:val="8"/>
+        </w:numPr>
+        <w:rPr>
+          <w:rFonts w:ascii="LM Roman 12" w:hAnsi="LM Roman 12"/>
+        </w:rPr>
+      </w:pPr>
+      <w:r>
+        <w:rPr>
+          <w:rFonts w:ascii="LM Roman 12" w:hAnsi="LM Roman 12"/>
+        </w:rPr>
+        <w:t>‘datetime’ – to manage the timed cache mentioned above.</w:t>
+      </w:r>
+    </w:p>
+    <w:p>
+      <w:pPr>
+        <w:rPr>
+          <w:rFonts w:ascii="LM Roman 12" w:hAnsi="LM Roman 12"/>
+        </w:rPr>
+      </w:pPr>
+    </w:p>
+    <w:p>
+      <w:pPr>
+        <w:rPr>
+          <w:rFonts w:ascii="LM Roman 12" w:hAnsi="LM Roman 12"/>
+        </w:rPr>
+      </w:pPr>
+    </w:p>
+    <w:p>
+      <w:pPr>
+        <w:rPr>
+          <w:rFonts w:ascii="LM Roman 12" w:hAnsi="LM Roman 12"/>
+        </w:rPr>
+      </w:pPr>
+    </w:p>
+    <w:p>
+      <w:pPr>
+        <w:jc w:val="center"/>
+        <w:rPr>
+          <w:rFonts w:ascii="LM Roman 12" w:hAnsi="LM Roman 12"/>
+          <w:b/>
+          <w:bCs/>
+        </w:rPr>
+      </w:pPr>
+      <w:r>
+        <w:rPr>
+          <w:rFonts w:ascii="LM Roman 12" w:hAnsi="LM Roman 12"/>
+          <w:b/>
+          <w:bCs/>
+        </w:rPr>
+        <w:t>General Flow of the A</w:t>
+      </w:r>
+      <w:r>
+        <w:rPr>
+          <w:rFonts w:ascii="LM Roman 12" w:hAnsi="LM Roman 12"/>
+          <w:b/>
+          <w:bCs/>
+        </w:rPr>
+        <w:t>pp</w:t>
+      </w:r>
+    </w:p>
+    <w:p>
+      <w:pPr>
+        <w:jc w:val="center"/>
+        <w:rPr>
+          <w:rFonts w:ascii="LM Roman 12" w:hAnsi="LM Roman 12"/>
+          <w:b/>
+          <w:bCs/>
+        </w:rPr>
+      </w:pPr>
+    </w:p>
+    <w:p>
+      <w:pPr>
+        <w:jc w:val="center"/>
+        <w:rPr>
+          <w:rFonts w:ascii="LM Roman 12" w:hAnsi="LM Roman 12"/>
+          <w:b/>
+          <w:bCs/>
+        </w:rPr>
+      </w:pPr>
+    </w:p>
+    <w:p>
+      <w:pPr>
+        <w:jc w:val="center"/>
+        <w:rPr>
+          <w:rFonts w:ascii="LM Roman 12" w:hAnsi="LM Roman 12"/>
+          <w:b/>
+          <w:bCs/>
+          <w:color w:val="FF0000"/>
+          <w:sz w:val="32"/>
+          <w:szCs w:val="32"/>
+        </w:rPr>
+      </w:pPr>
+      <w:r>
+        <w:rPr>
+          <w:rFonts w:ascii="LM Roman 12" w:hAnsi="LM Roman 12"/>
+          <w:b/>
+          <w:bCs/>
+          <w:color w:val="FF0000"/>
+          <w:sz w:val="32"/>
+          <w:szCs w:val="32"/>
+        </w:rPr>
+        <w:t>TODO – WEB</w:t>
+      </w:r>
+    </w:p>
+    <w:p>
+      <w:pPr>
+        <w:jc w:val="center"/>
+        <w:rPr>
+          <w:rFonts w:ascii="LM Roman 12" w:hAnsi="LM Roman 12"/>
+          <w:b/>
+          <w:bCs/>
+          <w:color w:val="FF0000"/>
+          <w:sz w:val="24"/>
+          <w:szCs w:val="24"/>
+        </w:rPr>
+      </w:pPr>
+      <w:r>
+        <w:rPr>
+          <w:rFonts w:ascii="LM Roman 12" w:hAnsi="LM Roman 12"/>
+          <w:b/>
+          <w:bCs/>
+          <w:color w:val="FF0000"/>
+          <w:sz w:val="24"/>
+          <w:szCs w:val="24"/>
+        </w:rPr>
+        <w:t>(AND THEN WE WILL CONTINUE WITH THE BACKEND)</w:t>
+      </w:r>
+    </w:p>
+    <w:p>
+      <w:pPr>
+        <w:rPr>
+          <w:rFonts w:ascii="LM Roman 12" w:hAnsi="LM Roman 12"/>
+        </w:rPr>
+      </w:pPr>
+    </w:p>
     <w:sectPr>
-      <w:footerReference w:type="default" r:id="rId8"/>
+      <w:footerReference w:type="default" r:id="rId11"/>
       <w:pgSz w:w="12240" w:h="15840"/>
       <w:pgMar w:top="1440" w:right="1440" w:bottom="1440" w:left="1440" w:header="720" w:footer="720" w:gutter="0"/>
       <w:cols w:space="720"/>
@@ -18855,6 +22206,273 @@
 <file path=word/numbering.xml><?xml version="1.0" encoding="utf-8"?>
 <w:numbering xmlns:wpc="http://schemas.microsoft.com/office/word/2010/wordprocessingCanvas" xmlns:cx="http://schemas.microsoft.com/office/drawing/2014/chartex" xmlns:cx1="http://schemas.microsoft.com/office/drawing/2015/9/8/chartex" xmlns:cx2="http://schemas.microsoft.com/office/drawing/2015/10/21/chartex" xmlns:cx3="http://schemas.microsoft.com/office/drawing/2016/5/9/chartex" xmlns:cx4="http://schemas.microsoft.com/office/drawing/2016/5/10/chartex" xmlns:cx5="http://schemas.microsoft.com/office/drawing/2016/5/11/chartex" xmlns:cx6="http://schemas.microsoft.com/office/drawing/2016/5/12/chartex" xmlns:cx7="http://schemas.microsoft.com/office/drawing/2016/5/13/chartex" xmlns:cx8="http://schemas.microsoft.com/office/drawing/2016/5/14/chartex" xmlns:mc="http://schemas.openxmlformats.org/markup-compatibility/2006" xmlns:aink="http://schemas.microsoft.com/office/drawing/2016/ink" xmlns:am3d="http://schemas.microsoft.com/office/drawing/2017/model3d" xmlns:o="urn:schemas-microsoft-com:office:office" xmlns:r="http://schemas.openxmlformats.org/officeDocument/2006/relationships" xmlns:m="http://schemas.openxmlformats.org/officeDocument/2006/math" xmlns:v="urn:schemas-microsoft-com:vml" xmlns:wp14="http://schemas.microsoft.com/office/word/2010/wordprocessingDrawing" xmlns:wp="http://schemas.openxmlformats.org/drawingml/2006/wordprocessingDrawing" xmlns:w10="urn:schemas-microsoft-com:office:word" xmlns:w="http://schemas.openxmlformats.org/wordprocessingml/2006/main" xmlns:w14="http://schemas.microsoft.com/office/word/2010/wordml" xmlns:w15="http://schemas.microsoft.com/office/word/2012/wordml" xmlns:w16cid="http://schemas.microsoft.com/office/word/2016/wordml/cid" xmlns:w16se="http://schemas.microsoft.com/office/word/2015/wordml/symex" xmlns:wpg="http://schemas.microsoft.com/office/word/2010/wordprocessingGroup" xmlns:wpi="http://schemas.microsoft.com/office/word/2010/wordprocessingInk" xmlns:wne="http://schemas.microsoft.com/office/word/2006/wordml" xmlns:wps="http://schemas.microsoft.com/office/word/2010/wordprocessingShape" mc:Ignorable="w14 w15 w16se w16cid wp14">
   <w:abstractNum w:abstractNumId="0" w15:restartNumberingAfterBreak="0">
+    <w:nsid w:val="33F91BF2"/>
+    <w:multiLevelType w:val="hybridMultilevel"/>
+    <w:tmpl w:val="6862D768"/>
+    <w:lvl w:ilvl="0" w:tplc="0409000F">
+      <w:start w:val="1"/>
+      <w:numFmt w:val="decimal"/>
+      <w:lvlText w:val="%1."/>
+      <w:lvlJc w:val="left"/>
+      <w:pPr>
+        <w:ind w:left="720" w:hanging="360"/>
+      </w:pPr>
+      <w:rPr>
+        <w:rFonts w:hint="default"/>
+      </w:rPr>
+    </w:lvl>
+    <w:lvl w:ilvl="1" w:tplc="04090019" w:tentative="1">
+      <w:start w:val="1"/>
+      <w:numFmt w:val="lowerLetter"/>
+      <w:lvlText w:val="%2."/>
+      <w:lvlJc w:val="left"/>
+      <w:pPr>
+        <w:ind w:left="1440" w:hanging="360"/>
+      </w:pPr>
+    </w:lvl>
+    <w:lvl w:ilvl="2" w:tplc="0409001B" w:tentative="1">
+      <w:start w:val="1"/>
+      <w:numFmt w:val="lowerRoman"/>
+      <w:lvlText w:val="%3."/>
+      <w:lvlJc w:val="right"/>
+      <w:pPr>
+        <w:ind w:left="2160" w:hanging="180"/>
+      </w:pPr>
+    </w:lvl>
+    <w:lvl w:ilvl="3" w:tplc="0409000F" w:tentative="1">
+      <w:start w:val="1"/>
+      <w:numFmt w:val="decimal"/>
+      <w:lvlText w:val="%4."/>
+      <w:lvlJc w:val="left"/>
+      <w:pPr>
+        <w:ind w:left="2880" w:hanging="360"/>
+      </w:pPr>
+    </w:lvl>
+    <w:lvl w:ilvl="4" w:tplc="04090019" w:tentative="1">
+      <w:start w:val="1"/>
+      <w:numFmt w:val="lowerLetter"/>
+      <w:lvlText w:val="%5."/>
+      <w:lvlJc w:val="left"/>
+      <w:pPr>
+        <w:ind w:left="3600" w:hanging="360"/>
+      </w:pPr>
+    </w:lvl>
+    <w:lvl w:ilvl="5" w:tplc="0409001B" w:tentative="1">
+      <w:start w:val="1"/>
+      <w:numFmt w:val="lowerRoman"/>
+      <w:lvlText w:val="%6."/>
+      <w:lvlJc w:val="right"/>
+      <w:pPr>
+        <w:ind w:left="4320" w:hanging="180"/>
+      </w:pPr>
+    </w:lvl>
+    <w:lvl w:ilvl="6" w:tplc="0409000F" w:tentative="1">
+      <w:start w:val="1"/>
+      <w:numFmt w:val="decimal"/>
+      <w:lvlText w:val="%7."/>
+      <w:lvlJc w:val="left"/>
+      <w:pPr>
+        <w:ind w:left="5040" w:hanging="360"/>
+      </w:pPr>
+    </w:lvl>
+    <w:lvl w:ilvl="7" w:tplc="04090019" w:tentative="1">
+      <w:start w:val="1"/>
+      <w:numFmt w:val="lowerLetter"/>
+      <w:lvlText w:val="%8."/>
+      <w:lvlJc w:val="left"/>
+      <w:pPr>
+        <w:ind w:left="5760" w:hanging="360"/>
+      </w:pPr>
+    </w:lvl>
+    <w:lvl w:ilvl="8" w:tplc="0409001B" w:tentative="1">
+      <w:start w:val="1"/>
+      <w:numFmt w:val="lowerRoman"/>
+      <w:lvlText w:val="%9."/>
+      <w:lvlJc w:val="right"/>
+      <w:pPr>
+        <w:ind w:left="6480" w:hanging="180"/>
+      </w:pPr>
+    </w:lvl>
+  </w:abstractNum>
+  <w:abstractNum w:abstractNumId="1" w15:restartNumberingAfterBreak="0">
+    <w:nsid w:val="455338F7"/>
+    <w:multiLevelType w:val="hybridMultilevel"/>
+    <w:tmpl w:val="A72491E2"/>
+    <w:lvl w:ilvl="0" w:tplc="0409000F">
+      <w:start w:val="1"/>
+      <w:numFmt w:val="decimal"/>
+      <w:lvlText w:val="%1."/>
+      <w:lvlJc w:val="left"/>
+      <w:pPr>
+        <w:ind w:left="720" w:hanging="360"/>
+      </w:pPr>
+      <w:rPr>
+        <w:rFonts w:hint="default"/>
+      </w:rPr>
+    </w:lvl>
+    <w:lvl w:ilvl="1" w:tplc="04090019">
+      <w:start w:val="1"/>
+      <w:numFmt w:val="lowerLetter"/>
+      <w:lvlText w:val="%2."/>
+      <w:lvlJc w:val="left"/>
+      <w:pPr>
+        <w:ind w:left="1440" w:hanging="360"/>
+      </w:pPr>
+    </w:lvl>
+    <w:lvl w:ilvl="2" w:tplc="0409001B" w:tentative="1">
+      <w:start w:val="1"/>
+      <w:numFmt w:val="lowerRoman"/>
+      <w:lvlText w:val="%3."/>
+      <w:lvlJc w:val="right"/>
+      <w:pPr>
+        <w:ind w:left="2160" w:hanging="180"/>
+      </w:pPr>
+    </w:lvl>
+    <w:lvl w:ilvl="3" w:tplc="0409000F" w:tentative="1">
+      <w:start w:val="1"/>
+      <w:numFmt w:val="decimal"/>
+      <w:lvlText w:val="%4."/>
+      <w:lvlJc w:val="left"/>
+      <w:pPr>
+        <w:ind w:left="2880" w:hanging="360"/>
+      </w:pPr>
+    </w:lvl>
+    <w:lvl w:ilvl="4" w:tplc="04090019" w:tentative="1">
+      <w:start w:val="1"/>
+      <w:numFmt w:val="lowerLetter"/>
+      <w:lvlText w:val="%5."/>
+      <w:lvlJc w:val="left"/>
+      <w:pPr>
+        <w:ind w:left="3600" w:hanging="360"/>
+      </w:pPr>
+    </w:lvl>
+    <w:lvl w:ilvl="5" w:tplc="0409001B" w:tentative="1">
+      <w:start w:val="1"/>
+      <w:numFmt w:val="lowerRoman"/>
+      <w:lvlText w:val="%6."/>
+      <w:lvlJc w:val="right"/>
+      <w:pPr>
+        <w:ind w:left="4320" w:hanging="180"/>
+      </w:pPr>
+    </w:lvl>
+    <w:lvl w:ilvl="6" w:tplc="0409000F" w:tentative="1">
+      <w:start w:val="1"/>
+      <w:numFmt w:val="decimal"/>
+      <w:lvlText w:val="%7."/>
+      <w:lvlJc w:val="left"/>
+      <w:pPr>
+        <w:ind w:left="5040" w:hanging="360"/>
+      </w:pPr>
+    </w:lvl>
+    <w:lvl w:ilvl="7" w:tplc="04090019" w:tentative="1">
+      <w:start w:val="1"/>
+      <w:numFmt w:val="lowerLetter"/>
+      <w:lvlText w:val="%8."/>
+      <w:lvlJc w:val="left"/>
+      <w:pPr>
+        <w:ind w:left="5760" w:hanging="360"/>
+      </w:pPr>
+    </w:lvl>
+    <w:lvl w:ilvl="8" w:tplc="0409001B" w:tentative="1">
+      <w:start w:val="1"/>
+      <w:numFmt w:val="lowerRoman"/>
+      <w:lvlText w:val="%9."/>
+      <w:lvlJc w:val="right"/>
+      <w:pPr>
+        <w:ind w:left="6480" w:hanging="180"/>
+      </w:pPr>
+    </w:lvl>
+  </w:abstractNum>
+  <w:abstractNum w:abstractNumId="2" w15:restartNumberingAfterBreak="0">
+    <w:nsid w:val="4E5547DE"/>
+    <w:multiLevelType w:val="hybridMultilevel"/>
+    <w:tmpl w:val="214819DA"/>
+    <w:lvl w:ilvl="0" w:tplc="0409000F">
+      <w:start w:val="1"/>
+      <w:numFmt w:val="decimal"/>
+      <w:lvlText w:val="%1."/>
+      <w:lvlJc w:val="left"/>
+      <w:pPr>
+        <w:ind w:left="720" w:hanging="360"/>
+      </w:pPr>
+      <w:rPr>
+        <w:rFonts w:hint="default"/>
+      </w:rPr>
+    </w:lvl>
+    <w:lvl w:ilvl="1" w:tplc="04090019" w:tentative="1">
+      <w:start w:val="1"/>
+      <w:numFmt w:val="lowerLetter"/>
+      <w:lvlText w:val="%2."/>
+      <w:lvlJc w:val="left"/>
+      <w:pPr>
+        <w:ind w:left="1440" w:hanging="360"/>
+      </w:pPr>
+    </w:lvl>
+    <w:lvl w:ilvl="2" w:tplc="0409001B" w:tentative="1">
+      <w:start w:val="1"/>
+      <w:numFmt w:val="lowerRoman"/>
+      <w:lvlText w:val="%3."/>
+      <w:lvlJc w:val="right"/>
+      <w:pPr>
+        <w:ind w:left="2160" w:hanging="180"/>
+      </w:pPr>
+    </w:lvl>
+    <w:lvl w:ilvl="3" w:tplc="0409000F" w:tentative="1">
+      <w:start w:val="1"/>
+      <w:numFmt w:val="decimal"/>
+      <w:lvlText w:val="%4."/>
+      <w:lvlJc w:val="left"/>
+      <w:pPr>
+        <w:ind w:left="2880" w:hanging="360"/>
+      </w:pPr>
+    </w:lvl>
+    <w:lvl w:ilvl="4" w:tplc="04090019" w:tentative="1">
+      <w:start w:val="1"/>
+      <w:numFmt w:val="lowerLetter"/>
+      <w:lvlText w:val="%5."/>
+      <w:lvlJc w:val="left"/>
+      <w:pPr>
+        <w:ind w:left="3600" w:hanging="360"/>
+      </w:pPr>
+    </w:lvl>
+    <w:lvl w:ilvl="5" w:tplc="0409001B" w:tentative="1">
+      <w:start w:val="1"/>
+      <w:numFmt w:val="lowerRoman"/>
+      <w:lvlText w:val="%6."/>
+      <w:lvlJc w:val="right"/>
+      <w:pPr>
+        <w:ind w:left="4320" w:hanging="180"/>
+      </w:pPr>
+    </w:lvl>
+    <w:lvl w:ilvl="6" w:tplc="0409000F" w:tentative="1">
+      <w:start w:val="1"/>
+      <w:numFmt w:val="decimal"/>
+      <w:lvlText w:val="%7."/>
+      <w:lvlJc w:val="left"/>
+      <w:pPr>
+        <w:ind w:left="5040" w:hanging="360"/>
+      </w:pPr>
+    </w:lvl>
+    <w:lvl w:ilvl="7" w:tplc="04090019" w:tentative="1">
+      <w:start w:val="1"/>
+      <w:numFmt w:val="lowerLetter"/>
+      <w:lvlText w:val="%8."/>
+      <w:lvlJc w:val="left"/>
+      <w:pPr>
+        <w:ind w:left="5760" w:hanging="360"/>
+      </w:pPr>
+    </w:lvl>
+    <w:lvl w:ilvl="8" w:tplc="0409001B" w:tentative="1">
+      <w:start w:val="1"/>
+      <w:numFmt w:val="lowerRoman"/>
+      <w:lvlText w:val="%9."/>
+      <w:lvlJc w:val="right"/>
+      <w:pPr>
+        <w:ind w:left="6480" w:hanging="180"/>
+      </w:pPr>
+    </w:lvl>
+  </w:abstractNum>
+  <w:abstractNum w:abstractNumId="3" w15:restartNumberingAfterBreak="0">
     <w:nsid w:val="5288649A"/>
     <w:multiLevelType w:val="hybridMultilevel"/>
     <w:tmpl w:val="A5F2DEA4"/>
@@ -18943,7 +22561,185 @@
       </w:pPr>
     </w:lvl>
   </w:abstractNum>
-  <w:abstractNum w:abstractNumId="1" w15:restartNumberingAfterBreak="0">
+  <w:abstractNum w:abstractNumId="4" w15:restartNumberingAfterBreak="0">
+    <w:nsid w:val="68EE3397"/>
+    <w:multiLevelType w:val="hybridMultilevel"/>
+    <w:tmpl w:val="1C34469A"/>
+    <w:lvl w:ilvl="0" w:tplc="0409000F">
+      <w:start w:val="1"/>
+      <w:numFmt w:val="decimal"/>
+      <w:lvlText w:val="%1."/>
+      <w:lvlJc w:val="left"/>
+      <w:pPr>
+        <w:ind w:left="720" w:hanging="360"/>
+      </w:pPr>
+      <w:rPr>
+        <w:rFonts w:hint="default"/>
+      </w:rPr>
+    </w:lvl>
+    <w:lvl w:ilvl="1" w:tplc="04090019">
+      <w:start w:val="1"/>
+      <w:numFmt w:val="lowerLetter"/>
+      <w:lvlText w:val="%2."/>
+      <w:lvlJc w:val="left"/>
+      <w:pPr>
+        <w:ind w:left="1440" w:hanging="360"/>
+      </w:pPr>
+    </w:lvl>
+    <w:lvl w:ilvl="2" w:tplc="0409001B" w:tentative="1">
+      <w:start w:val="1"/>
+      <w:numFmt w:val="lowerRoman"/>
+      <w:lvlText w:val="%3."/>
+      <w:lvlJc w:val="right"/>
+      <w:pPr>
+        <w:ind w:left="2160" w:hanging="180"/>
+      </w:pPr>
+    </w:lvl>
+    <w:lvl w:ilvl="3" w:tplc="0409000F" w:tentative="1">
+      <w:start w:val="1"/>
+      <w:numFmt w:val="decimal"/>
+      <w:lvlText w:val="%4."/>
+      <w:lvlJc w:val="left"/>
+      <w:pPr>
+        <w:ind w:left="2880" w:hanging="360"/>
+      </w:pPr>
+    </w:lvl>
+    <w:lvl w:ilvl="4" w:tplc="04090019" w:tentative="1">
+      <w:start w:val="1"/>
+      <w:numFmt w:val="lowerLetter"/>
+      <w:lvlText w:val="%5."/>
+      <w:lvlJc w:val="left"/>
+      <w:pPr>
+        <w:ind w:left="3600" w:hanging="360"/>
+      </w:pPr>
+    </w:lvl>
+    <w:lvl w:ilvl="5" w:tplc="0409001B" w:tentative="1">
+      <w:start w:val="1"/>
+      <w:numFmt w:val="lowerRoman"/>
+      <w:lvlText w:val="%6."/>
+      <w:lvlJc w:val="right"/>
+      <w:pPr>
+        <w:ind w:left="4320" w:hanging="180"/>
+      </w:pPr>
+    </w:lvl>
+    <w:lvl w:ilvl="6" w:tplc="0409000F" w:tentative="1">
+      <w:start w:val="1"/>
+      <w:numFmt w:val="decimal"/>
+      <w:lvlText w:val="%7."/>
+      <w:lvlJc w:val="left"/>
+      <w:pPr>
+        <w:ind w:left="5040" w:hanging="360"/>
+      </w:pPr>
+    </w:lvl>
+    <w:lvl w:ilvl="7" w:tplc="04090019" w:tentative="1">
+      <w:start w:val="1"/>
+      <w:numFmt w:val="lowerLetter"/>
+      <w:lvlText w:val="%8."/>
+      <w:lvlJc w:val="left"/>
+      <w:pPr>
+        <w:ind w:left="5760" w:hanging="360"/>
+      </w:pPr>
+    </w:lvl>
+    <w:lvl w:ilvl="8" w:tplc="0409001B" w:tentative="1">
+      <w:start w:val="1"/>
+      <w:numFmt w:val="lowerRoman"/>
+      <w:lvlText w:val="%9."/>
+      <w:lvlJc w:val="right"/>
+      <w:pPr>
+        <w:ind w:left="6480" w:hanging="180"/>
+      </w:pPr>
+    </w:lvl>
+  </w:abstractNum>
+  <w:abstractNum w:abstractNumId="5" w15:restartNumberingAfterBreak="0">
+    <w:nsid w:val="73746A7C"/>
+    <w:multiLevelType w:val="hybridMultilevel"/>
+    <w:tmpl w:val="8E42092E"/>
+    <w:lvl w:ilvl="0" w:tplc="0409000F">
+      <w:start w:val="1"/>
+      <w:numFmt w:val="decimal"/>
+      <w:lvlText w:val="%1."/>
+      <w:lvlJc w:val="left"/>
+      <w:pPr>
+        <w:ind w:left="720" w:hanging="360"/>
+      </w:pPr>
+      <w:rPr>
+        <w:rFonts w:hint="default"/>
+      </w:rPr>
+    </w:lvl>
+    <w:lvl w:ilvl="1" w:tplc="04090019" w:tentative="1">
+      <w:start w:val="1"/>
+      <w:numFmt w:val="lowerLetter"/>
+      <w:lvlText w:val="%2."/>
+      <w:lvlJc w:val="left"/>
+      <w:pPr>
+        <w:ind w:left="1440" w:hanging="360"/>
+      </w:pPr>
+    </w:lvl>
+    <w:lvl w:ilvl="2" w:tplc="0409001B" w:tentative="1">
+      <w:start w:val="1"/>
+      <w:numFmt w:val="lowerRoman"/>
+      <w:lvlText w:val="%3."/>
+      <w:lvlJc w:val="right"/>
+      <w:pPr>
+        <w:ind w:left="2160" w:hanging="180"/>
+      </w:pPr>
+    </w:lvl>
+    <w:lvl w:ilvl="3" w:tplc="0409000F" w:tentative="1">
+      <w:start w:val="1"/>
+      <w:numFmt w:val="decimal"/>
+      <w:lvlText w:val="%4."/>
+      <w:lvlJc w:val="left"/>
+      <w:pPr>
+        <w:ind w:left="2880" w:hanging="360"/>
+      </w:pPr>
+    </w:lvl>
+    <w:lvl w:ilvl="4" w:tplc="04090019" w:tentative="1">
+      <w:start w:val="1"/>
+      <w:numFmt w:val="lowerLetter"/>
+      <w:lvlText w:val="%5."/>
+      <w:lvlJc w:val="left"/>
+      <w:pPr>
+        <w:ind w:left="3600" w:hanging="360"/>
+      </w:pPr>
+    </w:lvl>
+    <w:lvl w:ilvl="5" w:tplc="0409001B" w:tentative="1">
+      <w:start w:val="1"/>
+      <w:numFmt w:val="lowerRoman"/>
+      <w:lvlText w:val="%6."/>
+      <w:lvlJc w:val="right"/>
+      <w:pPr>
+        <w:ind w:left="4320" w:hanging="180"/>
+      </w:pPr>
+    </w:lvl>
+    <w:lvl w:ilvl="6" w:tplc="0409000F" w:tentative="1">
+      <w:start w:val="1"/>
+      <w:numFmt w:val="decimal"/>
+      <w:lvlText w:val="%7."/>
+      <w:lvlJc w:val="left"/>
+      <w:pPr>
+        <w:ind w:left="5040" w:hanging="360"/>
+      </w:pPr>
+    </w:lvl>
+    <w:lvl w:ilvl="7" w:tplc="04090019" w:tentative="1">
+      <w:start w:val="1"/>
+      <w:numFmt w:val="lowerLetter"/>
+      <w:lvlText w:val="%8."/>
+      <w:lvlJc w:val="left"/>
+      <w:pPr>
+        <w:ind w:left="5760" w:hanging="360"/>
+      </w:pPr>
+    </w:lvl>
+    <w:lvl w:ilvl="8" w:tplc="0409001B" w:tentative="1">
+      <w:start w:val="1"/>
+      <w:numFmt w:val="lowerRoman"/>
+      <w:lvlText w:val="%9."/>
+      <w:lvlJc w:val="right"/>
+      <w:pPr>
+        <w:ind w:left="6480" w:hanging="180"/>
+      </w:pPr>
+    </w:lvl>
+  </w:abstractNum>
+  <w:abstractNum w:abstractNumId="6" w15:restartNumberingAfterBreak="0">
     <w:nsid w:val="7CAE6EB7"/>
     <w:multiLevelType w:val="hybridMultilevel"/>
     <w:tmpl w:val="3D8EF69A"/>
@@ -19056,11 +22852,118 @@
       </w:rPr>
     </w:lvl>
   </w:abstractNum>
+  <w:abstractNum w:abstractNumId="7" w15:restartNumberingAfterBreak="0">
+    <w:nsid w:val="7FB91F77"/>
+    <w:multiLevelType w:val="hybridMultilevel"/>
+    <w:tmpl w:val="650C0CA2"/>
+    <w:lvl w:ilvl="0" w:tplc="0409000F">
+      <w:start w:val="1"/>
+      <w:numFmt w:val="decimal"/>
+      <w:lvlText w:val="%1."/>
+      <w:lvlJc w:val="left"/>
+      <w:pPr>
+        <w:ind w:left="720" w:hanging="360"/>
+      </w:pPr>
+      <w:rPr>
+        <w:rFonts w:hint="default"/>
+      </w:rPr>
+    </w:lvl>
+    <w:lvl w:ilvl="1" w:tplc="04090019" w:tentative="1">
+      <w:start w:val="1"/>
+      <w:numFmt w:val="lowerLetter"/>
+      <w:lvlText w:val="%2."/>
+      <w:lvlJc w:val="left"/>
+      <w:pPr>
+        <w:ind w:left="1440" w:hanging="360"/>
+      </w:pPr>
+    </w:lvl>
+    <w:lvl w:ilvl="2" w:tplc="0409001B" w:tentative="1">
+      <w:start w:val="1"/>
+      <w:numFmt w:val="lowerRoman"/>
+      <w:lvlText w:val="%3."/>
+      <w:lvlJc w:val="right"/>
+      <w:pPr>
+        <w:ind w:left="2160" w:hanging="180"/>
+      </w:pPr>
+    </w:lvl>
+    <w:lvl w:ilvl="3" w:tplc="0409000F" w:tentative="1">
+      <w:start w:val="1"/>
+      <w:numFmt w:val="decimal"/>
+      <w:lvlText w:val="%4."/>
+      <w:lvlJc w:val="left"/>
+      <w:pPr>
+        <w:ind w:left="2880" w:hanging="360"/>
+      </w:pPr>
+    </w:lvl>
+    <w:lvl w:ilvl="4" w:tplc="04090019" w:tentative="1">
+      <w:start w:val="1"/>
+      <w:numFmt w:val="lowerLetter"/>
+      <w:lvlText w:val="%5."/>
+      <w:lvlJc w:val="left"/>
+      <w:pPr>
+        <w:ind w:left="3600" w:hanging="360"/>
+      </w:pPr>
+    </w:lvl>
+    <w:lvl w:ilvl="5" w:tplc="0409001B" w:tentative="1">
+      <w:start w:val="1"/>
+      <w:numFmt w:val="lowerRoman"/>
+      <w:lvlText w:val="%6."/>
+      <w:lvlJc w:val="right"/>
+      <w:pPr>
+        <w:ind w:left="4320" w:hanging="180"/>
+      </w:pPr>
+    </w:lvl>
+    <w:lvl w:ilvl="6" w:tplc="0409000F" w:tentative="1">
+      <w:start w:val="1"/>
+      <w:numFmt w:val="decimal"/>
+      <w:lvlText w:val="%7."/>
+      <w:lvlJc w:val="left"/>
+      <w:pPr>
+        <w:ind w:left="5040" w:hanging="360"/>
+      </w:pPr>
+    </w:lvl>
+    <w:lvl w:ilvl="7" w:tplc="04090019" w:tentative="1">
+      <w:start w:val="1"/>
+      <w:numFmt w:val="lowerLetter"/>
+      <w:lvlText w:val="%8."/>
+      <w:lvlJc w:val="left"/>
+      <w:pPr>
+        <w:ind w:left="5760" w:hanging="360"/>
+      </w:pPr>
+    </w:lvl>
+    <w:lvl w:ilvl="8" w:tplc="0409001B" w:tentative="1">
+      <w:start w:val="1"/>
+      <w:numFmt w:val="lowerRoman"/>
+      <w:lvlText w:val="%9."/>
+      <w:lvlJc w:val="right"/>
+      <w:pPr>
+        <w:ind w:left="6480" w:hanging="180"/>
+      </w:pPr>
+    </w:lvl>
+  </w:abstractNum>
   <w:num w:numId="1">
+    <w:abstractNumId w:val="3"/>
+  </w:num>
+  <w:num w:numId="2">
+    <w:abstractNumId w:val="6"/>
+  </w:num>
+  <w:num w:numId="3">
     <w:abstractNumId w:val="0"/>
   </w:num>
-  <w:num w:numId="2">
+  <w:num w:numId="4">
+    <w:abstractNumId w:val="5"/>
+  </w:num>
+  <w:num w:numId="5">
+    <w:abstractNumId w:val="7"/>
+  </w:num>
+  <w:num w:numId="6">
+    <w:abstractNumId w:val="2"/>
+  </w:num>
+  <w:num w:numId="7">
     <w:abstractNumId w:val="1"/>
+  </w:num>
+  <w:num w:numId="8">
+    <w:abstractNumId w:val="4"/>
   </w:num>
 </w:numbering>
 </file>
@@ -19612,6 +23515,29 @@
       <w:szCs w:val="20"/>
     </w:rPr>
   </w:style>
+  <w:style w:type="character" w:styleId="Hyperlink">
+    <w:name w:val="Hyperlink"/>
+    <w:basedOn w:val="DefaultParagraphFont"/>
+    <w:uiPriority w:val="99"/>
+    <w:unhideWhenUsed/>
+    <w:rsid w:val="00CF07F7"/>
+    <w:rPr>
+      <w:color w:val="0563C1" w:themeColor="hyperlink"/>
+      <w:u w:val="single"/>
+    </w:rPr>
+  </w:style>
+  <w:style w:type="character" w:styleId="UnresolvedMention">
+    <w:name w:val="Unresolved Mention"/>
+    <w:basedOn w:val="DefaultParagraphFont"/>
+    <w:uiPriority w:val="99"/>
+    <w:semiHidden/>
+    <w:unhideWhenUsed/>
+    <w:rsid w:val="00CF07F7"/>
+    <w:rPr>
+      <w:color w:val="605E5C"/>
+      <w:shd w:val="clear" w:color="auto" w:fill="E1DFDD"/>
+    </w:rPr>
+  </w:style>
 </w:styles>
 </file>
 

</xml_diff>

<commit_message>
[DOC] Update doc with new limit for query
</commit_message>
<xml_diff>
--- a/DOCUMENTATION/SOFTWARE_DOCS.docx
+++ b/DOCUMENTATION/SOFTWARE_DOCS.docx
@@ -4601,7 +4601,17 @@
                 <w:sz w:val="14"/>
                 <w:szCs w:val="14"/>
               </w:rPr>
-              <w:t>(cuisines</w:t>
+              <w:t>(</w:t>
+            </w:r>
+            <w:proofErr w:type="spellStart"/>
+            <w:r>
+              <w:rPr>
+                <w:rFonts w:ascii="Courier New" w:hAnsi="Courier New" w:cs="Courier New"/>
+                <w:color w:val="800000"/>
+                <w:sz w:val="14"/>
+                <w:szCs w:val="14"/>
+              </w:rPr>
+              <w:t>cuisines</w:t>
             </w:r>
             <w:r>
               <w:rPr>
@@ -4619,7 +4629,17 @@
                 <w:sz w:val="14"/>
                 <w:szCs w:val="14"/>
               </w:rPr>
-              <w:t>cuisine_id)</w:t>
+              <w:t>cuisine_id</w:t>
+            </w:r>
+            <w:proofErr w:type="spellEnd"/>
+            <w:r>
+              <w:rPr>
+                <w:rFonts w:ascii="Courier New" w:hAnsi="Courier New" w:cs="Courier New"/>
+                <w:color w:val="800000"/>
+                <w:sz w:val="14"/>
+                <w:szCs w:val="14"/>
+              </w:rPr>
+              <w:t>)</w:t>
             </w:r>
             <w:r>
               <w:rPr>
@@ -4646,6 +4666,7 @@
               </w:rPr>
               <w:t> </w:t>
             </w:r>
+            <w:proofErr w:type="spellStart"/>
             <w:r>
               <w:rPr>
                 <w:rFonts w:ascii="Courier New" w:hAnsi="Courier New" w:cs="Courier New"/>
@@ -4655,6 +4676,7 @@
               </w:rPr>
               <w:t>cuisinefreq</w:t>
             </w:r>
+            <w:proofErr w:type="spellEnd"/>
             <w:r>
               <w:rPr>
                 <w:rFonts w:ascii="Courier New" w:hAnsi="Courier New" w:cs="Courier New"/>
@@ -4960,6 +4982,7 @@
               </w:rPr>
               <w:t>        </w:t>
             </w:r>
+            <w:proofErr w:type="spellStart"/>
             <w:r>
               <w:rPr>
                 <w:rFonts w:ascii="Courier New" w:hAnsi="Courier New" w:cs="Courier New"/>
@@ -4987,6 +5010,7 @@
               </w:rPr>
               <w:t>cuisine_id</w:t>
             </w:r>
+            <w:proofErr w:type="spellEnd"/>
             <w:r>
               <w:rPr>
                 <w:rFonts w:ascii="Courier New" w:hAnsi="Courier New" w:cs="Courier New"/>
@@ -5012,6 +5036,7 @@
               </w:rPr>
               <w:t> </w:t>
             </w:r>
+            <w:proofErr w:type="spellStart"/>
             <w:r>
               <w:rPr>
                 <w:rFonts w:ascii="Courier New" w:hAnsi="Courier New" w:cs="Courier New"/>
@@ -5039,6 +5064,7 @@
               </w:rPr>
               <w:t>cuisine_id</w:t>
             </w:r>
+            <w:proofErr w:type="spellEnd"/>
             <w:r>
               <w:rPr>
                 <w:rFonts w:ascii="Courier New" w:hAnsi="Courier New" w:cs="Courier New"/>
@@ -15165,7 +15191,18 @@
                 <w:sz w:val="14"/>
                 <w:szCs w:val="14"/>
               </w:rPr>
-              <w:t>5</w:t>
+              <w:t>1</w:t>
+            </w:r>
+            <w:bookmarkStart w:id="0" w:name="_GoBack"/>
+            <w:bookmarkEnd w:id="0"/>
+            <w:r>
+              <w:rPr>
+                <w:rFonts w:ascii="Courier New" w:hAnsi="Courier New" w:cs="Courier New"/>
+                <w:color w:val="000000"/>
+                <w:sz w:val="14"/>
+                <w:szCs w:val="14"/>
+              </w:rPr>
+              <w:t>0</w:t>
             </w:r>
             <w:r>
               <w:rPr>
@@ -19055,15 +19092,7 @@
                 <w:b/>
                 <w:bCs/>
               </w:rPr>
-              <w:t xml:space="preserve">Find </w:t>
-            </w:r>
-            <w:r>
-              <w:rPr>
-                <w:rFonts w:ascii="LM Roman 12" w:hAnsi="LM Roman 12"/>
-                <w:b/>
-                <w:bCs/>
-              </w:rPr>
-              <w:t>common ingredients with a given ingredient</w:t>
+              <w:t>Find common ingredients with a given ingredient</w:t>
             </w:r>
           </w:p>
         </w:tc>
@@ -21310,8 +21339,6 @@
           <w:bCs/>
         </w:rPr>
       </w:pPr>
-      <w:bookmarkStart w:id="0" w:name="_GoBack"/>
-      <w:bookmarkEnd w:id="0"/>
     </w:p>
     <w:p>
       <w:pPr>
@@ -21641,15 +21668,7 @@
           <w:b/>
           <w:bCs/>
         </w:rPr>
-        <w:t>External Packages</w:t>
-      </w:r>
-      <w:r>
-        <w:rPr>
-          <w:rFonts w:ascii="LM Roman 12" w:hAnsi="LM Roman 12"/>
-          <w:b/>
-          <w:bCs/>
-        </w:rPr>
-        <w:t>/Libraries</w:t>
+        <w:t>External Packages/Libraries</w:t>
       </w:r>
     </w:p>
     <w:p>

</xml_diff>

<commit_message>
[DOC] Add and imrpove software documentation
</commit_message>
<xml_diff>
--- a/DOCUMENTATION/SOFTWARE_DOCS.docx
+++ b/DOCUMENTATION/SOFTWARE_DOCS.docx
@@ -662,10 +662,10 @@
           <w:noProof/>
         </w:rPr>
         <w:drawing>
-          <wp:inline distT="0" distB="0" distL="0" distR="0" wp14:anchorId="414D5055" wp14:editId="4414C353">
-            <wp:extent cx="5804704" cy="5606880"/>
-            <wp:effectExtent l="0" t="0" r="5715" b="0"/>
-            <wp:docPr id="1" name="Picture 1"/>
+          <wp:inline distT="0" distB="0" distL="0" distR="0" wp14:anchorId="04F4596B" wp14:editId="6E121D02">
+            <wp:extent cx="5943226" cy="5830431"/>
+            <wp:effectExtent l="0" t="0" r="635" b="0"/>
+            <wp:docPr id="2" name="Picture 2"/>
             <wp:cNvGraphicFramePr>
               <a:graphicFrameLocks xmlns:a="http://schemas.openxmlformats.org/drawingml/2006/main" noChangeAspect="1"/>
             </wp:cNvGraphicFramePr>
@@ -673,24 +673,24 @@
               <a:graphicData uri="http://schemas.openxmlformats.org/drawingml/2006/picture">
                 <pic:pic xmlns:pic="http://schemas.openxmlformats.org/drawingml/2006/picture">
                   <pic:nvPicPr>
-                    <pic:cNvPr id="1" name="TheFoodCourt-2019-01-08_21_21.png"/>
+                    <pic:cNvPr id="2" name="TheFoodCourt-2019-01-19_22_34.png"/>
                     <pic:cNvPicPr/>
                   </pic:nvPicPr>
                   <pic:blipFill rotWithShape="1">
-                    <a:blip r:embed="rId7">
+                    <a:blip r:embed="rId8">
                       <a:extLst>
                         <a:ext uri="{28A0092B-C50C-407E-A947-70E740481C1C}">
                           <a14:useLocalDpi xmlns:a14="http://schemas.microsoft.com/office/drawing/2010/main" val="0"/>
                         </a:ext>
                       </a:extLst>
                     </a:blip>
-                    <a:srcRect t="1640" b="7949"/>
+                    <a:srcRect b="8176"/>
                     <a:stretch/>
                   </pic:blipFill>
                   <pic:spPr bwMode="auto">
                     <a:xfrm>
                       <a:off x="0" y="0"/>
-                      <a:ext cx="5811743" cy="5613680"/>
+                      <a:ext cx="5943600" cy="5830798"/>
                     </a:xfrm>
                     <a:prstGeom prst="rect">
                       <a:avLst/>
@@ -1194,7 +1194,6 @@
         <w:rPr>
           <w:rFonts w:ascii="LM Roman 12" w:hAnsi="LM Roman 12"/>
         </w:rPr>
-        <w:lastRenderedPageBreak/>
         <w:t>The design choice of our database was inspired by both the APIs we used (“Zomato”, “</w:t>
       </w:r>
       <w:proofErr w:type="spellStart"/>
@@ -1209,7 +1208,31 @@
         <w:rPr>
           <w:rFonts w:ascii="LM Roman 12" w:hAnsi="LM Roman 12"/>
         </w:rPr>
-        <w:t xml:space="preserve">”) and our website design and purpose. As seen in the above image (of the DB scheme), we can split our tables to two parts, one for each API. The two parts are connected through the </w:t>
+        <w:t>”) and our website</w:t>
+      </w:r>
+      <w:r>
+        <w:rPr>
+          <w:rFonts w:ascii="LM Roman 12" w:hAnsi="LM Roman 12"/>
+        </w:rPr>
+        <w:t>’s</w:t>
+      </w:r>
+      <w:r>
+        <w:rPr>
+          <w:rFonts w:ascii="LM Roman 12" w:hAnsi="LM Roman 12"/>
+        </w:rPr>
+        <w:t xml:space="preserve"> design and purpose. As seen in the above image (of the DB scheme), we can split our tables </w:t>
+      </w:r>
+      <w:r>
+        <w:rPr>
+          <w:rFonts w:ascii="LM Roman 12" w:hAnsi="LM Roman 12"/>
+        </w:rPr>
+        <w:t>in</w:t>
+      </w:r>
+      <w:r>
+        <w:rPr>
+          <w:rFonts w:ascii="LM Roman 12" w:hAnsi="LM Roman 12"/>
+        </w:rPr>
+        <w:t xml:space="preserve">to two parts, one for each API. The two parts are connected through the </w:t>
       </w:r>
       <w:r>
         <w:rPr>
@@ -1239,6 +1262,12 @@
         <w:rPr>
           <w:rFonts w:ascii="LM Roman 12" w:hAnsi="LM Roman 12"/>
         </w:rPr>
+        <w:t>”</w:t>
+      </w:r>
+      <w:r>
+        <w:rPr>
+          <w:rFonts w:ascii="LM Roman 12" w:hAnsi="LM Roman 12"/>
+        </w:rPr>
         <w:t>. We will shortly describe each table design choices:</w:t>
       </w:r>
     </w:p>
@@ -1635,7 +1664,6 @@
           <w:b/>
           <w:bCs/>
         </w:rPr>
-        <w:lastRenderedPageBreak/>
         <w:t xml:space="preserve">DB </w:t>
       </w:r>
       <w:r>
@@ -1697,7 +1725,39 @@
         <w:rPr>
           <w:rFonts w:ascii="LM Roman 12" w:hAnsi="LM Roman 12"/>
         </w:rPr>
-        <w:t>When designing the table and indexes to use, we used one main assumption in our reasoning:</w:t>
+        <w:t xml:space="preserve">When designing the table and </w:t>
+      </w:r>
+      <w:r>
+        <w:rPr>
+          <w:rFonts w:ascii="LM Roman 12" w:hAnsi="LM Roman 12"/>
+        </w:rPr>
+        <w:t xml:space="preserve">its </w:t>
+      </w:r>
+      <w:r>
+        <w:rPr>
+          <w:rFonts w:ascii="LM Roman 12" w:hAnsi="LM Roman 12"/>
+        </w:rPr>
+        <w:t xml:space="preserve">indexes, we used one main assumption </w:t>
+      </w:r>
+      <w:r>
+        <w:rPr>
+          <w:rFonts w:ascii="LM Roman 12" w:hAnsi="LM Roman 12"/>
+        </w:rPr>
+        <w:t xml:space="preserve">as a </w:t>
+      </w:r>
+      <w:proofErr w:type="spellStart"/>
+      <w:r>
+        <w:rPr>
+          <w:rFonts w:ascii="LM Roman 12" w:hAnsi="LM Roman 12"/>
+        </w:rPr>
+        <w:t>guidline</w:t>
+      </w:r>
+      <w:proofErr w:type="spellEnd"/>
+      <w:r>
+        <w:rPr>
+          <w:rFonts w:ascii="LM Roman 12" w:hAnsi="LM Roman 12"/>
+        </w:rPr>
+        <w:t>:</w:t>
       </w:r>
     </w:p>
     <w:p>
@@ -1724,7 +1784,41 @@
           <w:i/>
           <w:iCs/>
         </w:rPr>
-        <w:t xml:space="preserve"> online queries (queries performed by clients) are `SELECT` queries, and not `INSERT` or `UPDATE` queries.</w:t>
+        <w:t xml:space="preserve"> </w:t>
+      </w:r>
+      <w:r>
+        <w:rPr>
+          <w:rFonts w:ascii="LM Roman 12" w:hAnsi="LM Roman 12"/>
+          <w:i/>
+          <w:iCs/>
+          <w:u w:val="single"/>
+        </w:rPr>
+        <w:t>online</w:t>
+      </w:r>
+      <w:r>
+        <w:rPr>
+          <w:rFonts w:ascii="LM Roman 12" w:hAnsi="LM Roman 12"/>
+          <w:i/>
+          <w:iCs/>
+        </w:rPr>
+        <w:t xml:space="preserve"> queries (queries performed by clients) are `SELECT` queries, and </w:t>
+      </w:r>
+      <w:r>
+        <w:rPr>
+          <w:rFonts w:ascii="LM Roman 12" w:hAnsi="LM Roman 12"/>
+          <w:i/>
+          <w:iCs/>
+          <w:u w:val="single"/>
+        </w:rPr>
+        <w:t>not</w:t>
+      </w:r>
+      <w:r>
+        <w:rPr>
+          <w:rFonts w:ascii="LM Roman 12" w:hAnsi="LM Roman 12"/>
+          <w:i/>
+          <w:iCs/>
+        </w:rPr>
+        <w:t xml:space="preserve"> `INSERT` or `UPDATE` queries.</w:t>
       </w:r>
     </w:p>
     <w:p>
@@ -2183,7 +2277,6 @@
           <w:b/>
           <w:bCs/>
         </w:rPr>
-        <w:lastRenderedPageBreak/>
         <w:t>Queries</w:t>
       </w:r>
     </w:p>
@@ -3404,6 +3497,16 @@
             <w:r>
               <w:rPr>
                 <w:rFonts w:ascii="Courier New" w:hAnsi="Courier New" w:cs="Courier New"/>
+                <w:color w:val="800000"/>
+                <w:sz w:val="20"/>
+                <w:szCs w:val="20"/>
+              </w:rPr>
+              <w:t>s</w:t>
+            </w:r>
+            <w:r>
+              <w:rPr>
+                <w:rFonts w:ascii="Courier New" w:hAnsi="Courier New" w:cs="Courier New"/>
+                <w:color w:val="800000"/>
                 <w:sz w:val="20"/>
                 <w:szCs w:val="20"/>
               </w:rPr>
@@ -4089,7 +4192,6 @@
                 <w:b/>
                 <w:bCs/>
               </w:rPr>
-              <w:lastRenderedPageBreak/>
               <w:t>2</w:t>
             </w:r>
             <w:r>
@@ -6858,7 +6960,31 @@
               <w:rPr>
                 <w:rFonts w:ascii="LM Roman 12" w:hAnsi="LM Roman 12"/>
               </w:rPr>
-              <w:t>. The results of the query are cached in a cache mechanism we implemented in the backend (see last section “Extras” for more details).</w:t>
+              <w:t>. The results of the query are cached in a cache mechanism we implemented in the backend (see “</w:t>
+            </w:r>
+            <w:r>
+              <w:rPr>
+                <w:rFonts w:ascii="LM Roman 12" w:hAnsi="LM Roman 12"/>
+              </w:rPr>
+              <w:t>Code Structure</w:t>
+            </w:r>
+            <w:r>
+              <w:rPr>
+                <w:rFonts w:ascii="LM Roman 12" w:hAnsi="LM Roman 12"/>
+              </w:rPr>
+              <w:t>”</w:t>
+            </w:r>
+            <w:r>
+              <w:rPr>
+                <w:rFonts w:ascii="LM Roman 12" w:hAnsi="LM Roman 12"/>
+              </w:rPr>
+              <w:t xml:space="preserve"> section</w:t>
+            </w:r>
+            <w:r>
+              <w:rPr>
+                <w:rFonts w:ascii="LM Roman 12" w:hAnsi="LM Roman 12"/>
+              </w:rPr>
+              <w:t xml:space="preserve"> for more details).</w:t>
             </w:r>
           </w:p>
           <w:p>
@@ -7388,7 +7514,6 @@
                 <w:b/>
                 <w:bCs/>
               </w:rPr>
-              <w:lastRenderedPageBreak/>
               <w:t>3</w:t>
             </w:r>
             <w:r>
@@ -8983,7 +9108,19 @@
               <w:rPr>
                 <w:rFonts w:ascii="LM Roman 12" w:hAnsi="LM Roman 12"/>
               </w:rPr>
-              <w:t xml:space="preserve"> table), this query returns restaurants which cuisine types match the top 3 cuisines that are linked to the given input ingredient, adjusted by weight (as the previous query) of the </w:t>
+              <w:t xml:space="preserve"> table), this query returns restaurants which cuisine types match the top 3 cuisines that are linked to the given input ingredient, adjusted by weight (as </w:t>
+            </w:r>
+            <w:r>
+              <w:rPr>
+                <w:rFonts w:ascii="LM Roman 12" w:hAnsi="LM Roman 12"/>
+              </w:rPr>
+              <w:t xml:space="preserve">in </w:t>
+            </w:r>
+            <w:r>
+              <w:rPr>
+                <w:rFonts w:ascii="LM Roman 12" w:hAnsi="LM Roman 12"/>
+              </w:rPr>
+              <w:t xml:space="preserve">the previous query) of the </w:t>
             </w:r>
             <w:r>
               <w:rPr>
@@ -9208,14 +9345,6 @@
         </w:tc>
       </w:tr>
     </w:tbl>
-    <w:p>
-      <w:pPr>
-        <w:jc w:val="both"/>
-        <w:rPr>
-          <w:rFonts w:ascii="LM Roman 12" w:hAnsi="LM Roman 12"/>
-        </w:rPr>
-      </w:pPr>
-    </w:p>
     <w:p>
       <w:pPr>
         <w:jc w:val="both"/>
@@ -9312,13 +9441,14 @@
                 <w:bCs/>
               </w:rPr>
             </w:pPr>
+            <w:bookmarkStart w:id="0" w:name="_GoBack"/>
+            <w:bookmarkEnd w:id="0"/>
             <w:r>
               <w:rPr>
                 <w:rFonts w:ascii="LM Roman 12" w:hAnsi="LM Roman 12"/>
                 <w:b/>
                 <w:bCs/>
               </w:rPr>
-              <w:lastRenderedPageBreak/>
               <w:t>4</w:t>
             </w:r>
             <w:r>
@@ -13563,14 +13693,6 @@
               <w:tab/>
               <w:t>"1"</w:t>
             </w:r>
-          </w:p>
-          <w:p>
-            <w:pPr>
-              <w:jc w:val="both"/>
-              <w:rPr>
-                <w:rFonts w:ascii="LM Roman 12" w:hAnsi="LM Roman 12"/>
-              </w:rPr>
-            </w:pPr>
           </w:p>
         </w:tc>
       </w:tr>
@@ -13613,7 +13735,6 @@
                 <w:b/>
                 <w:bCs/>
               </w:rPr>
-              <w:lastRenderedPageBreak/>
               <w:t>5</w:t>
             </w:r>
             <w:r>
@@ -15191,18 +15312,7 @@
                 <w:sz w:val="14"/>
                 <w:szCs w:val="14"/>
               </w:rPr>
-              <w:t>1</w:t>
-            </w:r>
-            <w:bookmarkStart w:id="0" w:name="_GoBack"/>
-            <w:bookmarkEnd w:id="0"/>
-            <w:r>
-              <w:rPr>
-                <w:rFonts w:ascii="Courier New" w:hAnsi="Courier New" w:cs="Courier New"/>
-                <w:color w:val="000000"/>
-                <w:sz w:val="14"/>
-                <w:szCs w:val="14"/>
-              </w:rPr>
-              <w:t>0</w:t>
+              <w:t>10</w:t>
             </w:r>
             <w:r>
               <w:rPr>
@@ -15270,7 +15380,31 @@
               <w:rPr>
                 <w:rFonts w:ascii="LM Roman 12" w:hAnsi="LM Roman 12"/>
               </w:rPr>
-              <w:t xml:space="preserve"> The query, after ordering the ingredients by how they are common for that cuisine, and filtering the most common ingredients of cuisines which are not the input cuisine. If the query with high value of filtering doesn’t return a value, the backend server automatically performs a second query with a smaller number of filtering. This query results, similar to query number 2, are cached in the backend server (see “Extras” section).</w:t>
+              <w:t xml:space="preserve"> The query, after ordering the ingredients by how they are common for that cuisine, filter</w:t>
+            </w:r>
+            <w:r>
+              <w:rPr>
+                <w:rFonts w:ascii="LM Roman 12" w:hAnsi="LM Roman 12"/>
+              </w:rPr>
+              <w:t>s out</w:t>
+            </w:r>
+            <w:r>
+              <w:rPr>
+                <w:rFonts w:ascii="LM Roman 12" w:hAnsi="LM Roman 12"/>
+              </w:rPr>
+              <w:t xml:space="preserve"> the most common ingredients of cuisines which are not the input cuisine. If the query with high value of filtering doesn’t return a value, the backend server automatically performs a second query with a smaller number of filtering. This query results, similar to query number 2, are cached in the backend server (see “</w:t>
+            </w:r>
+            <w:r>
+              <w:rPr>
+                <w:rFonts w:ascii="LM Roman 12" w:hAnsi="LM Roman 12"/>
+              </w:rPr>
+              <w:t>Code Structure</w:t>
+            </w:r>
+            <w:r>
+              <w:rPr>
+                <w:rFonts w:ascii="LM Roman 12" w:hAnsi="LM Roman 12"/>
+              </w:rPr>
+              <w:t>” section).</w:t>
             </w:r>
           </w:p>
           <w:p>
@@ -15313,7 +15447,19 @@
               <w:rPr>
                 <w:rFonts w:ascii="LM Roman 12" w:hAnsi="LM Roman 12"/>
               </w:rPr>
-              <w:t>“Mexican cuisine” (</w:t>
+              <w:t>“</w:t>
+            </w:r>
+            <w:r>
+              <w:rPr>
+                <w:rFonts w:ascii="LM Roman 12" w:hAnsi="LM Roman 12"/>
+              </w:rPr>
+              <w:t>Greek</w:t>
+            </w:r>
+            <w:r>
+              <w:rPr>
+                <w:rFonts w:ascii="LM Roman 12" w:hAnsi="LM Roman 12"/>
+              </w:rPr>
+              <w:t xml:space="preserve"> cuisine” (</w:t>
             </w:r>
             <w:proofErr w:type="spellStart"/>
             <w:r>
@@ -15335,7 +15481,17 @@
                 <w:sz w:val="20"/>
                 <w:szCs w:val="20"/>
               </w:rPr>
-              <w:t xml:space="preserve"> = 73</w:t>
+              <w:t xml:space="preserve"> = </w:t>
+            </w:r>
+            <w:r>
+              <w:rPr>
+                <w:rFonts w:ascii="Courier New" w:hAnsi="Courier New" w:cs="Courier New"/>
+                <w:b/>
+                <w:bCs/>
+                <w:sz w:val="20"/>
+                <w:szCs w:val="20"/>
+              </w:rPr>
+              <w:t>156</w:t>
             </w:r>
             <w:r>
               <w:rPr>
@@ -15445,8 +15601,8 @@
                       <w:rFonts w:ascii="Courier New" w:hAnsi="Courier New" w:cs="Courier New"/>
                       <w:b/>
                       <w:bCs/>
-                      <w:sz w:val="20"/>
-                      <w:szCs w:val="20"/>
+                      <w:sz w:val="18"/>
+                      <w:szCs w:val="18"/>
                     </w:rPr>
                   </w:pPr>
                   <w:r>
@@ -15454,10 +15610,10 @@
                       <w:rFonts w:ascii="Courier New" w:hAnsi="Courier New" w:cs="Courier New"/>
                       <w:b/>
                       <w:bCs/>
-                      <w:sz w:val="20"/>
-                      <w:szCs w:val="20"/>
+                      <w:sz w:val="18"/>
+                      <w:szCs w:val="18"/>
                     </w:rPr>
-                    <w:t>tomatillos</w:t>
+                    <w:t>feta</w:t>
                   </w:r>
                 </w:p>
               </w:tc>
@@ -15472,8 +15628,8 @@
                       <w:rFonts w:ascii="Courier New" w:hAnsi="Courier New" w:cs="Courier New"/>
                       <w:b/>
                       <w:bCs/>
-                      <w:sz w:val="20"/>
-                      <w:szCs w:val="20"/>
+                      <w:sz w:val="18"/>
+                      <w:szCs w:val="18"/>
                     </w:rPr>
                   </w:pPr>
                   <w:r>
@@ -15481,10 +15637,10 @@
                       <w:rFonts w:ascii="Courier New" w:hAnsi="Courier New" w:cs="Courier New"/>
                       <w:b/>
                       <w:bCs/>
-                      <w:sz w:val="20"/>
-                      <w:szCs w:val="20"/>
+                      <w:sz w:val="18"/>
+                      <w:szCs w:val="18"/>
                     </w:rPr>
-                    <w:t>137</w:t>
+                    <w:t>26</w:t>
                   </w:r>
                 </w:p>
               </w:tc>
@@ -15505,8 +15661,8 @@
                       <w:rFonts w:ascii="Courier New" w:hAnsi="Courier New" w:cs="Courier New"/>
                       <w:b/>
                       <w:bCs/>
-                      <w:sz w:val="20"/>
-                      <w:szCs w:val="20"/>
+                      <w:sz w:val="18"/>
+                      <w:szCs w:val="18"/>
                     </w:rPr>
                   </w:pPr>
                   <w:r>
@@ -15514,10 +15670,10 @@
                       <w:rFonts w:ascii="Courier New" w:hAnsi="Courier New" w:cs="Courier New"/>
                       <w:b/>
                       <w:bCs/>
-                      <w:sz w:val="20"/>
-                      <w:szCs w:val="20"/>
+                      <w:sz w:val="18"/>
+                      <w:szCs w:val="18"/>
                     </w:rPr>
-                    <w:t>refried beans</w:t>
+                    <w:t>dill</w:t>
                   </w:r>
                 </w:p>
               </w:tc>
@@ -15532,8 +15688,8 @@
                       <w:rFonts w:ascii="Courier New" w:hAnsi="Courier New" w:cs="Courier New"/>
                       <w:b/>
                       <w:bCs/>
-                      <w:sz w:val="20"/>
-                      <w:szCs w:val="20"/>
+                      <w:sz w:val="18"/>
+                      <w:szCs w:val="18"/>
                     </w:rPr>
                   </w:pPr>
                   <w:r>
@@ -15541,10 +15697,10 @@
                       <w:rFonts w:ascii="Courier New" w:hAnsi="Courier New" w:cs="Courier New"/>
                       <w:b/>
                       <w:bCs/>
-                      <w:sz w:val="20"/>
-                      <w:szCs w:val="20"/>
+                      <w:sz w:val="18"/>
+                      <w:szCs w:val="18"/>
                     </w:rPr>
-                    <w:t>103</w:t>
+                    <w:t>22</w:t>
                   </w:r>
                 </w:p>
               </w:tc>
@@ -15565,8 +15721,8 @@
                       <w:rFonts w:ascii="Courier New" w:hAnsi="Courier New" w:cs="Courier New"/>
                       <w:b/>
                       <w:bCs/>
-                      <w:sz w:val="20"/>
-                      <w:szCs w:val="20"/>
+                      <w:sz w:val="18"/>
+                      <w:szCs w:val="18"/>
                     </w:rPr>
                   </w:pPr>
                   <w:r>
@@ -15574,10 +15730,20 @@
                       <w:rFonts w:ascii="Courier New" w:hAnsi="Courier New" w:cs="Courier New"/>
                       <w:b/>
                       <w:bCs/>
-                      <w:sz w:val="20"/>
-                      <w:szCs w:val="20"/>
+                      <w:sz w:val="18"/>
+                      <w:szCs w:val="18"/>
                     </w:rPr>
-                    <w:t>cotija cheese</w:t>
+                    <w:t>p</w:t>
+                  </w:r>
+                  <w:r>
+                    <w:rPr>
+                      <w:rFonts w:ascii="Courier New" w:hAnsi="Courier New" w:cs="Courier New"/>
+                      <w:b/>
+                      <w:bCs/>
+                      <w:sz w:val="18"/>
+                      <w:szCs w:val="18"/>
+                    </w:rPr>
+                    <w:t>itted kalamata olives</w:t>
                   </w:r>
                 </w:p>
               </w:tc>
@@ -15592,8 +15758,8 @@
                       <w:rFonts w:ascii="Courier New" w:hAnsi="Courier New" w:cs="Courier New"/>
                       <w:b/>
                       <w:bCs/>
-                      <w:sz w:val="20"/>
-                      <w:szCs w:val="20"/>
+                      <w:sz w:val="18"/>
+                      <w:szCs w:val="18"/>
                     </w:rPr>
                   </w:pPr>
                   <w:r>
@@ -15601,10 +15767,10 @@
                       <w:rFonts w:ascii="Courier New" w:hAnsi="Courier New" w:cs="Courier New"/>
                       <w:b/>
                       <w:bCs/>
-                      <w:sz w:val="20"/>
-                      <w:szCs w:val="20"/>
+                      <w:sz w:val="18"/>
+                      <w:szCs w:val="18"/>
                     </w:rPr>
-                    <w:t>69</w:t>
+                    <w:t>20</w:t>
                   </w:r>
                 </w:p>
               </w:tc>
@@ -15625,19 +15791,31 @@
                       <w:rFonts w:ascii="Courier New" w:hAnsi="Courier New" w:cs="Courier New"/>
                       <w:b/>
                       <w:bCs/>
-                      <w:sz w:val="20"/>
-                      <w:szCs w:val="20"/>
+                      <w:sz w:val="18"/>
+                      <w:szCs w:val="18"/>
                     </w:rPr>
                   </w:pPr>
+                  <w:proofErr w:type="spellStart"/>
                   <w:r>
                     <w:rPr>
                       <w:rFonts w:ascii="Courier New" w:hAnsi="Courier New" w:cs="Courier New"/>
                       <w:b/>
                       <w:bCs/>
-                      <w:sz w:val="20"/>
-                      <w:szCs w:val="20"/>
+                      <w:sz w:val="18"/>
+                      <w:szCs w:val="18"/>
                     </w:rPr>
-                    <w:t>tequila</w:t>
+                    <w:t>greek</w:t>
+                  </w:r>
+                  <w:proofErr w:type="spellEnd"/>
+                  <w:r>
+                    <w:rPr>
+                      <w:rFonts w:ascii="Courier New" w:hAnsi="Courier New" w:cs="Courier New"/>
+                      <w:b/>
+                      <w:bCs/>
+                      <w:sz w:val="18"/>
+                      <w:szCs w:val="18"/>
+                    </w:rPr>
+                    <w:t xml:space="preserve"> seasoning</w:t>
                   </w:r>
                 </w:p>
               </w:tc>
@@ -15652,8 +15830,8 @@
                       <w:rFonts w:ascii="Courier New" w:hAnsi="Courier New" w:cs="Courier New"/>
                       <w:b/>
                       <w:bCs/>
-                      <w:sz w:val="20"/>
-                      <w:szCs w:val="20"/>
+                      <w:sz w:val="18"/>
+                      <w:szCs w:val="18"/>
                     </w:rPr>
                   </w:pPr>
                   <w:r>
@@ -15661,10 +15839,10 @@
                       <w:rFonts w:ascii="Courier New" w:hAnsi="Courier New" w:cs="Courier New"/>
                       <w:b/>
                       <w:bCs/>
-                      <w:sz w:val="20"/>
-                      <w:szCs w:val="20"/>
+                      <w:sz w:val="18"/>
+                      <w:szCs w:val="18"/>
                     </w:rPr>
-                    <w:t>64</w:t>
+                    <w:t>14</w:t>
                   </w:r>
                 </w:p>
               </w:tc>
@@ -15685,31 +15863,19 @@
                       <w:rFonts w:ascii="Courier New" w:hAnsi="Courier New" w:cs="Courier New"/>
                       <w:b/>
                       <w:bCs/>
-                      <w:sz w:val="20"/>
-                      <w:szCs w:val="20"/>
+                      <w:sz w:val="18"/>
+                      <w:szCs w:val="18"/>
                     </w:rPr>
                   </w:pPr>
-                  <w:proofErr w:type="spellStart"/>
                   <w:r>
                     <w:rPr>
                       <w:rFonts w:ascii="Courier New" w:hAnsi="Courier New" w:cs="Courier New"/>
                       <w:b/>
                       <w:bCs/>
-                      <w:sz w:val="20"/>
-                      <w:szCs w:val="20"/>
+                      <w:sz w:val="18"/>
+                      <w:szCs w:val="18"/>
                     </w:rPr>
-                    <w:t>monterey</w:t>
-                  </w:r>
-                  <w:proofErr w:type="spellEnd"/>
-                  <w:r>
-                    <w:rPr>
-                      <w:rFonts w:ascii="Courier New" w:hAnsi="Courier New" w:cs="Courier New"/>
-                      <w:b/>
-                      <w:bCs/>
-                      <w:sz w:val="20"/>
-                      <w:szCs w:val="20"/>
-                    </w:rPr>
-                    <w:t xml:space="preserve"> jack cheese</w:t>
+                    <w:t>ground lamb</w:t>
                   </w:r>
                 </w:p>
               </w:tc>
@@ -15724,8 +15890,8 @@
                       <w:rFonts w:ascii="Courier New" w:hAnsi="Courier New" w:cs="Courier New"/>
                       <w:b/>
                       <w:bCs/>
-                      <w:sz w:val="20"/>
-                      <w:szCs w:val="20"/>
+                      <w:sz w:val="18"/>
+                      <w:szCs w:val="18"/>
                     </w:rPr>
                   </w:pPr>
                   <w:r>
@@ -15733,10 +15899,310 @@
                       <w:rFonts w:ascii="Courier New" w:hAnsi="Courier New" w:cs="Courier New"/>
                       <w:b/>
                       <w:bCs/>
-                      <w:sz w:val="20"/>
-                      <w:szCs w:val="20"/>
+                      <w:sz w:val="18"/>
+                      <w:szCs w:val="18"/>
                     </w:rPr>
-                    <w:t>61</w:t>
+                    <w:t>12</w:t>
+                  </w:r>
+                </w:p>
+              </w:tc>
+            </w:tr>
+            <w:tr>
+              <w:trPr>
+                <w:trHeight w:val="254"/>
+                <w:jc w:val="center"/>
+              </w:trPr>
+              <w:tc>
+                <w:tcPr>
+                  <w:tcW w:w="2616" w:type="dxa"/>
+                </w:tcPr>
+                <w:p>
+                  <w:pPr>
+                    <w:jc w:val="both"/>
+                    <w:rPr>
+                      <w:rFonts w:ascii="Courier New" w:hAnsi="Courier New" w:cs="Courier New"/>
+                      <w:b/>
+                      <w:bCs/>
+                      <w:sz w:val="18"/>
+                      <w:szCs w:val="18"/>
+                    </w:rPr>
+                  </w:pPr>
+                  <w:r>
+                    <w:rPr>
+                      <w:rFonts w:ascii="Courier New" w:hAnsi="Courier New" w:cs="Courier New"/>
+                      <w:b/>
+                      <w:bCs/>
+                      <w:sz w:val="18"/>
+                      <w:szCs w:val="18"/>
+                    </w:rPr>
+                    <w:t>hummus</w:t>
+                  </w:r>
+                </w:p>
+              </w:tc>
+              <w:tc>
+                <w:tcPr>
+                  <w:tcW w:w="2616" w:type="dxa"/>
+                </w:tcPr>
+                <w:p>
+                  <w:pPr>
+                    <w:jc w:val="both"/>
+                    <w:rPr>
+                      <w:rFonts w:ascii="Courier New" w:hAnsi="Courier New" w:cs="Courier New"/>
+                      <w:b/>
+                      <w:bCs/>
+                      <w:sz w:val="18"/>
+                      <w:szCs w:val="18"/>
+                    </w:rPr>
+                  </w:pPr>
+                  <w:r>
+                    <w:rPr>
+                      <w:rFonts w:ascii="Courier New" w:hAnsi="Courier New" w:cs="Courier New"/>
+                      <w:b/>
+                      <w:bCs/>
+                      <w:sz w:val="18"/>
+                      <w:szCs w:val="18"/>
+                    </w:rPr>
+                    <w:t>11</w:t>
+                  </w:r>
+                </w:p>
+              </w:tc>
+            </w:tr>
+            <w:tr>
+              <w:trPr>
+                <w:trHeight w:val="254"/>
+                <w:jc w:val="center"/>
+              </w:trPr>
+              <w:tc>
+                <w:tcPr>
+                  <w:tcW w:w="2616" w:type="dxa"/>
+                </w:tcPr>
+                <w:p>
+                  <w:pPr>
+                    <w:jc w:val="both"/>
+                    <w:rPr>
+                      <w:rFonts w:ascii="Courier New" w:hAnsi="Courier New" w:cs="Courier New"/>
+                      <w:b/>
+                      <w:bCs/>
+                      <w:sz w:val="18"/>
+                      <w:szCs w:val="18"/>
+                    </w:rPr>
+                  </w:pPr>
+                  <w:r>
+                    <w:rPr>
+                      <w:rFonts w:ascii="Courier New" w:hAnsi="Courier New" w:cs="Courier New"/>
+                      <w:b/>
+                      <w:bCs/>
+                      <w:sz w:val="18"/>
+                      <w:szCs w:val="18"/>
+                    </w:rPr>
+                    <w:t>phyllo dough</w:t>
+                  </w:r>
+                </w:p>
+              </w:tc>
+              <w:tc>
+                <w:tcPr>
+                  <w:tcW w:w="2616" w:type="dxa"/>
+                </w:tcPr>
+                <w:p>
+                  <w:pPr>
+                    <w:jc w:val="both"/>
+                    <w:rPr>
+                      <w:rFonts w:ascii="Courier New" w:hAnsi="Courier New" w:cs="Courier New"/>
+                      <w:b/>
+                      <w:bCs/>
+                      <w:sz w:val="18"/>
+                      <w:szCs w:val="18"/>
+                    </w:rPr>
+                  </w:pPr>
+                  <w:r>
+                    <w:rPr>
+                      <w:rFonts w:ascii="Courier New" w:hAnsi="Courier New" w:cs="Courier New"/>
+                      <w:b/>
+                      <w:bCs/>
+                      <w:sz w:val="18"/>
+                      <w:szCs w:val="18"/>
+                    </w:rPr>
+                    <w:t>9</w:t>
+                  </w:r>
+                </w:p>
+              </w:tc>
+            </w:tr>
+            <w:tr>
+              <w:trPr>
+                <w:trHeight w:val="254"/>
+                <w:jc w:val="center"/>
+              </w:trPr>
+              <w:tc>
+                <w:tcPr>
+                  <w:tcW w:w="2616" w:type="dxa"/>
+                </w:tcPr>
+                <w:p>
+                  <w:pPr>
+                    <w:jc w:val="both"/>
+                    <w:rPr>
+                      <w:rFonts w:ascii="Courier New" w:hAnsi="Courier New" w:cs="Courier New"/>
+                      <w:b/>
+                      <w:bCs/>
+                      <w:sz w:val="18"/>
+                      <w:szCs w:val="18"/>
+                    </w:rPr>
+                  </w:pPr>
+                  <w:r>
+                    <w:rPr>
+                      <w:rFonts w:ascii="Courier New" w:hAnsi="Courier New" w:cs="Courier New"/>
+                      <w:b/>
+                      <w:bCs/>
+                      <w:sz w:val="18"/>
+                      <w:szCs w:val="18"/>
+                    </w:rPr>
+                    <w:t>crumbled feta</w:t>
+                  </w:r>
+                </w:p>
+              </w:tc>
+              <w:tc>
+                <w:tcPr>
+                  <w:tcW w:w="2616" w:type="dxa"/>
+                </w:tcPr>
+                <w:p>
+                  <w:pPr>
+                    <w:jc w:val="both"/>
+                    <w:rPr>
+                      <w:rFonts w:ascii="Courier New" w:hAnsi="Courier New" w:cs="Courier New"/>
+                      <w:b/>
+                      <w:bCs/>
+                      <w:sz w:val="18"/>
+                      <w:szCs w:val="18"/>
+                    </w:rPr>
+                  </w:pPr>
+                  <w:r>
+                    <w:rPr>
+                      <w:rFonts w:ascii="Courier New" w:hAnsi="Courier New" w:cs="Courier New"/>
+                      <w:b/>
+                      <w:bCs/>
+                      <w:sz w:val="18"/>
+                      <w:szCs w:val="18"/>
+                    </w:rPr>
+                    <w:t>9</w:t>
+                  </w:r>
+                </w:p>
+              </w:tc>
+            </w:tr>
+            <w:tr>
+              <w:trPr>
+                <w:trHeight w:val="254"/>
+                <w:jc w:val="center"/>
+              </w:trPr>
+              <w:tc>
+                <w:tcPr>
+                  <w:tcW w:w="2616" w:type="dxa"/>
+                </w:tcPr>
+                <w:p>
+                  <w:pPr>
+                    <w:jc w:val="both"/>
+                    <w:rPr>
+                      <w:rFonts w:ascii="Courier New" w:hAnsi="Courier New" w:cs="Courier New"/>
+                      <w:b/>
+                      <w:bCs/>
+                      <w:sz w:val="18"/>
+                      <w:szCs w:val="18"/>
+                    </w:rPr>
+                  </w:pPr>
+                  <w:r>
+                    <w:rPr>
+                      <w:rFonts w:ascii="Courier New" w:hAnsi="Courier New" w:cs="Courier New"/>
+                      <w:b/>
+                      <w:bCs/>
+                      <w:sz w:val="18"/>
+                      <w:szCs w:val="18"/>
+                    </w:rPr>
+                    <w:t>chopped fresh mint</w:t>
+                  </w:r>
+                </w:p>
+              </w:tc>
+              <w:tc>
+                <w:tcPr>
+                  <w:tcW w:w="2616" w:type="dxa"/>
+                </w:tcPr>
+                <w:p>
+                  <w:pPr>
+                    <w:jc w:val="both"/>
+                    <w:rPr>
+                      <w:rFonts w:ascii="Courier New" w:hAnsi="Courier New" w:cs="Courier New"/>
+                      <w:b/>
+                      <w:bCs/>
+                      <w:sz w:val="18"/>
+                      <w:szCs w:val="18"/>
+                    </w:rPr>
+                  </w:pPr>
+                  <w:r>
+                    <w:rPr>
+                      <w:rFonts w:ascii="Courier New" w:hAnsi="Courier New" w:cs="Courier New"/>
+                      <w:b/>
+                      <w:bCs/>
+                      <w:sz w:val="18"/>
+                      <w:szCs w:val="18"/>
+                    </w:rPr>
+                    <w:t>8</w:t>
+                  </w:r>
+                </w:p>
+              </w:tc>
+            </w:tr>
+            <w:tr>
+              <w:trPr>
+                <w:trHeight w:val="254"/>
+                <w:jc w:val="center"/>
+              </w:trPr>
+              <w:tc>
+                <w:tcPr>
+                  <w:tcW w:w="2616" w:type="dxa"/>
+                </w:tcPr>
+                <w:p>
+                  <w:pPr>
+                    <w:jc w:val="both"/>
+                    <w:rPr>
+                      <w:rFonts w:ascii="Courier New" w:hAnsi="Courier New" w:cs="Courier New"/>
+                      <w:b/>
+                      <w:bCs/>
+                      <w:sz w:val="18"/>
+                      <w:szCs w:val="18"/>
+                    </w:rPr>
+                  </w:pPr>
+                  <w:r>
+                    <w:rPr>
+                      <w:rFonts w:ascii="Courier New" w:hAnsi="Courier New" w:cs="Courier New"/>
+                      <w:b/>
+                      <w:bCs/>
+                      <w:sz w:val="18"/>
+                      <w:szCs w:val="18"/>
+                    </w:rPr>
+                    <w:t>roasted red peppers</w:t>
+                  </w:r>
+                </w:p>
+              </w:tc>
+              <w:tc>
+                <w:tcPr>
+                  <w:tcW w:w="2616" w:type="dxa"/>
+                </w:tcPr>
+                <w:p>
+                  <w:pPr>
+                    <w:jc w:val="both"/>
+                    <w:rPr>
+                      <w:rFonts w:ascii="Courier New" w:hAnsi="Courier New" w:cs="Courier New"/>
+                      <w:b/>
+                      <w:bCs/>
+                      <w:sz w:val="18"/>
+                      <w:szCs w:val="18"/>
+                    </w:rPr>
+                  </w:pPr>
+                  <w:r>
+                    <w:rPr>
+                      <w:rFonts w:ascii="Courier New" w:hAnsi="Courier New" w:cs="Courier New"/>
+                      <w:b/>
+                      <w:bCs/>
+                      <w:sz w:val="18"/>
+                      <w:szCs w:val="18"/>
+                    </w:rPr>
+                    <w:t>8</w:t>
                   </w:r>
                 </w:p>
               </w:tc>
@@ -15759,30 +16225,6 @@
         </w:tc>
       </w:tr>
     </w:tbl>
-    <w:p>
-      <w:pPr>
-        <w:jc w:val="both"/>
-        <w:rPr>
-          <w:rFonts w:ascii="LM Roman 12" w:hAnsi="LM Roman 12"/>
-        </w:rPr>
-      </w:pPr>
-    </w:p>
-    <w:p>
-      <w:pPr>
-        <w:jc w:val="both"/>
-        <w:rPr>
-          <w:rFonts w:ascii="LM Roman 12" w:hAnsi="LM Roman 12"/>
-        </w:rPr>
-      </w:pPr>
-    </w:p>
-    <w:p>
-      <w:pPr>
-        <w:jc w:val="both"/>
-        <w:rPr>
-          <w:rFonts w:ascii="LM Roman 12" w:hAnsi="LM Roman 12"/>
-        </w:rPr>
-      </w:pPr>
-    </w:p>
     <w:p>
       <w:pPr>
         <w:jc w:val="both"/>
@@ -15854,7 +16296,7 @@
                 <w:b/>
                 <w:bCs/>
               </w:rPr>
-              <w:t>Which franchise should I open</w:t>
+              <w:t>Optimal</w:t>
             </w:r>
             <w:r>
               <w:rPr>
@@ -15862,7 +16304,31 @@
                 <w:b/>
                 <w:bCs/>
               </w:rPr>
-              <w:t>?</w:t>
+              <w:t xml:space="preserve"> franchise </w:t>
+            </w:r>
+            <w:r>
+              <w:rPr>
+                <w:rFonts w:ascii="LM Roman 12" w:hAnsi="LM Roman 12"/>
+                <w:b/>
+                <w:bCs/>
+              </w:rPr>
+              <w:t xml:space="preserve">to </w:t>
+            </w:r>
+            <w:r>
+              <w:rPr>
+                <w:rFonts w:ascii="LM Roman 12" w:hAnsi="LM Roman 12"/>
+                <w:b/>
+                <w:bCs/>
+              </w:rPr>
+              <w:t>open</w:t>
+            </w:r>
+            <w:r>
+              <w:rPr>
+                <w:rFonts w:ascii="LM Roman 12" w:hAnsi="LM Roman 12"/>
+                <w:b/>
+                <w:bCs/>
+              </w:rPr>
+              <w:t xml:space="preserve"> query</w:t>
             </w:r>
           </w:p>
         </w:tc>
@@ -18753,19 +19219,67 @@
               <w:rPr>
                 <w:rFonts w:ascii="LM Roman 12" w:hAnsi="LM Roman 12"/>
               </w:rPr>
-              <w:t>) gives suggestion on which franchises should be opened in that location in order to maximize success. First, franchises are defined by restaurants for which there are more 10 branches of. The query searches for franchises that are not existing with a certain L1 distance from the given location (to avoid opening two McDonald’s in the same location for example), and then filtering out franchises that cuisine type is not one of the top 15 cuisine types in that location (</w:t>
+              <w:t>) gives suggestion on which franchises should be opened in that location in order to maximize success. First, franchises are defined by restaurants for which there are more</w:t>
             </w:r>
             <w:r>
               <w:rPr>
                 <w:rFonts w:ascii="LM Roman 12" w:hAnsi="LM Roman 12"/>
               </w:rPr>
+              <w:t xml:space="preserve"> than</w:t>
+            </w:r>
+            <w:r>
+              <w:rPr>
+                <w:rFonts w:ascii="LM Roman 12" w:hAnsi="LM Roman 12"/>
+              </w:rPr>
+              <w:t xml:space="preserve"> 10 branches of. The query searches for franchises that are not </w:t>
+            </w:r>
+            <w:r>
+              <w:rPr>
+                <w:rFonts w:ascii="LM Roman 12" w:hAnsi="LM Roman 12"/>
+              </w:rPr>
+              <w:t xml:space="preserve">already </w:t>
+            </w:r>
+            <w:r>
+              <w:rPr>
+                <w:rFonts w:ascii="LM Roman 12" w:hAnsi="LM Roman 12"/>
+              </w:rPr>
+              <w:t xml:space="preserve">existing with a certain L1 distance from the given location (to avoid opening two McDonald’s in the same location for example), and then </w:t>
+            </w:r>
+            <w:r>
+              <w:rPr>
+                <w:rFonts w:ascii="LM Roman 12" w:hAnsi="LM Roman 12"/>
+              </w:rPr>
+              <w:t>filters</w:t>
+            </w:r>
+            <w:r>
+              <w:rPr>
+                <w:rFonts w:ascii="LM Roman 12" w:hAnsi="LM Roman 12"/>
+              </w:rPr>
+              <w:t xml:space="preserve"> out franchises that cuisine type is one of the top 15 cuisine types in that location (</w:t>
+            </w:r>
+            <w:r>
+              <w:rPr>
+                <w:rFonts w:ascii="LM Roman 12" w:hAnsi="LM Roman 12"/>
+              </w:rPr>
               <w:t xml:space="preserve">so the new franchise will give </w:t>
             </w:r>
             <w:r>
               <w:rPr>
                 <w:rFonts w:ascii="LM Roman 12" w:hAnsi="LM Roman 12"/>
               </w:rPr>
-              <w:t>a new value to the location).</w:t>
+              <w:t xml:space="preserve">a new </w:t>
+            </w:r>
+            <w:r>
+              <w:rPr>
+                <w:rFonts w:ascii="LM Roman 12" w:hAnsi="LM Roman 12"/>
+              </w:rPr>
+              <w:t>value)</w:t>
+            </w:r>
+            <w:r>
+              <w:rPr>
+                <w:rFonts w:ascii="LM Roman 12" w:hAnsi="LM Roman 12"/>
+              </w:rPr>
+              <w:t>.</w:t>
             </w:r>
           </w:p>
         </w:tc>
@@ -18942,8 +19456,8 @@
                       <w:rFonts w:ascii="Courier New" w:hAnsi="Courier New" w:cs="Courier New"/>
                       <w:b/>
                       <w:bCs/>
-                      <w:sz w:val="20"/>
-                      <w:szCs w:val="20"/>
+                      <w:sz w:val="18"/>
+                      <w:szCs w:val="18"/>
                     </w:rPr>
                   </w:pPr>
                   <w:r>
@@ -18951,8 +19465,8 @@
                       <w:rFonts w:ascii="Courier New" w:hAnsi="Courier New" w:cs="Courier New"/>
                       <w:b/>
                       <w:bCs/>
-                      <w:sz w:val="20"/>
-                      <w:szCs w:val="20"/>
+                      <w:sz w:val="18"/>
+                      <w:szCs w:val="18"/>
                     </w:rPr>
                     <w:t>Kennedy Fried Chicken</w:t>
                   </w:r>
@@ -18975,8 +19489,8 @@
                       <w:rFonts w:ascii="Courier New" w:hAnsi="Courier New" w:cs="Courier New"/>
                       <w:b/>
                       <w:bCs/>
-                      <w:sz w:val="20"/>
-                      <w:szCs w:val="20"/>
+                      <w:sz w:val="18"/>
+                      <w:szCs w:val="18"/>
                     </w:rPr>
                   </w:pPr>
                   <w:r>
@@ -18984,8 +19498,8 @@
                       <w:rFonts w:ascii="Courier New" w:hAnsi="Courier New" w:cs="Courier New"/>
                       <w:b/>
                       <w:bCs/>
-                      <w:sz w:val="20"/>
-                      <w:szCs w:val="20"/>
+                      <w:sz w:val="18"/>
+                      <w:szCs w:val="18"/>
                     </w:rPr>
                     <w:t xml:space="preserve">Golden </w:t>
                   </w:r>
@@ -18995,8 +19509,8 @@
                       <w:rFonts w:ascii="Courier New" w:hAnsi="Courier New" w:cs="Courier New"/>
                       <w:b/>
                       <w:bCs/>
-                      <w:sz w:val="20"/>
-                      <w:szCs w:val="20"/>
+                      <w:sz w:val="18"/>
+                      <w:szCs w:val="18"/>
                     </w:rPr>
                     <w:t>Krust</w:t>
                   </w:r>
@@ -19020,8 +19534,8 @@
                       <w:rFonts w:ascii="Courier New" w:hAnsi="Courier New" w:cs="Courier New"/>
                       <w:b/>
                       <w:bCs/>
-                      <w:sz w:val="20"/>
-                      <w:szCs w:val="20"/>
+                      <w:sz w:val="18"/>
+                      <w:szCs w:val="18"/>
                     </w:rPr>
                   </w:pPr>
                   <w:r>
@@ -19029,8 +19543,8 @@
                       <w:rFonts w:ascii="Courier New" w:hAnsi="Courier New" w:cs="Courier New"/>
                       <w:b/>
                       <w:bCs/>
-                      <w:sz w:val="20"/>
-                      <w:szCs w:val="20"/>
+                      <w:sz w:val="18"/>
+                      <w:szCs w:val="18"/>
                     </w:rPr>
                     <w:t>Taco Bell</w:t>
                   </w:r>
@@ -20344,7 +20858,13 @@
               <w:rPr>
                 <w:rFonts w:ascii="LM Roman 12" w:hAnsi="LM Roman 12"/>
               </w:rPr>
-              <w:t xml:space="preserve"> This allows users who want to make recipes with their favorite ingredient to know which ingredient usually appears with it, so they can stock them up in their homes.</w:t>
+              <w:t xml:space="preserve"> This allows users who want to make recipes with their favorite ingredient to know which ingredient usually appears with it, so they can stock them </w:t>
+            </w:r>
+            <w:r>
+              <w:rPr>
+                <w:rFonts w:ascii="LM Roman 12" w:hAnsi="LM Roman 12"/>
+              </w:rPr>
+              <w:t>to maximize recipe options!</w:t>
             </w:r>
           </w:p>
           <w:p>
@@ -21369,7 +21889,19 @@
         <w:rPr>
           <w:rFonts w:ascii="LM Roman 12" w:hAnsi="LM Roman 12"/>
         </w:rPr>
-        <w:t xml:space="preserve">The backend is comprised from two parts. The first one is our database – a MySQL database on the university servers. The second is comprised from the backend server. Our backend server is made up a few python scripts. The main one being the `server.py` script which has all the “server” functionality (all the Flask functionality). Each query against the database is done through the “db.py” file, which is managed by a class we have created so there is only one </w:t>
+        <w:t xml:space="preserve">The backend is comprised from two parts. The first one is our database – a MySQL database on the university servers. The second is comprised from the backend server. Our backend server is made up </w:t>
+      </w:r>
+      <w:r>
+        <w:rPr>
+          <w:rFonts w:ascii="LM Roman 12" w:hAnsi="LM Roman 12"/>
+        </w:rPr>
+        <w:t xml:space="preserve">of </w:t>
+      </w:r>
+      <w:r>
+        <w:rPr>
+          <w:rFonts w:ascii="LM Roman 12" w:hAnsi="LM Roman 12"/>
+        </w:rPr>
+        <w:t xml:space="preserve">a few python scripts. The main one being the `server.py` script which has all the “server” functionality (all the Flask functionality). Each query against the database is done through the “db.py” file, which is managed by a class we have created so there is only one </w:t>
       </w:r>
       <w:r>
         <w:rPr>
@@ -21407,8 +21939,47 @@
       <w:r>
         <w:rPr>
           <w:rFonts w:ascii="LM Roman 12" w:hAnsi="LM Roman 12"/>
-        </w:rPr>
-        <w:t>Caching – some queries are cached. This means that when the query first executes, we store the result in memory, and make it valid for 24 hours. Therefore, if at any time in these 24 hours the same query is requested, we get the value immediately from the memory instead of running it through the database. This allows for much faster execution time, and reduces load on our database. The queries which are cached are chosen carefully, and only queries which have high probability to reoccur are cached. This is done to prevent saving a lot of query results in memory, since this won’t be efficient.</w:t>
+          <w:b/>
+          <w:bCs/>
+        </w:rPr>
+        <w:t>Caching</w:t>
+      </w:r>
+      <w:r>
+        <w:rPr>
+          <w:rFonts w:ascii="LM Roman 12" w:hAnsi="LM Roman 12"/>
+        </w:rPr>
+        <w:t xml:space="preserve"> – some queries are cached. This means that when the query first executes, we store the result in memory, and make it valid for 24 hours. Therefore, if at any time in these 24 hours the same query is requested, we get the value immediately from the memory instead of running it through the database. This allows for much faster execution time, and reduces load on our database. The queries which are cached are chosen carefully, and only queries which have high probability to reoccur are cached. This is done to prevent saving a lot of query results in memory, since this won’t be efficient.</w:t>
+      </w:r>
+      <w:r>
+        <w:rPr>
+          <w:rFonts w:ascii="LM Roman 12" w:hAnsi="LM Roman 12"/>
+        </w:rPr>
+        <w:t xml:space="preserve"> We have decided ono a timed cache since </w:t>
+      </w:r>
+      <w:r>
+        <w:rPr>
+          <w:rFonts w:ascii="LM Roman 12" w:hAnsi="LM Roman 12"/>
+        </w:rPr>
+        <w:t xml:space="preserve">user experience won’t be affected if the result of these queries will be “outdated” by at </w:t>
+      </w:r>
+      <w:r>
+        <w:rPr>
+          <w:rFonts w:ascii="LM Roman 12" w:hAnsi="LM Roman 12"/>
+        </w:rPr>
+        <w:lastRenderedPageBreak/>
+        <w:t xml:space="preserve">most a day. Even if there was an update to the relevant tables in that 24 hour period, most of the time the query results won’t change, and if they do – they won’t change significantly. Therefore, limiting the cache persistence to 24 hours was a good balance between not using a cache and using a cache that is updated every time the </w:t>
+      </w:r>
+      <w:r>
+        <w:rPr>
+          <w:rFonts w:ascii="LM Roman 12" w:hAnsi="LM Roman 12"/>
+        </w:rPr>
+        <w:t>source</w:t>
+      </w:r>
+      <w:r>
+        <w:rPr>
+          <w:rFonts w:ascii="LM Roman 12" w:hAnsi="LM Roman 12"/>
+        </w:rPr>
+        <w:t xml:space="preserve"> tables are updated.</w:t>
       </w:r>
     </w:p>
     <w:p>
@@ -21426,15 +21997,40 @@
       <w:r>
         <w:rPr>
           <w:rFonts w:ascii="LM Roman 12" w:hAnsi="LM Roman 12"/>
-        </w:rPr>
-        <w:lastRenderedPageBreak/>
-        <w:t xml:space="preserve">Logging – we use a logging system to log every request by users and errors. Each exception that occurs during the server run is stored as an error with the exception value and the location where it happened. This is true also for faulty SQL queries. As stated, apart from the errors, we also store every user generated request to the server. This allows later to analyze usage and create statistics of </w:t>
+          <w:b/>
+          <w:bCs/>
+        </w:rPr>
+        <w:t>Logging</w:t>
+      </w:r>
+      <w:r>
+        <w:rPr>
+          <w:rFonts w:ascii="LM Roman 12" w:hAnsi="LM Roman 12"/>
+        </w:rPr>
+        <w:t xml:space="preserve"> – we use a logging system to log every request by users and errors. Each exception that occurs during the server run is stored as an error with the exception value and the location where it happened. This is true for faulty SQL queries</w:t>
+      </w:r>
+      <w:r>
+        <w:rPr>
+          <w:rFonts w:ascii="LM Roman 12" w:hAnsi="LM Roman 12"/>
+        </w:rPr>
+        <w:t xml:space="preserve"> as well</w:t>
+      </w:r>
+      <w:r>
+        <w:rPr>
+          <w:rFonts w:ascii="LM Roman 12" w:hAnsi="LM Roman 12"/>
+        </w:rPr>
+        <w:t xml:space="preserve">. As stated, apart from the errors, we also store every user generated request to the server. This allows later to analyze usage and create statistics of </w:t>
       </w:r>
       <w:r>
         <w:rPr>
           <w:rFonts w:ascii="LM Roman 12" w:hAnsi="LM Roman 12"/>
         </w:rPr>
         <w:t>popular (and unpopular) functionalities and more, to improve the website in terms of usability, reach and performance.</w:t>
+      </w:r>
+      <w:r>
+        <w:rPr>
+          <w:rFonts w:ascii="LM Roman 12" w:hAnsi="LM Roman 12"/>
+        </w:rPr>
+        <w:t xml:space="preserve"> The error logs can help detect bugs and unexpected or unpredicted user interactions, which will help reduce bugs and improve performance and usability.</w:t>
       </w:r>
     </w:p>
     <w:p>
@@ -21511,7 +22107,7 @@
         </w:rPr>
         <w:t xml:space="preserve"> </w:t>
       </w:r>
-      <w:hyperlink r:id="rId8" w:history="1">
+      <w:hyperlink r:id="rId9" w:history="1">
         <w:r>
           <w:rPr>
             <w:rStyle w:val="Hyperlink"/>
@@ -21564,7 +22160,7 @@
         </w:rPr>
         <w:t xml:space="preserve"> </w:t>
       </w:r>
-      <w:hyperlink r:id="rId9" w:history="1">
+      <w:hyperlink r:id="rId10" w:history="1">
         <w:r>
           <w:rPr>
             <w:rStyle w:val="Hyperlink"/>
@@ -21630,7 +22226,7 @@
         </w:rPr>
         <w:t xml:space="preserve"> </w:t>
       </w:r>
-      <w:hyperlink r:id="rId10" w:history="1">
+      <w:hyperlink r:id="rId11" w:history="1">
         <w:r>
           <w:rPr>
             <w:rStyle w:val="Hyperlink"/>
@@ -21788,6 +22384,134 @@
     </w:p>
     <w:p>
       <w:pPr>
+        <w:pStyle w:val="ListParagraph"/>
+        <w:numPr>
+          <w:ilvl w:val="0"/>
+          <w:numId w:val="10"/>
+        </w:numPr>
+        <w:rPr>
+          <w:rFonts w:ascii="LM Roman 12" w:hAnsi="LM Roman 12"/>
+        </w:rPr>
+      </w:pPr>
+      <w:r>
+        <w:rPr>
+          <w:rFonts w:ascii="LM Roman 12" w:hAnsi="LM Roman 12"/>
+        </w:rPr>
+        <w:t>HTML</w:t>
+      </w:r>
+    </w:p>
+    <w:p>
+      <w:pPr>
+        <w:pStyle w:val="ListParagraph"/>
+        <w:numPr>
+          <w:ilvl w:val="0"/>
+          <w:numId w:val="10"/>
+        </w:numPr>
+        <w:rPr>
+          <w:rFonts w:ascii="LM Roman 12" w:hAnsi="LM Roman 12"/>
+        </w:rPr>
+      </w:pPr>
+      <w:r>
+        <w:rPr>
+          <w:rFonts w:ascii="LM Roman 12" w:hAnsi="LM Roman 12"/>
+        </w:rPr>
+        <w:t>CSS</w:t>
+      </w:r>
+    </w:p>
+    <w:p>
+      <w:pPr>
+        <w:pStyle w:val="ListParagraph"/>
+        <w:numPr>
+          <w:ilvl w:val="0"/>
+          <w:numId w:val="10"/>
+        </w:numPr>
+        <w:rPr>
+          <w:rFonts w:ascii="LM Roman 12" w:hAnsi="LM Roman 12"/>
+        </w:rPr>
+      </w:pPr>
+      <w:proofErr w:type="spellStart"/>
+      <w:r>
+        <w:rPr>
+          <w:rFonts w:ascii="LM Roman 12" w:hAnsi="LM Roman 12"/>
+        </w:rPr>
+        <w:t>Javascript</w:t>
+      </w:r>
+      <w:proofErr w:type="spellEnd"/>
+      <w:r>
+        <w:rPr>
+          <w:rFonts w:ascii="LM Roman 12" w:hAnsi="LM Roman 12"/>
+        </w:rPr>
+        <w:t>:</w:t>
+      </w:r>
+    </w:p>
+    <w:p>
+      <w:pPr>
+        <w:pStyle w:val="ListParagraph"/>
+        <w:numPr>
+          <w:ilvl w:val="1"/>
+          <w:numId w:val="10"/>
+        </w:numPr>
+        <w:rPr>
+          <w:rFonts w:ascii="LM Roman 12" w:hAnsi="LM Roman 12"/>
+        </w:rPr>
+      </w:pPr>
+      <w:r>
+        <w:rPr>
+          <w:rFonts w:ascii="LM Roman 12" w:hAnsi="LM Roman 12"/>
+          <w:color w:val="FF0000"/>
+        </w:rPr>
+        <w:t>… TODO</w:t>
+      </w:r>
+      <w:r>
+        <w:rPr>
+          <w:rFonts w:ascii="LM Roman 12" w:hAnsi="LM Roman 12"/>
+          <w:color w:val="FF0000"/>
+        </w:rPr>
+        <w:t xml:space="preserve"> …</w:t>
+      </w:r>
+    </w:p>
+    <w:p>
+      <w:pPr>
+        <w:pStyle w:val="ListParagraph"/>
+        <w:numPr>
+          <w:ilvl w:val="1"/>
+          <w:numId w:val="10"/>
+        </w:numPr>
+        <w:rPr>
+          <w:rFonts w:ascii="LM Roman 12" w:hAnsi="LM Roman 12"/>
+        </w:rPr>
+      </w:pPr>
+      <w:proofErr w:type="spellStart"/>
+      <w:r>
+        <w:rPr>
+          <w:rFonts w:ascii="LM Roman 12" w:hAnsi="LM Roman 12"/>
+        </w:rPr>
+        <w:t>MapBox</w:t>
+      </w:r>
+      <w:proofErr w:type="spellEnd"/>
+      <w:r>
+        <w:rPr>
+          <w:rFonts w:ascii="LM Roman 12" w:hAnsi="LM Roman 12"/>
+        </w:rPr>
+        <w:t xml:space="preserve"> </w:t>
+      </w:r>
+      <w:proofErr w:type="spellStart"/>
+      <w:r>
+        <w:rPr>
+          <w:rFonts w:ascii="LM Roman 12" w:hAnsi="LM Roman 12"/>
+        </w:rPr>
+        <w:t>Javascript</w:t>
+      </w:r>
+      <w:proofErr w:type="spellEnd"/>
+      <w:r>
+        <w:rPr>
+          <w:rFonts w:ascii="LM Roman 12" w:hAnsi="LM Roman 12"/>
+        </w:rPr>
+        <w:t xml:space="preserve"> library</w:t>
+      </w:r>
+    </w:p>
+    <w:p>
+      <w:pPr>
         <w:jc w:val="center"/>
         <w:rPr>
           <w:rFonts w:ascii="LM Roman 12" w:hAnsi="LM Roman 12"/>
@@ -21807,6 +22531,7 @@
           <w:sz w:val="32"/>
           <w:szCs w:val="32"/>
         </w:rPr>
+        <w:lastRenderedPageBreak/>
         <w:t>TODO – WEB</w:t>
       </w:r>
     </w:p>
@@ -21988,6 +22713,24 @@
     </w:p>
     <w:p>
       <w:pPr>
+        <w:pStyle w:val="ListParagraph"/>
+        <w:numPr>
+          <w:ilvl w:val="0"/>
+          <w:numId w:val="8"/>
+        </w:numPr>
+        <w:rPr>
+          <w:rFonts w:ascii="LM Roman 12" w:hAnsi="LM Roman 12"/>
+        </w:rPr>
+      </w:pPr>
+      <w:r>
+        <w:rPr>
+          <w:rFonts w:ascii="LM Roman 12" w:hAnsi="LM Roman 12"/>
+        </w:rPr>
+        <w:t>MySQL</w:t>
+      </w:r>
+    </w:p>
+    <w:p>
+      <w:pPr>
         <w:rPr>
           <w:rFonts w:ascii="LM Roman 12" w:hAnsi="LM Roman 12"/>
         </w:rPr>
@@ -22035,7 +22778,6 @@
     </w:p>
     <w:p>
       <w:pPr>
-        <w:jc w:val="center"/>
         <w:rPr>
           <w:rFonts w:ascii="LM Roman 12" w:hAnsi="LM Roman 12"/>
           <w:b/>
@@ -22050,12 +22792,12 @@
           <w:rFonts w:ascii="LM Roman 12" w:hAnsi="LM Roman 12"/>
           <w:b/>
           <w:bCs/>
+          <w:color w:val="FF0000"/>
+          <w:sz w:val="32"/>
+          <w:szCs w:val="32"/>
         </w:rPr>
       </w:pPr>
-    </w:p>
-    <w:p>
-      <w:pPr>
-        <w:jc w:val="center"/>
+      <w:r>
         <w:rPr>
           <w:rFonts w:ascii="LM Roman 12" w:hAnsi="LM Roman 12"/>
           <w:b/>
@@ -22064,16 +22806,6 @@
           <w:sz w:val="32"/>
           <w:szCs w:val="32"/>
         </w:rPr>
-      </w:pPr>
-      <w:r>
-        <w:rPr>
-          <w:rFonts w:ascii="LM Roman 12" w:hAnsi="LM Roman 12"/>
-          <w:b/>
-          <w:bCs/>
-          <w:color w:val="FF0000"/>
-          <w:sz w:val="32"/>
-          <w:szCs w:val="32"/>
-        </w:rPr>
         <w:t>TODO – WEB</w:t>
       </w:r>
     </w:p>
@@ -22109,7 +22841,7 @@
       </w:pPr>
     </w:p>
     <w:sectPr>
-      <w:footerReference w:type="default" r:id="rId11"/>
+      <w:footerReference w:type="default" r:id="rId12"/>
       <w:pgSz w:w="12240" w:h="15840"/>
       <w:pgMar w:top="1440" w:right="1440" w:bottom="1440" w:left="1440" w:header="720" w:footer="720" w:gutter="0"/>
       <w:cols w:space="720"/>
@@ -22225,6 +22957,184 @@
 <file path=word/numbering.xml><?xml version="1.0" encoding="utf-8"?>
 <w:numbering xmlns:wpc="http://schemas.microsoft.com/office/word/2010/wordprocessingCanvas" xmlns:cx="http://schemas.microsoft.com/office/drawing/2014/chartex" xmlns:cx1="http://schemas.microsoft.com/office/drawing/2015/9/8/chartex" xmlns:cx2="http://schemas.microsoft.com/office/drawing/2015/10/21/chartex" xmlns:cx3="http://schemas.microsoft.com/office/drawing/2016/5/9/chartex" xmlns:cx4="http://schemas.microsoft.com/office/drawing/2016/5/10/chartex" xmlns:cx5="http://schemas.microsoft.com/office/drawing/2016/5/11/chartex" xmlns:cx6="http://schemas.microsoft.com/office/drawing/2016/5/12/chartex" xmlns:cx7="http://schemas.microsoft.com/office/drawing/2016/5/13/chartex" xmlns:cx8="http://schemas.microsoft.com/office/drawing/2016/5/14/chartex" xmlns:mc="http://schemas.openxmlformats.org/markup-compatibility/2006" xmlns:aink="http://schemas.microsoft.com/office/drawing/2016/ink" xmlns:am3d="http://schemas.microsoft.com/office/drawing/2017/model3d" xmlns:o="urn:schemas-microsoft-com:office:office" xmlns:r="http://schemas.openxmlformats.org/officeDocument/2006/relationships" xmlns:m="http://schemas.openxmlformats.org/officeDocument/2006/math" xmlns:v="urn:schemas-microsoft-com:vml" xmlns:wp14="http://schemas.microsoft.com/office/word/2010/wordprocessingDrawing" xmlns:wp="http://schemas.openxmlformats.org/drawingml/2006/wordprocessingDrawing" xmlns:w10="urn:schemas-microsoft-com:office:word" xmlns:w="http://schemas.openxmlformats.org/wordprocessingml/2006/main" xmlns:w14="http://schemas.microsoft.com/office/word/2010/wordml" xmlns:w15="http://schemas.microsoft.com/office/word/2012/wordml" xmlns:w16cid="http://schemas.microsoft.com/office/word/2016/wordml/cid" xmlns:w16se="http://schemas.microsoft.com/office/word/2015/wordml/symex" xmlns:wpg="http://schemas.microsoft.com/office/word/2010/wordprocessingGroup" xmlns:wpi="http://schemas.microsoft.com/office/word/2010/wordprocessingInk" xmlns:wne="http://schemas.microsoft.com/office/word/2006/wordml" xmlns:wps="http://schemas.microsoft.com/office/word/2010/wordprocessingShape" mc:Ignorable="w14 w15 w16se w16cid wp14">
   <w:abstractNum w:abstractNumId="0" w15:restartNumberingAfterBreak="0">
+    <w:nsid w:val="15510394"/>
+    <w:multiLevelType w:val="hybridMultilevel"/>
+    <w:tmpl w:val="7B8ACEFC"/>
+    <w:lvl w:ilvl="0" w:tplc="0409000F">
+      <w:start w:val="1"/>
+      <w:numFmt w:val="decimal"/>
+      <w:lvlText w:val="%1."/>
+      <w:lvlJc w:val="left"/>
+      <w:pPr>
+        <w:ind w:left="720" w:hanging="360"/>
+      </w:pPr>
+      <w:rPr>
+        <w:rFonts w:hint="default"/>
+      </w:rPr>
+    </w:lvl>
+    <w:lvl w:ilvl="1" w:tplc="04090019" w:tentative="1">
+      <w:start w:val="1"/>
+      <w:numFmt w:val="lowerLetter"/>
+      <w:lvlText w:val="%2."/>
+      <w:lvlJc w:val="left"/>
+      <w:pPr>
+        <w:ind w:left="1440" w:hanging="360"/>
+      </w:pPr>
+    </w:lvl>
+    <w:lvl w:ilvl="2" w:tplc="0409001B" w:tentative="1">
+      <w:start w:val="1"/>
+      <w:numFmt w:val="lowerRoman"/>
+      <w:lvlText w:val="%3."/>
+      <w:lvlJc w:val="right"/>
+      <w:pPr>
+        <w:ind w:left="2160" w:hanging="180"/>
+      </w:pPr>
+    </w:lvl>
+    <w:lvl w:ilvl="3" w:tplc="0409000F" w:tentative="1">
+      <w:start w:val="1"/>
+      <w:numFmt w:val="decimal"/>
+      <w:lvlText w:val="%4."/>
+      <w:lvlJc w:val="left"/>
+      <w:pPr>
+        <w:ind w:left="2880" w:hanging="360"/>
+      </w:pPr>
+    </w:lvl>
+    <w:lvl w:ilvl="4" w:tplc="04090019" w:tentative="1">
+      <w:start w:val="1"/>
+      <w:numFmt w:val="lowerLetter"/>
+      <w:lvlText w:val="%5."/>
+      <w:lvlJc w:val="left"/>
+      <w:pPr>
+        <w:ind w:left="3600" w:hanging="360"/>
+      </w:pPr>
+    </w:lvl>
+    <w:lvl w:ilvl="5" w:tplc="0409001B" w:tentative="1">
+      <w:start w:val="1"/>
+      <w:numFmt w:val="lowerRoman"/>
+      <w:lvlText w:val="%6."/>
+      <w:lvlJc w:val="right"/>
+      <w:pPr>
+        <w:ind w:left="4320" w:hanging="180"/>
+      </w:pPr>
+    </w:lvl>
+    <w:lvl w:ilvl="6" w:tplc="0409000F" w:tentative="1">
+      <w:start w:val="1"/>
+      <w:numFmt w:val="decimal"/>
+      <w:lvlText w:val="%7."/>
+      <w:lvlJc w:val="left"/>
+      <w:pPr>
+        <w:ind w:left="5040" w:hanging="360"/>
+      </w:pPr>
+    </w:lvl>
+    <w:lvl w:ilvl="7" w:tplc="04090019" w:tentative="1">
+      <w:start w:val="1"/>
+      <w:numFmt w:val="lowerLetter"/>
+      <w:lvlText w:val="%8."/>
+      <w:lvlJc w:val="left"/>
+      <w:pPr>
+        <w:ind w:left="5760" w:hanging="360"/>
+      </w:pPr>
+    </w:lvl>
+    <w:lvl w:ilvl="8" w:tplc="0409001B" w:tentative="1">
+      <w:start w:val="1"/>
+      <w:numFmt w:val="lowerRoman"/>
+      <w:lvlText w:val="%9."/>
+      <w:lvlJc w:val="right"/>
+      <w:pPr>
+        <w:ind w:left="6480" w:hanging="180"/>
+      </w:pPr>
+    </w:lvl>
+  </w:abstractNum>
+  <w:abstractNum w:abstractNumId="1" w15:restartNumberingAfterBreak="0">
+    <w:nsid w:val="2C1F5586"/>
+    <w:multiLevelType w:val="hybridMultilevel"/>
+    <w:tmpl w:val="D6CA8A18"/>
+    <w:lvl w:ilvl="0" w:tplc="0409000F">
+      <w:start w:val="1"/>
+      <w:numFmt w:val="decimal"/>
+      <w:lvlText w:val="%1."/>
+      <w:lvlJc w:val="left"/>
+      <w:pPr>
+        <w:ind w:left="720" w:hanging="360"/>
+      </w:pPr>
+      <w:rPr>
+        <w:rFonts w:hint="default"/>
+      </w:rPr>
+    </w:lvl>
+    <w:lvl w:ilvl="1" w:tplc="04090019">
+      <w:start w:val="1"/>
+      <w:numFmt w:val="lowerLetter"/>
+      <w:lvlText w:val="%2."/>
+      <w:lvlJc w:val="left"/>
+      <w:pPr>
+        <w:ind w:left="1440" w:hanging="360"/>
+      </w:pPr>
+    </w:lvl>
+    <w:lvl w:ilvl="2" w:tplc="0409001B" w:tentative="1">
+      <w:start w:val="1"/>
+      <w:numFmt w:val="lowerRoman"/>
+      <w:lvlText w:val="%3."/>
+      <w:lvlJc w:val="right"/>
+      <w:pPr>
+        <w:ind w:left="2160" w:hanging="180"/>
+      </w:pPr>
+    </w:lvl>
+    <w:lvl w:ilvl="3" w:tplc="0409000F" w:tentative="1">
+      <w:start w:val="1"/>
+      <w:numFmt w:val="decimal"/>
+      <w:lvlText w:val="%4."/>
+      <w:lvlJc w:val="left"/>
+      <w:pPr>
+        <w:ind w:left="2880" w:hanging="360"/>
+      </w:pPr>
+    </w:lvl>
+    <w:lvl w:ilvl="4" w:tplc="04090019" w:tentative="1">
+      <w:start w:val="1"/>
+      <w:numFmt w:val="lowerLetter"/>
+      <w:lvlText w:val="%5."/>
+      <w:lvlJc w:val="left"/>
+      <w:pPr>
+        <w:ind w:left="3600" w:hanging="360"/>
+      </w:pPr>
+    </w:lvl>
+    <w:lvl w:ilvl="5" w:tplc="0409001B" w:tentative="1">
+      <w:start w:val="1"/>
+      <w:numFmt w:val="lowerRoman"/>
+      <w:lvlText w:val="%6."/>
+      <w:lvlJc w:val="right"/>
+      <w:pPr>
+        <w:ind w:left="4320" w:hanging="180"/>
+      </w:pPr>
+    </w:lvl>
+    <w:lvl w:ilvl="6" w:tplc="0409000F" w:tentative="1">
+      <w:start w:val="1"/>
+      <w:numFmt w:val="decimal"/>
+      <w:lvlText w:val="%7."/>
+      <w:lvlJc w:val="left"/>
+      <w:pPr>
+        <w:ind w:left="5040" w:hanging="360"/>
+      </w:pPr>
+    </w:lvl>
+    <w:lvl w:ilvl="7" w:tplc="04090019" w:tentative="1">
+      <w:start w:val="1"/>
+      <w:numFmt w:val="lowerLetter"/>
+      <w:lvlText w:val="%8."/>
+      <w:lvlJc w:val="left"/>
+      <w:pPr>
+        <w:ind w:left="5760" w:hanging="360"/>
+      </w:pPr>
+    </w:lvl>
+    <w:lvl w:ilvl="8" w:tplc="0409001B" w:tentative="1">
+      <w:start w:val="1"/>
+      <w:numFmt w:val="lowerRoman"/>
+      <w:lvlText w:val="%9."/>
+      <w:lvlJc w:val="right"/>
+      <w:pPr>
+        <w:ind w:left="6480" w:hanging="180"/>
+      </w:pPr>
+    </w:lvl>
+  </w:abstractNum>
+  <w:abstractNum w:abstractNumId="2" w15:restartNumberingAfterBreak="0">
     <w:nsid w:val="33F91BF2"/>
     <w:multiLevelType w:val="hybridMultilevel"/>
     <w:tmpl w:val="6862D768"/>
@@ -22313,7 +23223,7 @@
       </w:pPr>
     </w:lvl>
   </w:abstractNum>
-  <w:abstractNum w:abstractNumId="1" w15:restartNumberingAfterBreak="0">
+  <w:abstractNum w:abstractNumId="3" w15:restartNumberingAfterBreak="0">
     <w:nsid w:val="455338F7"/>
     <w:multiLevelType w:val="hybridMultilevel"/>
     <w:tmpl w:val="A72491E2"/>
@@ -22402,7 +23312,7 @@
       </w:pPr>
     </w:lvl>
   </w:abstractNum>
-  <w:abstractNum w:abstractNumId="2" w15:restartNumberingAfterBreak="0">
+  <w:abstractNum w:abstractNumId="4" w15:restartNumberingAfterBreak="0">
     <w:nsid w:val="4E5547DE"/>
     <w:multiLevelType w:val="hybridMultilevel"/>
     <w:tmpl w:val="214819DA"/>
@@ -22491,7 +23401,7 @@
       </w:pPr>
     </w:lvl>
   </w:abstractNum>
-  <w:abstractNum w:abstractNumId="3" w15:restartNumberingAfterBreak="0">
+  <w:abstractNum w:abstractNumId="5" w15:restartNumberingAfterBreak="0">
     <w:nsid w:val="5288649A"/>
     <w:multiLevelType w:val="hybridMultilevel"/>
     <w:tmpl w:val="A5F2DEA4"/>
@@ -22580,7 +23490,7 @@
       </w:pPr>
     </w:lvl>
   </w:abstractNum>
-  <w:abstractNum w:abstractNumId="4" w15:restartNumberingAfterBreak="0">
+  <w:abstractNum w:abstractNumId="6" w15:restartNumberingAfterBreak="0">
     <w:nsid w:val="68EE3397"/>
     <w:multiLevelType w:val="hybridMultilevel"/>
     <w:tmpl w:val="1C34469A"/>
@@ -22669,7 +23579,7 @@
       </w:pPr>
     </w:lvl>
   </w:abstractNum>
-  <w:abstractNum w:abstractNumId="5" w15:restartNumberingAfterBreak="0">
+  <w:abstractNum w:abstractNumId="7" w15:restartNumberingAfterBreak="0">
     <w:nsid w:val="73746A7C"/>
     <w:multiLevelType w:val="hybridMultilevel"/>
     <w:tmpl w:val="8E42092E"/>
@@ -22758,7 +23668,7 @@
       </w:pPr>
     </w:lvl>
   </w:abstractNum>
-  <w:abstractNum w:abstractNumId="6" w15:restartNumberingAfterBreak="0">
+  <w:abstractNum w:abstractNumId="8" w15:restartNumberingAfterBreak="0">
     <w:nsid w:val="7CAE6EB7"/>
     <w:multiLevelType w:val="hybridMultilevel"/>
     <w:tmpl w:val="3D8EF69A"/>
@@ -22871,7 +23781,7 @@
       </w:rPr>
     </w:lvl>
   </w:abstractNum>
-  <w:abstractNum w:abstractNumId="7" w15:restartNumberingAfterBreak="0">
+  <w:abstractNum w:abstractNumId="9" w15:restartNumberingAfterBreak="0">
     <w:nsid w:val="7FB91F77"/>
     <w:multiLevelType w:val="hybridMultilevel"/>
     <w:tmpl w:val="650C0CA2"/>
@@ -22961,28 +23871,34 @@
     </w:lvl>
   </w:abstractNum>
   <w:num w:numId="1">
+    <w:abstractNumId w:val="5"/>
+  </w:num>
+  <w:num w:numId="2">
+    <w:abstractNumId w:val="8"/>
+  </w:num>
+  <w:num w:numId="3">
+    <w:abstractNumId w:val="2"/>
+  </w:num>
+  <w:num w:numId="4">
+    <w:abstractNumId w:val="7"/>
+  </w:num>
+  <w:num w:numId="5">
+    <w:abstractNumId w:val="9"/>
+  </w:num>
+  <w:num w:numId="6">
+    <w:abstractNumId w:val="4"/>
+  </w:num>
+  <w:num w:numId="7">
     <w:abstractNumId w:val="3"/>
   </w:num>
-  <w:num w:numId="2">
+  <w:num w:numId="8">
     <w:abstractNumId w:val="6"/>
   </w:num>
-  <w:num w:numId="3">
+  <w:num w:numId="9">
     <w:abstractNumId w:val="0"/>
   </w:num>
-  <w:num w:numId="4">
-    <w:abstractNumId w:val="5"/>
-  </w:num>
-  <w:num w:numId="5">
-    <w:abstractNumId w:val="7"/>
-  </w:num>
-  <w:num w:numId="6">
-    <w:abstractNumId w:val="2"/>
-  </w:num>
-  <w:num w:numId="7">
+  <w:num w:numId="10">
     <w:abstractNumId w:val="1"/>
-  </w:num>
-  <w:num w:numId="8">
-    <w:abstractNumId w:val="4"/>
   </w:num>
 </w:numbering>
 </file>
@@ -23853,4 +24769,16 @@
     </a:ext>
   </a:extLst>
 </a:theme>
+</file>
+
+<file path=customXml/item1.xml><?xml version="1.0" encoding="utf-8"?>
+<b:Sources xmlns:b="http://schemas.openxmlformats.org/officeDocument/2006/bibliography" xmlns="http://schemas.openxmlformats.org/officeDocument/2006/bibliography" SelectedStyle="\APASixthEditionOfficeOnline.xsl" StyleName="APA" Version="6"/>
+</file>
+
+<file path=customXml/itemProps1.xml><?xml version="1.0" encoding="utf-8"?>
+<ds:datastoreItem xmlns:ds="http://schemas.openxmlformats.org/officeDocument/2006/customXml" ds:itemID="{023E6D45-16D5-4B22-B5F9-395809B70208}">
+  <ds:schemaRefs>
+    <ds:schemaRef ds:uri="http://schemas.openxmlformats.org/officeDocument/2006/bibliography"/>
+  </ds:schemaRefs>
+</ds:datastoreItem>
 </file>
</xml_diff>

<commit_message>
[DOC] Finish up documentation
</commit_message>
<xml_diff>
--- a/DOCUMENTATION/SOFTWARE_DOCS.docx
+++ b/DOCUMENTATION/SOFTWARE_DOCS.docx
@@ -21,12 +21,9 @@
           <w:sz w:val="32"/>
           <w:szCs w:val="32"/>
         </w:rPr>
-        <w:t>TheFoodCourt</w:t>
-      </w:r>
-    </w:p>
-    <w:p>
-      <w:pPr>
-        <w:jc w:val="center"/>
+        <w:t>The</w:t>
+      </w:r>
+      <w:r>
         <w:rPr>
           <w:rFonts w:ascii="LM Roman 12" w:hAnsi="LM Roman 12"/>
           <w:b/>
@@ -34,7 +31,8 @@
           <w:sz w:val="32"/>
           <w:szCs w:val="32"/>
         </w:rPr>
-      </w:pPr>
+        <w:t xml:space="preserve"> </w:t>
+      </w:r>
       <w:r>
         <w:rPr>
           <w:rFonts w:ascii="LM Roman 12" w:hAnsi="LM Roman 12"/>
@@ -43,12 +41,9 @@
           <w:sz w:val="32"/>
           <w:szCs w:val="32"/>
         </w:rPr>
-        <w:t>Software Documentation</w:t>
-      </w:r>
-    </w:p>
-    <w:p>
-      <w:pPr>
-        <w:jc w:val="center"/>
+        <w:t>Food</w:t>
+      </w:r>
+      <w:r>
         <w:rPr>
           <w:rFonts w:ascii="LM Roman 12" w:hAnsi="LM Roman 12"/>
           <w:b/>
@@ -56,11 +51,9 @@
           <w:sz w:val="32"/>
           <w:szCs w:val="32"/>
         </w:rPr>
-      </w:pPr>
-    </w:p>
-    <w:p>
-      <w:pPr>
-        <w:jc w:val="center"/>
+        <w:t xml:space="preserve"> </w:t>
+      </w:r>
+      <w:r>
         <w:rPr>
           <w:rFonts w:ascii="LM Roman 12" w:hAnsi="LM Roman 12"/>
           <w:b/>
@@ -68,6 +61,53 @@
           <w:sz w:val="32"/>
           <w:szCs w:val="32"/>
         </w:rPr>
+        <w:t>Court</w:t>
+      </w:r>
+    </w:p>
+    <w:p>
+      <w:pPr>
+        <w:jc w:val="center"/>
+        <w:rPr>
+          <w:rFonts w:ascii="LM Roman 12" w:hAnsi="LM Roman 12"/>
+          <w:b/>
+          <w:bCs/>
+          <w:sz w:val="32"/>
+          <w:szCs w:val="32"/>
+        </w:rPr>
+      </w:pPr>
+      <w:r>
+        <w:rPr>
+          <w:rFonts w:ascii="LM Roman 12" w:hAnsi="LM Roman 12"/>
+          <w:b/>
+          <w:bCs/>
+          <w:sz w:val="32"/>
+          <w:szCs w:val="32"/>
+        </w:rPr>
+        <w:t>Software Documentation</w:t>
+      </w:r>
+    </w:p>
+    <w:p>
+      <w:pPr>
+        <w:jc w:val="center"/>
+        <w:rPr>
+          <w:rFonts w:ascii="LM Roman 12" w:hAnsi="LM Roman 12"/>
+          <w:b/>
+          <w:bCs/>
+          <w:sz w:val="32"/>
+          <w:szCs w:val="32"/>
+        </w:rPr>
+      </w:pPr>
+    </w:p>
+    <w:p>
+      <w:pPr>
+        <w:jc w:val="center"/>
+        <w:rPr>
+          <w:rFonts w:ascii="LM Roman 12" w:hAnsi="LM Roman 12"/>
+          <w:b/>
+          <w:bCs/>
+          <w:sz w:val="32"/>
+          <w:szCs w:val="32"/>
+        </w:rPr>
       </w:pPr>
     </w:p>
     <w:p>
@@ -510,7 +550,15 @@
           <w:b/>
           <w:bCs/>
         </w:rPr>
-        <w:t>13</w:t>
+        <w:t>1</w:t>
+      </w:r>
+      <w:r>
+        <w:rPr>
+          <w:rFonts w:ascii="LM Roman 12" w:hAnsi="LM Roman 12"/>
+          <w:b/>
+          <w:bCs/>
+        </w:rPr>
+        <w:t>4</w:t>
       </w:r>
     </w:p>
     <w:p>
@@ -544,7 +592,15 @@
           <w:b/>
           <w:bCs/>
         </w:rPr>
-        <w:t>13</w:t>
+        <w:t>1</w:t>
+      </w:r>
+      <w:r>
+        <w:rPr>
+          <w:rFonts w:ascii="LM Roman 12" w:hAnsi="LM Roman 12"/>
+          <w:b/>
+          <w:bCs/>
+        </w:rPr>
+        <w:t>4</w:t>
       </w:r>
     </w:p>
     <w:p>
@@ -578,7 +634,15 @@
           <w:b/>
           <w:bCs/>
         </w:rPr>
-        <w:t>14</w:t>
+        <w:t>1</w:t>
+      </w:r>
+      <w:r>
+        <w:rPr>
+          <w:rFonts w:ascii="LM Roman 12" w:hAnsi="LM Roman 12"/>
+          <w:b/>
+          <w:bCs/>
+        </w:rPr>
+        <w:t>5</w:t>
       </w:r>
     </w:p>
     <w:p>
@@ -610,6 +674,29 @@
       <w:pPr>
         <w:spacing w:line="360" w:lineRule="auto"/>
         <w:jc w:val="center"/>
+        <w:rPr>
+          <w:rFonts w:ascii="LM Roman 12" w:hAnsi="LM Roman 12"/>
+          <w:b/>
+          <w:bCs/>
+          <w:sz w:val="28"/>
+          <w:szCs w:val="28"/>
+        </w:rPr>
+      </w:pPr>
+      <w:r>
+        <w:rPr>
+          <w:rFonts w:ascii="LM Roman 12" w:hAnsi="LM Roman 12"/>
+          <w:b/>
+          <w:bCs/>
+          <w:sz w:val="28"/>
+          <w:szCs w:val="28"/>
+        </w:rPr>
+        <w:lastRenderedPageBreak/>
+        <w:t>DB Scheme structure</w:t>
+      </w:r>
+    </w:p>
+    <w:p>
+      <w:pPr>
+        <w:spacing w:after="0" w:line="360" w:lineRule="auto"/>
         <w:rPr>
           <w:rFonts w:ascii="LM Roman 12" w:hAnsi="LM Roman 12"/>
           <w:b/>
@@ -626,29 +713,11 @@
           <w:sz w:val="24"/>
           <w:szCs w:val="24"/>
         </w:rPr>
-        <w:t>DB Scheme structure</w:t>
+        <w:t>DB Scheme:</w:t>
       </w:r>
     </w:p>
     <w:p>
       <w:pPr>
-        <w:spacing w:after="0" w:line="360" w:lineRule="auto"/>
-        <w:rPr>
-          <w:rFonts w:ascii="LM Roman 12" w:hAnsi="LM Roman 12"/>
-          <w:sz w:val="24"/>
-          <w:szCs w:val="24"/>
-        </w:rPr>
-      </w:pPr>
-      <w:r>
-        <w:rPr>
-          <w:rFonts w:ascii="LM Roman 12" w:hAnsi="LM Roman 12"/>
-          <w:sz w:val="24"/>
-          <w:szCs w:val="24"/>
-        </w:rPr>
-        <w:t>DB Scheme:</w:t>
-      </w:r>
-    </w:p>
-    <w:p>
-      <w:pPr>
         <w:spacing w:line="360" w:lineRule="auto"/>
         <w:jc w:val="center"/>
         <w:rPr>
@@ -660,7 +729,6 @@
           <w:rFonts w:ascii="LM Roman 12" w:hAnsi="LM Roman 12"/>
           <w:noProof/>
         </w:rPr>
-        <w:lastRenderedPageBreak/>
         <w:drawing>
           <wp:inline distT="0" distB="0" distL="0" distR="0" wp14:anchorId="04F4596B" wp14:editId="6E121D02">
             <wp:extent cx="5943226" cy="5830431"/>
@@ -1060,7 +1128,7 @@
                 <w:sz w:val="18"/>
                 <w:szCs w:val="18"/>
               </w:rPr>
-              <w:t>5,039</w:t>
+              <w:t>10,691</w:t>
             </w:r>
           </w:p>
         </w:tc>
@@ -1082,7 +1150,23 @@
                 <w:sz w:val="18"/>
                 <w:szCs w:val="18"/>
               </w:rPr>
-              <w:t>9,274</w:t>
+              <w:t>1</w:t>
+            </w:r>
+            <w:r>
+              <w:rPr>
+                <w:rFonts w:ascii="LM Roman 12" w:hAnsi="LM Roman 12"/>
+                <w:sz w:val="18"/>
+                <w:szCs w:val="18"/>
+              </w:rPr>
+              <w:t>9,2</w:t>
+            </w:r>
+            <w:r>
+              <w:rPr>
+                <w:rFonts w:ascii="LM Roman 12" w:hAnsi="LM Roman 12"/>
+                <w:sz w:val="18"/>
+                <w:szCs w:val="18"/>
+              </w:rPr>
+              <w:t>46</w:t>
             </w:r>
           </w:p>
         </w:tc>
@@ -1248,14 +1332,7 @@
         <w:rPr>
           <w:rFonts w:ascii="LM Roman 12" w:hAnsi="LM Roman 12"/>
         </w:rPr>
-        <w:t xml:space="preserve"> table. To make sure that </w:t>
-      </w:r>
-      <w:r>
-        <w:rPr>
-          <w:rFonts w:ascii="LM Roman 12" w:hAnsi="LM Roman 12"/>
-        </w:rPr>
-        <w:lastRenderedPageBreak/>
-        <w:t>the table values (which are populated from the “Zomato” API) match, during our database population we have created a translation map to translate values of cuisine names between “Zomato” and “</w:t>
+        <w:t xml:space="preserve"> table. To make sure that the table values (which are populated from the “Zomato” API) match, during our database population we have created a translation map to translate values of cuisine names between “Zomato” and “</w:t>
       </w:r>
       <w:proofErr w:type="spellStart"/>
       <w:r>
@@ -1663,6 +1740,8 @@
           <w:rFonts w:ascii="LM Roman 12" w:hAnsi="LM Roman 12"/>
           <w:b/>
           <w:bCs/>
+          <w:sz w:val="28"/>
+          <w:szCs w:val="28"/>
         </w:rPr>
       </w:pPr>
       <w:r>
@@ -1670,9 +1749,28 @@
           <w:rFonts w:ascii="LM Roman 12" w:hAnsi="LM Roman 12"/>
           <w:b/>
           <w:bCs/>
-        </w:rPr>
-        <w:t xml:space="preserve">DB </w:t>
-      </w:r>
+          <w:sz w:val="28"/>
+          <w:szCs w:val="28"/>
+        </w:rPr>
+        <w:t>DB Optimizations Performed</w:t>
+      </w:r>
+    </w:p>
+    <w:p>
+      <w:pPr>
+        <w:jc w:val="center"/>
+        <w:rPr>
+          <w:rFonts w:ascii="LM Roman 12" w:hAnsi="LM Roman 12"/>
+        </w:rPr>
+      </w:pPr>
+    </w:p>
+    <w:p>
+      <w:pPr>
+        <w:rPr>
+          <w:rFonts w:ascii="LM Roman 12" w:hAnsi="LM Roman 12"/>
+          <w:sz w:val="24"/>
+          <w:szCs w:val="24"/>
+        </w:rPr>
+      </w:pPr>
       <w:r>
         <w:rPr>
           <w:rFonts w:ascii="LM Roman 12" w:hAnsi="LM Roman 12"/>
@@ -1681,42 +1779,13 @@
           <w:sz w:val="24"/>
           <w:szCs w:val="24"/>
         </w:rPr>
-        <w:t>Optimizations</w:t>
-      </w:r>
-      <w:r>
-        <w:rPr>
-          <w:rFonts w:ascii="LM Roman 12" w:hAnsi="LM Roman 12"/>
-          <w:b/>
-          <w:bCs/>
-        </w:rPr>
-        <w:t xml:space="preserve"> Performed</w:t>
-      </w:r>
-    </w:p>
-    <w:p>
-      <w:pPr>
-        <w:jc w:val="center"/>
-        <w:rPr>
-          <w:rFonts w:ascii="LM Roman 12" w:hAnsi="LM Roman 12"/>
-        </w:rPr>
-      </w:pPr>
-    </w:p>
-    <w:p>
-      <w:pPr>
-        <w:rPr>
-          <w:rFonts w:ascii="LM Roman 12" w:hAnsi="LM Roman 12"/>
-        </w:rPr>
-      </w:pPr>
-      <w:r>
-        <w:rPr>
-          <w:rFonts w:ascii="LM Roman 12" w:hAnsi="LM Roman 12"/>
-          <w:b/>
-          <w:bCs/>
-        </w:rPr>
         <w:t>Indexes</w:t>
       </w:r>
       <w:r>
         <w:rPr>
           <w:rFonts w:ascii="LM Roman 12" w:hAnsi="LM Roman 12"/>
+          <w:sz w:val="24"/>
+          <w:szCs w:val="24"/>
         </w:rPr>
         <w:t>:</w:t>
       </w:r>
@@ -1839,7 +1908,6 @@
         <w:rPr>
           <w:rFonts w:ascii="LM Roman 12" w:hAnsi="LM Roman 12"/>
         </w:rPr>
-        <w:lastRenderedPageBreak/>
         <w:t xml:space="preserve">This key assumption was crucial to our index choice. Since each added index increases insert and update time (due to modification needed after the query to update the index), </w:t>
       </w:r>
       <w:r>
@@ -2264,19 +2332,13 @@
     </w:p>
     <w:p>
       <w:pPr>
-        <w:jc w:val="both"/>
-        <w:rPr>
-          <w:rFonts w:ascii="LM Roman 12" w:hAnsi="LM Roman 12"/>
-        </w:rPr>
-      </w:pPr>
-    </w:p>
-    <w:p>
-      <w:pPr>
         <w:jc w:val="center"/>
         <w:rPr>
           <w:rFonts w:ascii="LM Roman 12" w:hAnsi="LM Roman 12"/>
           <w:b/>
           <w:bCs/>
+          <w:sz w:val="28"/>
+          <w:szCs w:val="28"/>
         </w:rPr>
       </w:pPr>
       <w:r>
@@ -2284,7 +2346,10 @@
           <w:rFonts w:ascii="LM Roman 12" w:hAnsi="LM Roman 12"/>
           <w:b/>
           <w:bCs/>
-        </w:rPr>
+          <w:sz w:val="28"/>
+          <w:szCs w:val="28"/>
+        </w:rPr>
+        <w:lastRenderedPageBreak/>
         <w:t>Queries</w:t>
       </w:r>
     </w:p>
@@ -2673,14 +2738,6 @@
                 <w:szCs w:val="20"/>
               </w:rPr>
               <w:br/>
-            </w:r>
-            <w:r>
-              <w:rPr>
-                <w:rFonts w:ascii="Courier New" w:hAnsi="Courier New" w:cs="Courier New"/>
-                <w:sz w:val="20"/>
-                <w:szCs w:val="20"/>
-              </w:rPr>
-              <w:lastRenderedPageBreak/>
               <w:t>       </w:t>
             </w:r>
             <w:proofErr w:type="spellStart"/>
@@ -4199,6 +4256,7 @@
                 <w:b/>
                 <w:bCs/>
               </w:rPr>
+              <w:lastRenderedPageBreak/>
               <w:t>2</w:t>
             </w:r>
             <w:r>
@@ -6650,7 +6708,6 @@
                 <w:sz w:val="14"/>
                 <w:szCs w:val="14"/>
               </w:rPr>
-              <w:lastRenderedPageBreak/>
               <w:t>WHERE</w:t>
             </w:r>
             <w:r>
@@ -9116,14 +9173,7 @@
               <w:rPr>
                 <w:rFonts w:ascii="LM Roman 12" w:hAnsi="LM Roman 12"/>
               </w:rPr>
-              <w:t xml:space="preserve"> table), this query returns restaurants which cuisine types match the top 3 cuisines that are linked to the given input ingredient, </w:t>
-            </w:r>
-            <w:r>
-              <w:rPr>
-                <w:rFonts w:ascii="LM Roman 12" w:hAnsi="LM Roman 12"/>
-              </w:rPr>
-              <w:lastRenderedPageBreak/>
-              <w:t xml:space="preserve">adjusted by weight (as </w:t>
+              <w:t xml:space="preserve"> table), this query returns restaurants which cuisine types match the top 3 cuisines that are linked to the given input ingredient, adjusted by weight (as </w:t>
             </w:r>
             <w:r>
               <w:rPr>
@@ -9462,6 +9512,7 @@
                 <w:b/>
                 <w:bCs/>
               </w:rPr>
+              <w:lastRenderedPageBreak/>
               <w:t>4</w:t>
             </w:r>
             <w:r>
@@ -12612,7 +12663,6 @@
                 <w:sz w:val="12"/>
                 <w:szCs w:val="12"/>
               </w:rPr>
-              <w:lastRenderedPageBreak/>
               <w:t xml:space="preserve">                                            AND</w:t>
             </w:r>
             <w:r>
@@ -13749,6 +13799,7 @@
                 <w:b/>
                 <w:bCs/>
               </w:rPr>
+              <w:lastRenderedPageBreak/>
               <w:t>5</w:t>
             </w:r>
             <w:r>
@@ -15567,7 +15618,6 @@
                       <w:sz w:val="20"/>
                       <w:szCs w:val="20"/>
                     </w:rPr>
-                    <w:lastRenderedPageBreak/>
                     <w:t>ingredient</w:t>
                   </w:r>
                 </w:p>
@@ -16264,6 +16314,14 @@
         </w:rPr>
       </w:pPr>
     </w:p>
+    <w:p>
+      <w:pPr>
+        <w:jc w:val="both"/>
+        <w:rPr>
+          <w:rFonts w:ascii="LM Roman 12" w:hAnsi="LM Roman 12"/>
+        </w:rPr>
+      </w:pPr>
+    </w:p>
     <w:tbl>
       <w:tblPr>
         <w:tblStyle w:val="TableGrid"/>
@@ -16294,6 +16352,7 @@
                 <w:b/>
                 <w:bCs/>
               </w:rPr>
+              <w:lastRenderedPageBreak/>
               <w:t>6</w:t>
             </w:r>
             <w:r>
@@ -18911,14 +18970,6 @@
                 <w:szCs w:val="18"/>
               </w:rPr>
               <w:br/>
-            </w:r>
-            <w:r>
-              <w:rPr>
-                <w:rFonts w:ascii="Courier New" w:hAnsi="Courier New" w:cs="Courier New"/>
-                <w:sz w:val="18"/>
-                <w:szCs w:val="18"/>
-              </w:rPr>
-              <w:lastRenderedPageBreak/>
               <w:t>                           </w:t>
             </w:r>
             <w:r>
@@ -19215,7 +19266,6 @@
               <w:rPr>
                 <w:rFonts w:ascii="LM Roman 12" w:hAnsi="LM Roman 12"/>
               </w:rPr>
-              <w:lastRenderedPageBreak/>
               <w:t xml:space="preserve">This unique query, given a </w:t>
             </w:r>
             <w:r>
@@ -19612,6 +19662,7 @@
                 <w:b/>
                 <w:bCs/>
               </w:rPr>
+              <w:lastRenderedPageBreak/>
               <w:t>7</w:t>
             </w:r>
             <w:r>
@@ -21459,7 +21510,6 @@
                       <w:sz w:val="20"/>
                       <w:szCs w:val="20"/>
                     </w:rPr>
-                    <w:lastRenderedPageBreak/>
                     <w:t>agave nectar</w:t>
                   </w:r>
                 </w:p>
@@ -21687,6 +21737,8 @@
           <w:rFonts w:ascii="LM Roman 12" w:hAnsi="LM Roman 12"/>
           <w:b/>
           <w:bCs/>
+          <w:sz w:val="28"/>
+          <w:szCs w:val="28"/>
         </w:rPr>
       </w:pPr>
       <w:r>
@@ -21694,37 +21746,54 @@
           <w:rFonts w:ascii="LM Roman 12" w:hAnsi="LM Roman 12"/>
           <w:b/>
           <w:bCs/>
-        </w:rPr>
+          <w:sz w:val="28"/>
+          <w:szCs w:val="28"/>
+        </w:rPr>
+        <w:lastRenderedPageBreak/>
         <w:t>Code Structure</w:t>
       </w:r>
     </w:p>
     <w:p>
       <w:pPr>
-        <w:jc w:val="both"/>
-        <w:rPr>
-          <w:rFonts w:ascii="LM Roman 12" w:hAnsi="LM Roman 12"/>
-        </w:rPr>
-      </w:pPr>
-      <w:r>
-        <w:rPr>
-          <w:rFonts w:ascii="LM Roman 12" w:hAnsi="LM Roman 12"/>
-        </w:rPr>
-        <w:t>Our code is split in to three parts: DB Population scripts, Frontend and Backend. We will describe in short the structure of each part:</w:t>
-      </w:r>
+        <w:jc w:val="center"/>
+        <w:rPr>
+          <w:rFonts w:ascii="LM Roman 12" w:hAnsi="LM Roman 12"/>
+          <w:b/>
+          <w:bCs/>
+          <w:sz w:val="28"/>
+          <w:szCs w:val="28"/>
+        </w:rPr>
+      </w:pPr>
     </w:p>
     <w:p>
       <w:pPr>
-        <w:rPr>
-          <w:rFonts w:ascii="LM Roman 12" w:hAnsi="LM Roman 12"/>
-        </w:rPr>
-      </w:pPr>
+        <w:jc w:val="both"/>
+        <w:rPr>
+          <w:rFonts w:ascii="LM Roman 12" w:hAnsi="LM Roman 12"/>
+        </w:rPr>
+      </w:pPr>
+      <w:r>
+        <w:rPr>
+          <w:rFonts w:ascii="LM Roman 12" w:hAnsi="LM Roman 12"/>
+        </w:rPr>
+        <w:t>Our code is split in to three parts: DB Population scripts, Frontend and Backend. We will describe in short the structure of each part:</w:t>
+      </w:r>
     </w:p>
     <w:p>
       <w:pPr>
         <w:rPr>
           <w:rFonts w:ascii="LM Roman 12" w:hAnsi="LM Roman 12"/>
+        </w:rPr>
+      </w:pPr>
+    </w:p>
+    <w:p>
+      <w:pPr>
+        <w:rPr>
+          <w:rFonts w:ascii="LM Roman 12" w:hAnsi="LM Roman 12"/>
           <w:b/>
           <w:bCs/>
+          <w:sz w:val="24"/>
+          <w:szCs w:val="24"/>
         </w:rPr>
       </w:pPr>
       <w:r>
@@ -21732,6 +21801,8 @@
           <w:rFonts w:ascii="LM Roman 12" w:hAnsi="LM Roman 12"/>
           <w:b/>
           <w:bCs/>
+          <w:sz w:val="24"/>
+          <w:szCs w:val="24"/>
         </w:rPr>
         <w:t>DB Population Scripts [Python</w:t>
       </w:r>
@@ -21740,6 +21811,8 @@
           <w:rFonts w:ascii="LM Roman 12" w:hAnsi="LM Roman 12"/>
           <w:b/>
           <w:bCs/>
+          <w:sz w:val="24"/>
+          <w:szCs w:val="24"/>
         </w:rPr>
         <w:t>, MySQL</w:t>
       </w:r>
@@ -21748,6 +21821,8 @@
           <w:rFonts w:ascii="LM Roman 12" w:hAnsi="LM Roman 12"/>
           <w:b/>
           <w:bCs/>
+          <w:sz w:val="24"/>
+          <w:szCs w:val="24"/>
         </w:rPr>
         <w:t>]:</w:t>
       </w:r>
@@ -21837,6 +21912,8 @@
           <w:rFonts w:ascii="LM Roman 12" w:hAnsi="LM Roman 12"/>
           <w:b/>
           <w:bCs/>
+          <w:sz w:val="24"/>
+          <w:szCs w:val="24"/>
         </w:rPr>
       </w:pPr>
       <w:r>
@@ -21844,6 +21921,8 @@
           <w:rFonts w:ascii="LM Roman 12" w:hAnsi="LM Roman 12"/>
           <w:b/>
           <w:bCs/>
+          <w:sz w:val="24"/>
+          <w:szCs w:val="24"/>
         </w:rPr>
         <w:t>Frontend [HTML, CSS, JS]:</w:t>
       </w:r>
@@ -21859,31 +21938,7 @@
         <w:rPr>
           <w:rFonts w:ascii="LM Roman 12" w:hAnsi="LM Roman 12"/>
         </w:rPr>
-        <w:t xml:space="preserve">The </w:t>
-      </w:r>
-      <w:r>
-        <w:rPr>
-          <w:rFonts w:ascii="LM Roman 12" w:hAnsi="LM Roman 12"/>
-        </w:rPr>
-        <w:t>front</w:t>
-      </w:r>
-      <w:r>
-        <w:rPr>
-          <w:rFonts w:ascii="LM Roman 12" w:hAnsi="LM Roman 12"/>
-        </w:rPr>
-        <w:t xml:space="preserve">end is comprised from </w:t>
-      </w:r>
-      <w:r>
-        <w:rPr>
-          <w:rFonts w:ascii="LM Roman 12" w:hAnsi="LM Roman 12"/>
-        </w:rPr>
-        <w:t>two</w:t>
-      </w:r>
-      <w:r>
-        <w:rPr>
-          <w:rFonts w:ascii="LM Roman 12" w:hAnsi="LM Roman 12"/>
-        </w:rPr>
-        <w:t xml:space="preserve"> parts.</w:t>
+        <w:t>The frontend is comprised from two parts.</w:t>
       </w:r>
       <w:r>
         <w:t xml:space="preserve"> </w:t>
@@ -21978,13 +22033,7 @@
         <w:rPr>
           <w:rFonts w:ascii="LM Roman 12" w:hAnsi="LM Roman 12"/>
         </w:rPr>
-        <w:t>Document Object Model</w:t>
-      </w:r>
-      <w:r>
-        <w:rPr>
-          <w:rFonts w:ascii="LM Roman 12" w:hAnsi="LM Roman 12"/>
-        </w:rPr>
-        <w:t>s) that are bound to the site’s controller.</w:t>
+        <w:t>Document Object Models) that are bound to the site’s controller.</w:t>
       </w:r>
       <w:r>
         <w:rPr>
@@ -21997,8 +22046,7 @@
       <w:pPr>
         <w:jc w:val="both"/>
         <w:rPr>
-          <w:rFonts w:ascii="LM Roman 12" w:hAnsi="LM Roman 12" w:hint="cs"/>
-          <w:rtl/>
+          <w:rFonts w:ascii="LM Roman 12" w:hAnsi="LM Roman 12"/>
         </w:rPr>
       </w:pPr>
       <w:r>
@@ -22047,32 +22095,73 @@
         <w:rPr>
           <w:rFonts w:ascii="LM Roman 12" w:hAnsi="LM Roman 12"/>
         </w:rPr>
-        <w:t>ly</w:t>
-      </w:r>
-      <w:r>
-        <w:rPr>
-          <w:rFonts w:ascii="LM Roman 12" w:hAnsi="LM Roman 12"/>
-        </w:rPr>
-        <w:t xml:space="preserve"> (using angular).</w:t>
+        <w:t>ly (using angular).</w:t>
+      </w:r>
+      <w:r>
+        <w:rPr>
+          <w:rFonts w:ascii="LM Roman 12" w:hAnsi="LM Roman 12"/>
+        </w:rPr>
+        <w:t xml:space="preserve"> We have also introduced one special functionality as well:</w:t>
       </w:r>
     </w:p>
     <w:p>
       <w:pPr>
+        <w:pStyle w:val="ListParagraph"/>
+        <w:numPr>
+          <w:ilvl w:val="0"/>
+          <w:numId w:val="11"/>
+        </w:numPr>
         <w:jc w:val="both"/>
+        <w:rPr>
+          <w:rFonts w:ascii="LM Roman 12" w:hAnsi="LM Roman 12"/>
+        </w:rPr>
+      </w:pPr>
+      <w:r>
         <w:rPr>
           <w:rFonts w:ascii="LM Roman 12" w:hAnsi="LM Roman 12"/>
           <w:b/>
           <w:bCs/>
         </w:rPr>
-      </w:pPr>
+        <w:t xml:space="preserve">Interactive Map </w:t>
+      </w:r>
+      <w:r>
+        <w:rPr>
+          <w:rFonts w:ascii="LM Roman 12" w:hAnsi="LM Roman 12"/>
+        </w:rPr>
+        <w:t>– we use the ‘</w:t>
+      </w:r>
+      <w:proofErr w:type="spellStart"/>
+      <w:r>
+        <w:rPr>
+          <w:rFonts w:ascii="LM Roman 12" w:hAnsi="LM Roman 12"/>
+        </w:rPr>
+        <w:t>MapBox</w:t>
+      </w:r>
+      <w:proofErr w:type="spellEnd"/>
+      <w:r>
+        <w:rPr>
+          <w:rFonts w:ascii="LM Roman 12" w:hAnsi="LM Roman 12"/>
+        </w:rPr>
+        <w:t>’ API to incorporate an interactive map in our website. The map allows scrolling and zooming and supports two main functionalities: the first one being a medium for displaying restaurant results (which can be displayed on the map if the user chooses to), and the second one as an interface for location based querying which allows the user to engage with the query in an additional way. We believe that the map adds a unique value to the website’s visuals and functionality, and help engage its users.</w:t>
+      </w:r>
     </w:p>
     <w:p>
       <w:pPr>
         <w:jc w:val="both"/>
         <w:rPr>
           <w:rFonts w:ascii="LM Roman 12" w:hAnsi="LM Roman 12"/>
+        </w:rPr>
+      </w:pPr>
+    </w:p>
+    <w:p>
+      <w:pPr>
+        <w:jc w:val="both"/>
+        <w:rPr>
+          <w:rFonts w:ascii="LM Roman 12" w:hAnsi="LM Roman 12"/>
           <w:b/>
           <w:bCs/>
+          <w:sz w:val="24"/>
+          <w:szCs w:val="24"/>
         </w:rPr>
       </w:pPr>
       <w:r>
@@ -22080,7 +22169,10 @@
           <w:rFonts w:ascii="LM Roman 12" w:hAnsi="LM Roman 12"/>
           <w:b/>
           <w:bCs/>
-        </w:rPr>
+          <w:sz w:val="24"/>
+          <w:szCs w:val="24"/>
+        </w:rPr>
+        <w:lastRenderedPageBreak/>
         <w:t>Backend [Python, Flask, MySQL]:</w:t>
       </w:r>
     </w:p>
@@ -22107,14 +22199,7 @@
         <w:rPr>
           <w:rFonts w:ascii="LM Roman 12" w:hAnsi="LM Roman 12"/>
         </w:rPr>
-        <w:t xml:space="preserve">a </w:t>
-      </w:r>
-      <w:r>
-        <w:rPr>
-          <w:rFonts w:ascii="LM Roman 12" w:hAnsi="LM Roman 12"/>
-        </w:rPr>
-        <w:lastRenderedPageBreak/>
-        <w:t xml:space="preserve">few python scripts. The main one being the `server.py` script which has all the “server” functionality (all the Flask functionality). Each query against the database is done through the “db.py” file, which is managed by a class we have created so there is only one </w:t>
+        <w:t xml:space="preserve">a few python scripts. The main one being the `server.py` script which has all the “server” functionality (all the Flask functionality). Each query against the database is done through the “db.py” file, which is managed by a class we have created so there is only one </w:t>
       </w:r>
       <w:r>
         <w:rPr>
@@ -22249,11 +22334,37 @@
     </w:p>
     <w:p>
       <w:pPr>
+        <w:jc w:val="both"/>
+        <w:rPr>
+          <w:rFonts w:ascii="LM Roman 12" w:hAnsi="LM Roman 12"/>
+        </w:rPr>
+      </w:pPr>
+    </w:p>
+    <w:p>
+      <w:pPr>
+        <w:jc w:val="both"/>
+        <w:rPr>
+          <w:rFonts w:ascii="LM Roman 12" w:hAnsi="LM Roman 12"/>
+        </w:rPr>
+      </w:pPr>
+    </w:p>
+    <w:p>
+      <w:pPr>
+        <w:jc w:val="both"/>
+        <w:rPr>
+          <w:rFonts w:ascii="LM Roman 12" w:hAnsi="LM Roman 12"/>
+        </w:rPr>
+      </w:pPr>
+    </w:p>
+    <w:p>
+      <w:pPr>
         <w:jc w:val="center"/>
         <w:rPr>
           <w:rFonts w:ascii="LM Roman 12" w:hAnsi="LM Roman 12"/>
           <w:b/>
           <w:bCs/>
+          <w:sz w:val="28"/>
+          <w:szCs w:val="28"/>
         </w:rPr>
       </w:pPr>
       <w:r>
@@ -22261,7 +22372,10 @@
           <w:rFonts w:ascii="LM Roman 12" w:hAnsi="LM Roman 12"/>
           <w:b/>
           <w:bCs/>
-        </w:rPr>
+          <w:sz w:val="28"/>
+          <w:szCs w:val="28"/>
+        </w:rPr>
+        <w:lastRenderedPageBreak/>
         <w:t>API Used</w:t>
       </w:r>
     </w:p>
@@ -22462,6 +22576,8 @@
           <w:rFonts w:ascii="LM Roman 12" w:hAnsi="LM Roman 12"/>
           <w:b/>
           <w:bCs/>
+          <w:sz w:val="28"/>
+          <w:szCs w:val="28"/>
         </w:rPr>
       </w:pPr>
       <w:r>
@@ -22469,6 +22585,8 @@
           <w:rFonts w:ascii="LM Roman 12" w:hAnsi="LM Roman 12"/>
           <w:b/>
           <w:bCs/>
+          <w:sz w:val="28"/>
+          <w:szCs w:val="28"/>
         </w:rPr>
         <w:t>External Packages/Libraries</w:t>
       </w:r>
@@ -22518,7 +22636,6 @@
         <w:rPr>
           <w:rFonts w:ascii="LM Roman 12" w:hAnsi="LM Roman 12"/>
         </w:rPr>
-        <w:lastRenderedPageBreak/>
         <w:t>Python:</w:t>
       </w:r>
     </w:p>
@@ -22734,13 +22851,7 @@
         <w:rPr>
           <w:rFonts w:ascii="LM Roman 12" w:hAnsi="LM Roman 12"/>
         </w:rPr>
-        <w:t xml:space="preserve"> </w:t>
-      </w:r>
-      <w:r>
-        <w:rPr>
-          <w:rFonts w:ascii="LM Roman 12" w:hAnsi="LM Roman 12"/>
-        </w:rPr>
-        <w:t>CSS stylesheet</w:t>
+        <w:t xml:space="preserve"> CSS stylesheet</w:t>
       </w:r>
     </w:p>
     <w:p>
@@ -23066,19 +23177,7 @@
         <w:rPr>
           <w:rFonts w:ascii="LM Roman 12" w:hAnsi="LM Roman 12"/>
         </w:rPr>
-        <w:t>b</w:t>
-      </w:r>
-      <w:r>
-        <w:rPr>
-          <w:rFonts w:ascii="LM Roman 12" w:hAnsi="LM Roman 12"/>
-        </w:rPr>
-        <w:t>ootstrap</w:t>
-      </w:r>
-      <w:r>
-        <w:rPr>
-          <w:rFonts w:ascii="LM Roman 12" w:hAnsi="LM Roman 12"/>
-        </w:rPr>
-        <w:t>-toggle – used to create toggle buttons.</w:t>
+        <w:t>bootstrap-toggle – used to create toggle buttons.</w:t>
       </w:r>
     </w:p>
     <w:p>
@@ -23129,12 +23228,22 @@
           <w:bCs/>
         </w:rPr>
       </w:pPr>
-      <w:r>
+    </w:p>
+    <w:p>
+      <w:pPr>
         <w:rPr>
           <w:rFonts w:ascii="LM Roman 12" w:hAnsi="LM Roman 12"/>
           <w:b/>
           <w:bCs/>
         </w:rPr>
+      </w:pPr>
+      <w:r>
+        <w:rPr>
+          <w:rFonts w:ascii="LM Roman 12" w:hAnsi="LM Roman 12"/>
+          <w:b/>
+          <w:bCs/>
+        </w:rPr>
+        <w:lastRenderedPageBreak/>
         <w:t>Backend:</w:t>
       </w:r>
     </w:p>
@@ -23334,6 +23443,8 @@
           <w:rFonts w:ascii="LM Roman 12" w:hAnsi="LM Roman 12"/>
           <w:b/>
           <w:bCs/>
+          <w:sz w:val="28"/>
+          <w:szCs w:val="28"/>
         </w:rPr>
       </w:pPr>
       <w:r>
@@ -23341,6 +23452,8 @@
           <w:rFonts w:ascii="LM Roman 12" w:hAnsi="LM Roman 12"/>
           <w:b/>
           <w:bCs/>
+          <w:sz w:val="28"/>
+          <w:szCs w:val="28"/>
         </w:rPr>
         <w:t>General Flow of the A</w:t>
       </w:r>
@@ -23349,17 +23462,29 @@
           <w:rFonts w:ascii="LM Roman 12" w:hAnsi="LM Roman 12"/>
           <w:b/>
           <w:bCs/>
+          <w:sz w:val="28"/>
+          <w:szCs w:val="28"/>
         </w:rPr>
         <w:t>pp</w:t>
       </w:r>
     </w:p>
     <w:p>
       <w:pPr>
-        <w:rPr>
-          <w:rFonts w:ascii="LM Roman 12" w:hAnsi="LM Roman 12" w:hint="cs"/>
+        <w:jc w:val="center"/>
+        <w:rPr>
+          <w:rFonts w:ascii="LM Roman 12" w:hAnsi="LM Roman 12"/>
           <w:b/>
           <w:bCs/>
-          <w:rtl/>
+          <w:sz w:val="28"/>
+          <w:szCs w:val="28"/>
+        </w:rPr>
+      </w:pPr>
+    </w:p>
+    <w:p>
+      <w:pPr>
+        <w:jc w:val="both"/>
+        <w:rPr>
+          <w:rFonts w:ascii="LM Roman 12" w:hAnsi="LM Roman 12"/>
         </w:rPr>
       </w:pPr>
       <w:r>
@@ -23396,93 +23521,64 @@
         <w:rPr>
           <w:rFonts w:ascii="LM Roman 12" w:hAnsi="LM Roman 12"/>
         </w:rPr>
-        <w:t xml:space="preserve">button). Then, the controller generates the proper request path for the required </w:t>
-      </w:r>
-      <w:proofErr w:type="gramStart"/>
-      <w:r>
-        <w:rPr>
-          <w:rFonts w:ascii="LM Roman 12" w:hAnsi="LM Roman 12"/>
-        </w:rPr>
-        <w:t>query, and</w:t>
-      </w:r>
-      <w:proofErr w:type="gramEnd"/>
-      <w:r>
-        <w:rPr>
-          <w:rFonts w:ascii="LM Roman 12" w:hAnsi="LM Roman 12"/>
-        </w:rPr>
-        <w:t xml:space="preserve"> requests the query’s result from the backend. The controller’s data retrieval handling is asynchronous:  while the backend processes the </w:t>
-      </w:r>
-      <w:proofErr w:type="gramStart"/>
-      <w:r>
-        <w:rPr>
-          <w:rFonts w:ascii="LM Roman 12" w:hAnsi="LM Roman 12"/>
-        </w:rPr>
-        <w:t>request</w:t>
-      </w:r>
-      <w:proofErr w:type="gramEnd"/>
-      <w:r>
-        <w:rPr>
-          <w:rFonts w:ascii="LM Roman 12" w:hAnsi="LM Roman 12"/>
-        </w:rPr>
-        <w:t xml:space="preserve"> the controller keeps operating normally. Finally, when </w:t>
-      </w:r>
-      <w:r>
-        <w:rPr>
-          <w:rFonts w:ascii="LM Roman 12" w:hAnsi="LM Roman 12"/>
-        </w:rPr>
-        <w:t xml:space="preserve">the </w:t>
-      </w:r>
-      <w:proofErr w:type="spellStart"/>
-      <w:r>
-        <w:rPr>
-          <w:rFonts w:ascii="LM Roman 12" w:hAnsi="LM Roman 12"/>
-        </w:rPr>
-        <w:lastRenderedPageBreak/>
-        <w:t>backend’s</w:t>
-      </w:r>
-      <w:proofErr w:type="spellEnd"/>
-      <w:r>
-        <w:rPr>
-          <w:rFonts w:ascii="LM Roman 12" w:hAnsi="LM Roman 12"/>
-        </w:rPr>
-        <w:t xml:space="preserve"> response is received, the controller uses the DOMs bound to it in the HTML page and displays the data to the user.</w:t>
+        <w:t>button</w:t>
+      </w:r>
+      <w:r>
+        <w:rPr>
+          <w:rFonts w:ascii="LM Roman 12" w:hAnsi="LM Roman 12"/>
+        </w:rPr>
+        <w:t xml:space="preserve">), </w:t>
+      </w:r>
+      <w:r>
+        <w:rPr>
+          <w:rFonts w:ascii="LM Roman 12" w:hAnsi="LM Roman 12"/>
+        </w:rPr>
+        <w:t>the controller generates the proper request path for the required query, and requests the query’s result from the backend. The controller’s data retrieval handling is asynchronous:  while the backend processes the request the controller keeps operating normally.</w:t>
+      </w:r>
+    </w:p>
+    <w:p>
+      <w:pPr>
+        <w:jc w:val="both"/>
+        <w:rPr>
+          <w:rFonts w:ascii="LM Roman 12" w:hAnsi="LM Roman 12"/>
+        </w:rPr>
+      </w:pPr>
+      <w:r>
+        <w:rPr>
+          <w:rFonts w:ascii="LM Roman 12" w:hAnsi="LM Roman 12"/>
+        </w:rPr>
+        <w:t xml:space="preserve">The backend then receives the request by listening on the appropriate address. The request is first decoded into the type of the request (by routing to the relevant function) and to its arguments if there are any. These arguments are either checked for validity in the decoding step or when the database is being queried. </w:t>
+      </w:r>
+      <w:r>
+        <w:rPr>
+          <w:rFonts w:ascii="LM Roman 12" w:hAnsi="LM Roman 12"/>
+        </w:rPr>
+        <w:t>After decoding the request, it is transformed into an appropriate SQL query and then the backend queries the MySQL database in order to retrieve the result. The result is then encoded to a json object which is then returned as a value for the frontend. In the case where the result is already cached, if the cache is valid the result is returned directly from the cache without querying the database.</w:t>
       </w:r>
       <w:bookmarkStart w:id="0" w:name="_GoBack"/>
       <w:bookmarkEnd w:id="0"/>
     </w:p>
     <w:p>
       <w:pPr>
-        <w:jc w:val="center"/>
+        <w:jc w:val="both"/>
         <w:rPr>
           <w:rFonts w:ascii="LM Roman 12" w:hAnsi="LM Roman 12"/>
           <w:b/>
           <w:bCs/>
-          <w:color w:val="FF0000"/>
-          <w:sz w:val="24"/>
-          <w:szCs w:val="24"/>
-        </w:rPr>
-      </w:pPr>
-      <w:r>
-        <w:rPr>
-          <w:rFonts w:ascii="LM Roman 12" w:hAnsi="LM Roman 12"/>
-          <w:b/>
-          <w:bCs/>
-          <w:color w:val="FF0000"/>
-          <w:sz w:val="24"/>
-          <w:szCs w:val="24"/>
-        </w:rPr>
-        <w:t xml:space="preserve"> </w:t>
-      </w:r>
-      <w:r>
-        <w:rPr>
-          <w:rFonts w:ascii="LM Roman 12" w:hAnsi="LM Roman 12"/>
-          <w:b/>
-          <w:bCs/>
-          <w:color w:val="FF0000"/>
-          <w:sz w:val="24"/>
-          <w:szCs w:val="24"/>
-        </w:rPr>
-        <w:t>(AND THEN WE WILL CONTINUE WITH THE BACKEND)</w:t>
+          <w:rtl/>
+        </w:rPr>
+      </w:pPr>
+      <w:r>
+        <w:rPr>
+          <w:rFonts w:ascii="LM Roman 12" w:hAnsi="LM Roman 12"/>
+        </w:rPr>
+        <w:t xml:space="preserve">Finally, when </w:t>
+      </w:r>
+      <w:r>
+        <w:rPr>
+          <w:rFonts w:ascii="LM Roman 12" w:hAnsi="LM Roman 12"/>
+        </w:rPr>
+        <w:t>the backend’s response is received, the controller uses the DOMs bound to it in the HTML page and displays the data to the user.</w:t>
       </w:r>
     </w:p>
     <w:p>
@@ -23876,6 +23972,95 @@
     </w:lvl>
   </w:abstractNum>
   <w:abstractNum w:abstractNumId="3" w15:restartNumberingAfterBreak="0">
+    <w:nsid w:val="428C3705"/>
+    <w:multiLevelType w:val="hybridMultilevel"/>
+    <w:tmpl w:val="EB525B38"/>
+    <w:lvl w:ilvl="0" w:tplc="0409000F">
+      <w:start w:val="1"/>
+      <w:numFmt w:val="decimal"/>
+      <w:lvlText w:val="%1."/>
+      <w:lvlJc w:val="left"/>
+      <w:pPr>
+        <w:ind w:left="720" w:hanging="360"/>
+      </w:pPr>
+      <w:rPr>
+        <w:rFonts w:hint="default"/>
+      </w:rPr>
+    </w:lvl>
+    <w:lvl w:ilvl="1" w:tplc="04090019" w:tentative="1">
+      <w:start w:val="1"/>
+      <w:numFmt w:val="lowerLetter"/>
+      <w:lvlText w:val="%2."/>
+      <w:lvlJc w:val="left"/>
+      <w:pPr>
+        <w:ind w:left="1440" w:hanging="360"/>
+      </w:pPr>
+    </w:lvl>
+    <w:lvl w:ilvl="2" w:tplc="0409001B" w:tentative="1">
+      <w:start w:val="1"/>
+      <w:numFmt w:val="lowerRoman"/>
+      <w:lvlText w:val="%3."/>
+      <w:lvlJc w:val="right"/>
+      <w:pPr>
+        <w:ind w:left="2160" w:hanging="180"/>
+      </w:pPr>
+    </w:lvl>
+    <w:lvl w:ilvl="3" w:tplc="0409000F" w:tentative="1">
+      <w:start w:val="1"/>
+      <w:numFmt w:val="decimal"/>
+      <w:lvlText w:val="%4."/>
+      <w:lvlJc w:val="left"/>
+      <w:pPr>
+        <w:ind w:left="2880" w:hanging="360"/>
+      </w:pPr>
+    </w:lvl>
+    <w:lvl w:ilvl="4" w:tplc="04090019" w:tentative="1">
+      <w:start w:val="1"/>
+      <w:numFmt w:val="lowerLetter"/>
+      <w:lvlText w:val="%5."/>
+      <w:lvlJc w:val="left"/>
+      <w:pPr>
+        <w:ind w:left="3600" w:hanging="360"/>
+      </w:pPr>
+    </w:lvl>
+    <w:lvl w:ilvl="5" w:tplc="0409001B" w:tentative="1">
+      <w:start w:val="1"/>
+      <w:numFmt w:val="lowerRoman"/>
+      <w:lvlText w:val="%6."/>
+      <w:lvlJc w:val="right"/>
+      <w:pPr>
+        <w:ind w:left="4320" w:hanging="180"/>
+      </w:pPr>
+    </w:lvl>
+    <w:lvl w:ilvl="6" w:tplc="0409000F" w:tentative="1">
+      <w:start w:val="1"/>
+      <w:numFmt w:val="decimal"/>
+      <w:lvlText w:val="%7."/>
+      <w:lvlJc w:val="left"/>
+      <w:pPr>
+        <w:ind w:left="5040" w:hanging="360"/>
+      </w:pPr>
+    </w:lvl>
+    <w:lvl w:ilvl="7" w:tplc="04090019" w:tentative="1">
+      <w:start w:val="1"/>
+      <w:numFmt w:val="lowerLetter"/>
+      <w:lvlText w:val="%8."/>
+      <w:lvlJc w:val="left"/>
+      <w:pPr>
+        <w:ind w:left="5760" w:hanging="360"/>
+      </w:pPr>
+    </w:lvl>
+    <w:lvl w:ilvl="8" w:tplc="0409001B" w:tentative="1">
+      <w:start w:val="1"/>
+      <w:numFmt w:val="lowerRoman"/>
+      <w:lvlText w:val="%9."/>
+      <w:lvlJc w:val="right"/>
+      <w:pPr>
+        <w:ind w:left="6480" w:hanging="180"/>
+      </w:pPr>
+    </w:lvl>
+  </w:abstractNum>
+  <w:abstractNum w:abstractNumId="4" w15:restartNumberingAfterBreak="0">
     <w:nsid w:val="455338F7"/>
     <w:multiLevelType w:val="hybridMultilevel"/>
     <w:tmpl w:val="A72491E2"/>
@@ -23964,7 +24149,7 @@
       </w:pPr>
     </w:lvl>
   </w:abstractNum>
-  <w:abstractNum w:abstractNumId="4" w15:restartNumberingAfterBreak="0">
+  <w:abstractNum w:abstractNumId="5" w15:restartNumberingAfterBreak="0">
     <w:nsid w:val="4E5547DE"/>
     <w:multiLevelType w:val="hybridMultilevel"/>
     <w:tmpl w:val="214819DA"/>
@@ -24053,7 +24238,7 @@
       </w:pPr>
     </w:lvl>
   </w:abstractNum>
-  <w:abstractNum w:abstractNumId="5" w15:restartNumberingAfterBreak="0">
+  <w:abstractNum w:abstractNumId="6" w15:restartNumberingAfterBreak="0">
     <w:nsid w:val="5288649A"/>
     <w:multiLevelType w:val="hybridMultilevel"/>
     <w:tmpl w:val="A5F2DEA4"/>
@@ -24142,7 +24327,7 @@
       </w:pPr>
     </w:lvl>
   </w:abstractNum>
-  <w:abstractNum w:abstractNumId="6" w15:restartNumberingAfterBreak="0">
+  <w:abstractNum w:abstractNumId="7" w15:restartNumberingAfterBreak="0">
     <w:nsid w:val="68EE3397"/>
     <w:multiLevelType w:val="hybridMultilevel"/>
     <w:tmpl w:val="1C34469A"/>
@@ -24231,7 +24416,7 @@
       </w:pPr>
     </w:lvl>
   </w:abstractNum>
-  <w:abstractNum w:abstractNumId="7" w15:restartNumberingAfterBreak="0">
+  <w:abstractNum w:abstractNumId="8" w15:restartNumberingAfterBreak="0">
     <w:nsid w:val="73746A7C"/>
     <w:multiLevelType w:val="hybridMultilevel"/>
     <w:tmpl w:val="8E42092E"/>
@@ -24320,7 +24505,7 @@
       </w:pPr>
     </w:lvl>
   </w:abstractNum>
-  <w:abstractNum w:abstractNumId="8" w15:restartNumberingAfterBreak="0">
+  <w:abstractNum w:abstractNumId="9" w15:restartNumberingAfterBreak="0">
     <w:nsid w:val="7CAE6EB7"/>
     <w:multiLevelType w:val="hybridMultilevel"/>
     <w:tmpl w:val="3D8EF69A"/>
@@ -24433,7 +24618,7 @@
       </w:rPr>
     </w:lvl>
   </w:abstractNum>
-  <w:abstractNum w:abstractNumId="9" w15:restartNumberingAfterBreak="0">
+  <w:abstractNum w:abstractNumId="10" w15:restartNumberingAfterBreak="0">
     <w:nsid w:val="7FB91F77"/>
     <w:multiLevelType w:val="hybridMultilevel"/>
     <w:tmpl w:val="650C0CA2"/>
@@ -24523,34 +24708,37 @@
     </w:lvl>
   </w:abstractNum>
   <w:num w:numId="1">
-    <w:abstractNumId w:val="5"/>
+    <w:abstractNumId w:val="6"/>
   </w:num>
   <w:num w:numId="2">
-    <w:abstractNumId w:val="8"/>
+    <w:abstractNumId w:val="9"/>
   </w:num>
   <w:num w:numId="3">
     <w:abstractNumId w:val="2"/>
   </w:num>
   <w:num w:numId="4">
-    <w:abstractNumId w:val="7"/>
+    <w:abstractNumId w:val="8"/>
   </w:num>
   <w:num w:numId="5">
-    <w:abstractNumId w:val="9"/>
+    <w:abstractNumId w:val="10"/>
   </w:num>
   <w:num w:numId="6">
+    <w:abstractNumId w:val="5"/>
+  </w:num>
+  <w:num w:numId="7">
     <w:abstractNumId w:val="4"/>
   </w:num>
-  <w:num w:numId="7">
-    <w:abstractNumId w:val="3"/>
-  </w:num>
   <w:num w:numId="8">
-    <w:abstractNumId w:val="6"/>
+    <w:abstractNumId w:val="7"/>
   </w:num>
   <w:num w:numId="9">
     <w:abstractNumId w:val="0"/>
   </w:num>
   <w:num w:numId="10">
     <w:abstractNumId w:val="1"/>
+  </w:num>
+  <w:num w:numId="11">
+    <w:abstractNumId w:val="3"/>
   </w:num>
 </w:numbering>
 </file>
@@ -25428,7 +25616,7 @@
 </file>
 
 <file path=customXml/itemProps1.xml><?xml version="1.0" encoding="utf-8"?>
-<ds:datastoreItem xmlns:ds="http://schemas.openxmlformats.org/officeDocument/2006/customXml" ds:itemID="{43D9121D-F50D-45B1-A370-9D9390FC45EF}">
+<ds:datastoreItem xmlns:ds="http://schemas.openxmlformats.org/officeDocument/2006/customXml" ds:itemID="{34E5C2CA-78CB-4F73-982E-E371136E5F66}">
   <ds:schemaRefs>
     <ds:schemaRef ds:uri="http://schemas.openxmlformats.org/officeDocument/2006/bibliography"/>
   </ds:schemaRefs>

</xml_diff>